<commit_message>
merged eddies fazit to fancy docx-file
</commit_message>
<xml_diff>
--- a/Docs/60_Projektabschluss/Abschlussdoku Edible.docx
+++ b/Docs/60_Projektabschluss/Abschlussdoku Edible.docx
@@ -6942,6 +6942,35 @@
       <w:r>
         <w:rPr/>
         <w:t>Klassendiagramme</w:t>
+      </w:r>
+      <w:r/>
+    </w:p>
+    <w:p>
+      <w:pPr>
+        <w:pStyle w:val="Normal"/>
+      </w:pPr>
+      <w:r>
+        <w:rPr/>
+        <w:t>A</w:t>
+      </w:r>
+      <w:r>
+        <w:rPr/>
+        <w:t>lle Klassen zur Realisierung der API-Routen (bereits erläuterte RESTful-API) sind in php implementiert. Dazu gehören vor allem API, DB, Ingredient, Product, Session und User. Desweiteren wurden hier zwei Klassen geschrieben, die zwischen internen (InternalError) und userspezifischen (UserError) Fehlern unterscheiden.</w:t>
+      </w:r>
+      <w:r/>
+    </w:p>
+    <w:p>
+      <w:pPr>
+        <w:pStyle w:val="Normal"/>
+        <w:rPr>
+          <w:sz w:val="22"/>
+          <w:sz w:val="22"/>
+          <w:color w:val="00000A"/>
+        </w:rPr>
+      </w:pPr>
+      <w:r>
+        <w:rPr/>
+        <w:t>Details können dem Klassendiagramm im Anhang entnommen werden.</w:t>
       </w:r>
       <w:r/>
     </w:p>
@@ -8081,7 +8110,6 @@
           <w:ilvl w:val="0"/>
           <w:numId w:val="1"/>
         </w:numPr>
-        <w:spacing w:before="240" w:after="60"/>
         <w:rPr>
           <w:sz w:val="32"/>
           <w:b/>
@@ -8099,6 +8127,22 @@
       <w:r>
         <w:rPr/>
         <w:t>Fazit und Ausblick</w:t>
+      </w:r>
+      <w:r/>
+    </w:p>
+    <w:p>
+      <w:pPr>
+        <w:pStyle w:val="Normal"/>
+        <w:spacing w:before="0" w:after="160"/>
+        <w:rPr>
+          <w:sz w:val="22"/>
+          <w:sz w:val="22"/>
+          <w:color w:val="00000A"/>
+        </w:rPr>
+      </w:pPr>
+      <w:r>
+        <w:rPr/>
+        <w:t>Zusammenfassend lässt sich sagen, dass das Projekt Edible nach den festgesetzten Anforderungen erfolgreich umgesetzt wurde. Einige Anforderungen mussten zwar angepasst werden, wie beispielsweise F10.3 „…den spezifischen Sprachbefehl "scan" zum Starten des Produktscanners.“ oder auch F10.6 „…. Nach 10 Sekunden im Infoscreen kehrt die App automatisch in den Homescreen zurück.“. Gründe dafür sind zum einen die kostenpflichtige Erweiterung der Grammatik um den Sprachbefehl „scan“ realisieren zu können, zum anderen ein angepasster Workflow für eine verbesserte Usability. Da das Vorgehensmodell agil orientiert war, konnten diese Anpassungen problemlos umgesetzt werden. Als zukünftiger Ausblick, um den Usern mehr Funktionalität und Umfang zu bieten, wären die nächsten Schritte eine Umsetzung zur Datenbeschaffung durch Crowdsourcing, eine Erweiterung der Blacklist nach Mengenangaben was den Anwendungsbereich erweitern würde und die Implementierung einer Android-Applikation für User ohne ein HMD.</w:t>
       </w:r>
       <w:r/>
     </w:p>

</xml_diff>

<commit_message>
added backend - libs/frameworks
</commit_message>
<xml_diff>
--- a/Docs/60_Projektabschluss/Abschlussdoku Edible.docx
+++ b/Docs/60_Projektabschluss/Abschlussdoku Edible.docx
@@ -6998,6 +6998,36 @@
       <w:r>
         <w:rPr/>
         <w:t>Libraries und Framworks</w:t>
+      </w:r>
+      <w:r/>
+    </w:p>
+    <w:p>
+      <w:pPr>
+        <w:pStyle w:val="Normal"/>
+        <w:rPr>
+          <w:sz w:val="22"/>
+          <w:sz w:val="22"/>
+          <w:color w:val="00000A"/>
+        </w:rPr>
+      </w:pPr>
+      <w:r>
+        <w:rPr/>
+        <w:t xml:space="preserve">Für das Backend werden keine größeren Frameworks oder Libraries verwendet, da der Funktionsumfang der API am effektivsten durch vollständig eigene Implementierung umgesetzt werden kann. </w:t>
+      </w:r>
+      <w:r/>
+    </w:p>
+    <w:p>
+      <w:pPr>
+        <w:pStyle w:val="Normal"/>
+        <w:rPr>
+          <w:sz w:val="22"/>
+          <w:sz w:val="22"/>
+          <w:color w:val="00000A"/>
+        </w:rPr>
+      </w:pPr>
+      <w:r>
+        <w:rPr/>
+        <w:t>Auf diese Weise können die Teammitglieder vorhandenes Wissen sowohl anwenden als auch vertiefen – mit vollständiger Kontrolle und Transparenz jeder implementierten Komponente.</w:t>
       </w:r>
       <w:r/>
     </w:p>

</xml_diff>

<commit_message>
Entfernen von Kommentaren und erstellen des MDs
</commit_message>
<xml_diff>
--- a/Docs/60_Projektabschluss/Abschlussdoku Edible.docx
+++ b/Docs/60_Projektabschluss/Abschlussdoku Edible.docx
@@ -1,6 +1,6 @@
 
 <file path=word/document.xml><?xml version="1.0" encoding="utf-8"?>
-<w:document xmlns:wpc="http://schemas.microsoft.com/office/word/2010/wordprocessingCanvas" xmlns:mc="http://schemas.openxmlformats.org/markup-compatibility/2006" xmlns:o="urn:schemas-microsoft-com:office:office" xmlns:r="http://schemas.openxmlformats.org/officeDocument/2006/relationships" xmlns:m="http://schemas.openxmlformats.org/officeDocument/2006/math" xmlns:v="urn:schemas-microsoft-com:vml" xmlns:wp14="http://schemas.microsoft.com/office/word/2010/wordprocessingDrawing" xmlns:wp="http://schemas.openxmlformats.org/drawingml/2006/wordprocessingDrawing" xmlns:w10="urn:schemas-microsoft-com:office:word" xmlns:w="http://schemas.openxmlformats.org/wordprocessingml/2006/main" xmlns:w14="http://schemas.microsoft.com/office/word/2010/wordml" xmlns:w15="http://schemas.microsoft.com/office/word/2012/wordml" xmlns:wpg="http://schemas.microsoft.com/office/word/2010/wordprocessingGroup" xmlns:wpi="http://schemas.microsoft.com/office/word/2010/wordprocessingInk" xmlns:wne="http://schemas.microsoft.com/office/word/2006/wordml" xmlns:wps="http://schemas.microsoft.com/office/word/2010/wordprocessingShape" mc:Ignorable="w14 w15 wp14">
+<w:document xmlns:wpc="http://schemas.microsoft.com/office/word/2010/wordprocessingCanvas" xmlns:mc="http://schemas.openxmlformats.org/markup-compatibility/2006" xmlns:o="urn:schemas-microsoft-com:office:office" xmlns:r="http://schemas.openxmlformats.org/officeDocument/2006/relationships" xmlns:m="http://schemas.openxmlformats.org/officeDocument/2006/math" xmlns:v="urn:schemas-microsoft-com:vml" xmlns:wp14="http://schemas.microsoft.com/office/word/2010/wordprocessingDrawing" xmlns:wp="http://schemas.openxmlformats.org/drawingml/2006/wordprocessingDrawing" xmlns:w10="urn:schemas-microsoft-com:office:word" xmlns:w="http://schemas.openxmlformats.org/wordprocessingml/2006/main" xmlns:w14="http://schemas.microsoft.com/office/word/2010/wordml" xmlns:wpg="http://schemas.microsoft.com/office/word/2010/wordprocessingGroup" xmlns:wpi="http://schemas.microsoft.com/office/word/2010/wordprocessingInk" xmlns:wne="http://schemas.microsoft.com/office/word/2006/wordml" xmlns:wps="http://schemas.microsoft.com/office/word/2010/wordprocessingShape" mc:Ignorable="w14 wp14">
   <w:body>
     <w:p>
       <w:pPr>
@@ -64,7 +64,7 @@
                     </pic:cNvPicPr>
                   </pic:nvPicPr>
                   <pic:blipFill>
-                    <a:blip r:embed="rId7"/>
+                    <a:blip r:embed="rId8"/>
                     <a:stretch>
                       <a:fillRect/>
                     </a:stretch>
@@ -1851,75 +1851,19 @@
     <w:p>
       <w:pPr>
         <w:pStyle w:val="berschrift1"/>
-        <w:pPrChange w:id="3" w:author="Hendrik Niemann" w:date="2015-04-26T18:52:00Z">
-          <w:pPr>
-            <w:pStyle w:val="berschrift2"/>
-            <w:keepLines/>
-            <w:numPr>
-              <w:ilvl w:val="1"/>
-              <w:numId w:val="1"/>
-            </w:numPr>
-            <w:spacing w:before="200" w:after="0" w:line="276" w:lineRule="auto"/>
-            <w:ind w:left="576" w:hanging="576"/>
-            <w:jc w:val="both"/>
-          </w:pPr>
-        </w:pPrChange>
-      </w:pPr>
-      <w:bookmarkStart w:id="4" w:name="_Toc388292685"/>
-      <w:bookmarkStart w:id="5" w:name="_Toc417755040"/>
+      </w:pPr>
+      <w:bookmarkStart w:id="3" w:name="_Toc388292685"/>
+      <w:bookmarkStart w:id="4" w:name="_Toc417755040"/>
+      <w:bookmarkStart w:id="5" w:name="_Toc417755041"/>
+      <w:bookmarkEnd w:id="3"/>
       <w:bookmarkEnd w:id="4"/>
       <w:bookmarkEnd w:id="5"/>
-      <w:moveFromRangeStart w:id="6" w:author="Hendrik Niemann" w:date="2015-04-26T18:51:00Z" w:name="move417837626"/>
-      <w:moveFrom w:id="7" w:author="Hendrik Niemann" w:date="2015-04-26T18:51:00Z">
-        <w:r>
-          <w:t>Zielgruppen</w:t>
-        </w:r>
-      </w:moveFrom>
-    </w:p>
-    <w:p>
-      <w:pPr>
-        <w:pStyle w:val="berschrift1"/>
-        <w:pPrChange w:id="8" w:author="Hendrik Niemann" w:date="2015-04-26T18:52:00Z">
-          <w:pPr/>
-        </w:pPrChange>
-      </w:pPr>
-      <w:moveFrom w:id="9" w:author="Hendrik Niemann" w:date="2015-04-26T18:51:00Z">
-        <w:r>
-          <w:t xml:space="preserve">Die Hauptzielgruppe von Edible sind Allergiker die durch ihre Allergien gezwungen sind auf ihre Ernährung zu achten. Weiter kann die Anwendung von ernährungsbewussten Personen genutzt werden, die gewisse Inhaltsstoffe aus anderen Gründen meiden als Allergiker. Potenziell sind auch Personen auf Diäten eine Zielgruppe für die Anwendung, denn auch sie können durch die Anwendung gewisse Inhaltsstoffe meiden. </w:t>
-        </w:r>
-      </w:moveFrom>
-    </w:p>
-    <w:p>
-      <w:pPr>
-        <w:pStyle w:val="berschrift1"/>
-        <w:rPr>
-          <w:ins w:id="10" w:author="Hendrik Niemann" w:date="2015-04-26T18:51:00Z"/>
-        </w:rPr>
-        <w:pPrChange w:id="11" w:author="Hendrik Niemann" w:date="2015-04-26T18:52:00Z">
-          <w:pPr>
-            <w:pStyle w:val="berschrift2"/>
-            <w:keepLines/>
-            <w:numPr>
-              <w:ilvl w:val="1"/>
-              <w:numId w:val="1"/>
-            </w:numPr>
-            <w:spacing w:before="200" w:after="0" w:line="276" w:lineRule="auto"/>
-            <w:ind w:left="576" w:hanging="576"/>
-            <w:jc w:val="both"/>
-          </w:pPr>
-        </w:pPrChange>
-      </w:pPr>
-      <w:bookmarkStart w:id="12" w:name="_Toc417755041"/>
-      <w:bookmarkEnd w:id="12"/>
-      <w:moveFromRangeEnd w:id="6"/>
       <w:r>
         <w:t>Anforderungen</w:t>
       </w:r>
-      <w:ins w:id="13" w:author="Hendrik Niemann" w:date="2015-04-26T18:51:00Z">
-        <w:r>
-          <w:t xml:space="preserve"> </w:t>
-        </w:r>
-      </w:ins>
+      <w:r>
+        <w:t xml:space="preserve"> </w:t>
+      </w:r>
     </w:p>
     <w:p>
       <w:pPr>
@@ -1932,366 +1876,178 @@
         <w:spacing w:before="200" w:after="0" w:line="276" w:lineRule="auto"/>
         <w:jc w:val="both"/>
       </w:pPr>
-      <w:moveToRangeStart w:id="14" w:author="Hendrik Niemann" w:date="2015-04-26T18:51:00Z" w:name="move417837626"/>
-      <w:moveTo w:id="15" w:author="Hendrik Niemann" w:date="2015-04-26T18:51:00Z">
-        <w:r>
-          <w:t>Zielgruppen</w:t>
-        </w:r>
-      </w:moveTo>
+      <w:r>
+        <w:t>Zielgruppen</w:t>
+      </w:r>
     </w:p>
     <w:p>
-      <w:pPr>
-        <w:rPr>
-          <w:ins w:id="16" w:author="Hendrik Niemann" w:date="2015-04-26T18:52:00Z"/>
-          <w:lang w:eastAsia="de-DE"/>
-        </w:rPr>
-        <w:pPrChange w:id="17" w:author="Hendrik Niemann" w:date="2015-04-26T18:52:00Z">
-          <w:pPr>
-            <w:pStyle w:val="berschrift1"/>
-            <w:keepLines/>
-            <w:numPr>
-              <w:numId w:val="1"/>
-            </w:numPr>
-            <w:spacing w:before="480" w:after="0" w:line="276" w:lineRule="auto"/>
-            <w:ind w:left="432" w:hanging="432"/>
-            <w:jc w:val="both"/>
-          </w:pPr>
-        </w:pPrChange>
-      </w:pPr>
-      <w:moveTo w:id="18" w:author="Hendrik Niemann" w:date="2015-04-26T18:51:00Z">
-        <w:r>
-          <w:rPr>
-            <w:lang w:eastAsia="de-DE"/>
-          </w:rPr>
-          <w:t xml:space="preserve">Die Hauptzielgruppe von </w:t>
-        </w:r>
-        <w:proofErr w:type="spellStart"/>
-        <w:r>
-          <w:rPr>
-            <w:lang w:eastAsia="de-DE"/>
-          </w:rPr>
-          <w:t>Edible</w:t>
-        </w:r>
-        <w:proofErr w:type="spellEnd"/>
-        <w:r>
-          <w:rPr>
-            <w:lang w:eastAsia="de-DE"/>
-          </w:rPr>
-          <w:t xml:space="preserve"> sind Allergiker die durch ihre Allergien gezwungen sind auf ihre Ernährung zu achten. Weiter kann die Anwendung von ernährungsbewussten Personen genutzt </w:t>
-        </w:r>
-        <w:r>
-          <w:rPr>
-            <w:lang w:eastAsia="de-DE"/>
-          </w:rPr>
-          <w:lastRenderedPageBreak/>
-          <w:t>werden, die gewisse Inhaltsstoffe aus anderen Gründen meiden als Allergiker. Potenziell sind auch Personen auf Diäten eine Zielgruppe für die Anwendung, denn auch sie können durch die Anwendung gewisse Inhaltsstoffe meiden.</w:t>
-        </w:r>
-      </w:moveTo>
+      <w:r>
+        <w:rPr>
+          <w:lang w:eastAsia="de-DE"/>
+        </w:rPr>
+        <w:t xml:space="preserve">Die Hauptzielgruppe von </w:t>
+      </w:r>
+      <w:proofErr w:type="spellStart"/>
+      <w:r>
+        <w:rPr>
+          <w:lang w:eastAsia="de-DE"/>
+        </w:rPr>
+        <w:t>Edible</w:t>
+      </w:r>
+      <w:proofErr w:type="spellEnd"/>
+      <w:r>
+        <w:rPr>
+          <w:lang w:eastAsia="de-DE"/>
+        </w:rPr>
+        <w:t xml:space="preserve"> sind Allergiker die durch ihre Allergien gezwungen sind auf ihre Ernährung zu achten. Weiter kann die Anwendung von ernährungsbewussten Personen genutzt </w:t>
+      </w:r>
+      <w:r>
+        <w:rPr>
+          <w:lang w:eastAsia="de-DE"/>
+        </w:rPr>
+        <w:lastRenderedPageBreak/>
+        <w:t>werden, die gewisse Inhaltsstoffe aus anderen Gründen meiden als Allergiker. Potenziell sind auch Personen auf Diäten eine Zielgruppe für die Anwendung, denn auch sie können durch die Anwendung gewisse Inhaltsstoffe meiden.</w:t>
+      </w:r>
     </w:p>
     <w:p>
       <w:pPr>
         <w:pStyle w:val="berschrift2"/>
-        <w:rPr>
-          <w:ins w:id="19" w:author="Hendrik Niemann" w:date="2015-04-26T18:52:00Z"/>
-        </w:rPr>
-        <w:pPrChange w:id="20" w:author="Hendrik Niemann" w:date="2015-04-26T18:52:00Z">
-          <w:pPr>
-            <w:pStyle w:val="berschrift1"/>
-            <w:keepLines/>
-            <w:numPr>
-              <w:numId w:val="1"/>
-            </w:numPr>
-            <w:spacing w:before="480" w:after="0" w:line="276" w:lineRule="auto"/>
-            <w:ind w:left="432" w:hanging="432"/>
-            <w:jc w:val="both"/>
-          </w:pPr>
-        </w:pPrChange>
-      </w:pPr>
-      <w:ins w:id="21" w:author="Hendrik Niemann" w:date="2015-04-26T18:52:00Z">
-        <w:r>
-          <w:t>Zielplattform</w:t>
-        </w:r>
-      </w:ins>
+      </w:pPr>
+      <w:r>
+        <w:t>Zielplattform</w:t>
+      </w:r>
     </w:p>
     <w:p>
-      <w:pPr>
-        <w:rPr>
-          <w:ins w:id="22" w:author="Hendrik Niemann" w:date="2015-04-26T18:54:00Z"/>
-          <w:lang w:eastAsia="de-DE"/>
-          <w:rPrChange w:id="23" w:author="Hendrik Niemann" w:date="2015-04-26T18:54:00Z">
-            <w:rPr>
-              <w:ins w:id="24" w:author="Hendrik Niemann" w:date="2015-04-26T18:54:00Z"/>
-            </w:rPr>
-          </w:rPrChange>
-        </w:rPr>
-        <w:pPrChange w:id="25" w:author="Hendrik Niemann" w:date="2015-04-26T18:54:00Z">
-          <w:pPr>
-            <w:pStyle w:val="berschrift1"/>
-            <w:keepLines/>
-            <w:numPr>
-              <w:numId w:val="1"/>
-            </w:numPr>
-            <w:spacing w:before="480" w:after="0" w:line="276" w:lineRule="auto"/>
-            <w:ind w:left="432" w:hanging="432"/>
-            <w:jc w:val="both"/>
-          </w:pPr>
-        </w:pPrChange>
-      </w:pPr>
       <w:proofErr w:type="spellStart"/>
-      <w:ins w:id="26" w:author="Hendrik Niemann" w:date="2015-04-26T18:55:00Z">
-        <w:r>
-          <w:rPr>
-            <w:lang w:eastAsia="de-DE"/>
-          </w:rPr>
-          <w:t>Edible</w:t>
-        </w:r>
-        <w:proofErr w:type="spellEnd"/>
-        <w:r>
-          <w:rPr>
-            <w:lang w:eastAsia="de-DE"/>
-          </w:rPr>
-          <w:t xml:space="preserve"> ist als Anwendung für HMDs verfügbar und wurde für eine Benutzung auf der </w:t>
-        </w:r>
-        <w:proofErr w:type="spellStart"/>
-        <w:r>
-          <w:rPr>
-            <w:lang w:eastAsia="de-DE"/>
-          </w:rPr>
-          <w:t>Vuzix</w:t>
-        </w:r>
-        <w:proofErr w:type="spellEnd"/>
-        <w:r>
-          <w:rPr>
-            <w:lang w:eastAsia="de-DE"/>
-          </w:rPr>
-          <w:t xml:space="preserve"> M100 optimiert.</w:t>
-        </w:r>
-      </w:ins>
+      <w:r>
+        <w:rPr>
+          <w:lang w:eastAsia="de-DE"/>
+        </w:rPr>
+        <w:t>Edible</w:t>
+      </w:r>
+      <w:proofErr w:type="spellEnd"/>
+      <w:r>
+        <w:rPr>
+          <w:lang w:eastAsia="de-DE"/>
+        </w:rPr>
+        <w:t xml:space="preserve"> ist als Anwendung für HMDs verfügbar und wurde für eine Benutzung auf der </w:t>
+      </w:r>
+      <w:proofErr w:type="spellStart"/>
+      <w:r>
+        <w:rPr>
+          <w:lang w:eastAsia="de-DE"/>
+        </w:rPr>
+        <w:t>Vuzix</w:t>
+      </w:r>
+      <w:proofErr w:type="spellEnd"/>
+      <w:r>
+        <w:rPr>
+          <w:lang w:eastAsia="de-DE"/>
+        </w:rPr>
+        <w:t xml:space="preserve"> M100 optimiert.</w:t>
+      </w:r>
     </w:p>
     <w:p>
       <w:pPr>
         <w:pStyle w:val="berschrift2"/>
-        <w:rPr>
-          <w:ins w:id="27" w:author="Hendrik Niemann" w:date="2015-04-26T18:59:00Z"/>
-        </w:rPr>
-        <w:pPrChange w:id="28" w:author="Hendrik Niemann" w:date="2015-04-26T18:54:00Z">
-          <w:pPr>
-            <w:pStyle w:val="berschrift1"/>
-            <w:keepLines/>
-            <w:numPr>
-              <w:numId w:val="1"/>
-            </w:numPr>
-            <w:spacing w:before="480" w:after="0" w:line="276" w:lineRule="auto"/>
-            <w:ind w:left="432" w:hanging="432"/>
-            <w:jc w:val="both"/>
-          </w:pPr>
-        </w:pPrChange>
       </w:pPr>
       <w:proofErr w:type="spellStart"/>
-      <w:ins w:id="29" w:author="Hendrik Niemann" w:date="2015-04-26T18:55:00Z">
-        <w:r>
-          <w:t>Usecases</w:t>
-        </w:r>
-      </w:ins>
+      <w:r>
+        <w:t>Usecases</w:t>
+      </w:r>
       <w:proofErr w:type="spellEnd"/>
     </w:p>
     <w:p>
-      <w:pPr>
-        <w:rPr>
-          <w:ins w:id="30" w:author="Hendrik Niemann" w:date="2015-04-26T18:55:00Z"/>
-          <w:lang w:eastAsia="de-DE"/>
-          <w:rPrChange w:id="31" w:author="Hendrik Niemann" w:date="2015-04-26T18:59:00Z">
-            <w:rPr>
-              <w:ins w:id="32" w:author="Hendrik Niemann" w:date="2015-04-26T18:55:00Z"/>
-            </w:rPr>
-          </w:rPrChange>
-        </w:rPr>
-        <w:pPrChange w:id="33" w:author="Hendrik Niemann" w:date="2015-04-26T18:59:00Z">
-          <w:pPr>
-            <w:pStyle w:val="berschrift1"/>
-            <w:keepLines/>
-            <w:numPr>
-              <w:numId w:val="1"/>
-            </w:numPr>
-            <w:spacing w:before="480" w:after="0" w:line="276" w:lineRule="auto"/>
-            <w:ind w:left="432" w:hanging="432"/>
-            <w:jc w:val="both"/>
-          </w:pPr>
-        </w:pPrChange>
-      </w:pPr>
-      <w:ins w:id="34" w:author="Hendrik Niemann" w:date="2015-04-26T18:59:00Z">
-        <w:r>
-          <w:rPr>
-            <w:lang w:eastAsia="de-DE"/>
-          </w:rPr>
-          <w:t xml:space="preserve">Die folgende Grafik zeigt die </w:t>
-        </w:r>
-        <w:proofErr w:type="spellStart"/>
-        <w:r>
-          <w:rPr>
-            <w:lang w:eastAsia="de-DE"/>
-          </w:rPr>
-          <w:t>Usecaseübersicht</w:t>
-        </w:r>
-        <w:proofErr w:type="spellEnd"/>
-        <w:r>
-          <w:rPr>
-            <w:lang w:eastAsia="de-DE"/>
-          </w:rPr>
-          <w:t xml:space="preserve"> für </w:t>
-        </w:r>
-        <w:proofErr w:type="spellStart"/>
-        <w:r>
-          <w:rPr>
-            <w:lang w:eastAsia="de-DE"/>
-          </w:rPr>
-          <w:t>Edible</w:t>
-        </w:r>
-        <w:proofErr w:type="spellEnd"/>
-        <w:r>
-          <w:rPr>
-            <w:lang w:eastAsia="de-DE"/>
-          </w:rPr>
-          <w:t>.</w:t>
-        </w:r>
-      </w:ins>
+      <w:r>
+        <w:rPr>
+          <w:lang w:eastAsia="de-DE"/>
+        </w:rPr>
+        <w:t xml:space="preserve">Die folgende Grafik zeigt die </w:t>
+      </w:r>
+      <w:proofErr w:type="spellStart"/>
+      <w:r>
+        <w:rPr>
+          <w:lang w:eastAsia="de-DE"/>
+        </w:rPr>
+        <w:t>Usecaseübersicht</w:t>
+      </w:r>
+      <w:proofErr w:type="spellEnd"/>
+      <w:r>
+        <w:rPr>
+          <w:lang w:eastAsia="de-DE"/>
+        </w:rPr>
+        <w:t xml:space="preserve"> für </w:t>
+      </w:r>
+      <w:proofErr w:type="spellStart"/>
+      <w:r>
+        <w:rPr>
+          <w:lang w:eastAsia="de-DE"/>
+        </w:rPr>
+        <w:t>Edible</w:t>
+      </w:r>
+      <w:proofErr w:type="spellEnd"/>
+      <w:r>
+        <w:rPr>
+          <w:lang w:eastAsia="de-DE"/>
+        </w:rPr>
+        <w:t>.</w:t>
+      </w:r>
     </w:p>
     <w:p>
-      <w:pPr>
-        <w:suppressAutoHyphens w:val="0"/>
-        <w:spacing w:after="0"/>
-        <w:rPr>
-          <w:del w:id="35" w:author="Hendrik Niemann" w:date="2015-04-26T18:52:00Z"/>
-          <w:rFonts w:ascii="Arial" w:eastAsia="Times New Roman" w:hAnsi="Arial" w:cs="Arial"/>
-          <w:b/>
-          <w:bCs/>
-          <w:iCs/>
-          <w:sz w:val="28"/>
-          <w:szCs w:val="28"/>
-          <w:lang w:eastAsia="de-DE"/>
-          <w:rPrChange w:id="36" w:author="Hendrik Niemann" w:date="2015-04-26T18:55:00Z">
-            <w:rPr>
-              <w:del w:id="37" w:author="Hendrik Niemann" w:date="2015-04-26T18:52:00Z"/>
-            </w:rPr>
-          </w:rPrChange>
-        </w:rPr>
-        <w:pPrChange w:id="38" w:author="Hendrik Niemann" w:date="2015-04-26T18:55:00Z">
-          <w:pPr/>
-        </w:pPrChange>
-      </w:pPr>
-      <w:ins w:id="39" w:author="Hendrik Niemann" w:date="2015-04-26T18:57:00Z">
-        <w:r>
-          <w:rPr>
-            <w:noProof/>
-            <w:lang w:eastAsia="de-DE"/>
-          </w:rPr>
-          <w:drawing>
-            <wp:inline distT="0" distB="0" distL="0" distR="0" wp14:anchorId="6FEB07E5" wp14:editId="7C4ED7BC">
-              <wp:extent cx="4600800" cy="6130800"/>
-              <wp:effectExtent l="0" t="0" r="0" b="3810"/>
-              <wp:docPr id="3" name="Grafik 3" descr="C:\Users\Hendrik\Documents\Uni\Softwarengineering\Repos\Dokumentation\Docs\20_Analyse\40_Usecases\usecases.png"/>
-              <wp:cNvGraphicFramePr>
-                <a:graphicFrameLocks xmlns:a="http://schemas.openxmlformats.org/drawingml/2006/main" noChangeAspect="1"/>
-              </wp:cNvGraphicFramePr>
-              <a:graphic xmlns:a="http://schemas.openxmlformats.org/drawingml/2006/main">
-                <a:graphicData uri="http://schemas.openxmlformats.org/drawingml/2006/picture">
-                  <pic:pic xmlns:pic="http://schemas.openxmlformats.org/drawingml/2006/picture">
-                    <pic:nvPicPr>
-                      <pic:cNvPr id="0" name="Picture 1" descr="C:\Users\Hendrik\Documents\Uni\Softwarengineering\Repos\Dokumentation\Docs\20_Analyse\40_Usecases\usecases.png"/>
-                      <pic:cNvPicPr>
-                        <a:picLocks noChangeAspect="1" noChangeArrowheads="1"/>
-                      </pic:cNvPicPr>
-                    </pic:nvPicPr>
-                    <pic:blipFill>
-                      <a:blip r:embed="rId8">
-                        <a:extLst>
-                          <a:ext uri="{28A0092B-C50C-407E-A947-70E740481C1C}">
-                            <a14:useLocalDpi xmlns:a14="http://schemas.microsoft.com/office/drawing/2010/main" val="0"/>
-                          </a:ext>
-                        </a:extLst>
-                      </a:blip>
-                      <a:srcRect/>
-                      <a:stretch>
-                        <a:fillRect/>
-                      </a:stretch>
-                    </pic:blipFill>
-                    <pic:spPr bwMode="auto">
-                      <a:xfrm>
-                        <a:off x="0" y="0"/>
-                        <a:ext cx="4600800" cy="6130800"/>
-                      </a:xfrm>
-                      <a:prstGeom prst="rect">
-                        <a:avLst/>
-                      </a:prstGeom>
+      <w:r>
+        <w:rPr>
+          <w:noProof/>
+          <w:lang w:eastAsia="de-DE"/>
+        </w:rPr>
+        <w:drawing>
+          <wp:inline distT="0" distB="0" distL="0" distR="0" wp14:anchorId="6FEB07E5" wp14:editId="7C4ED7BC">
+            <wp:extent cx="4600800" cy="6130800"/>
+            <wp:effectExtent l="0" t="0" r="0" b="3810"/>
+            <wp:docPr id="3" name="Grafik 3" descr="C:\Users\Hendrik\Documents\Uni\Softwarengineering\Repos\Dokumentation\Docs\20_Analyse\40_Usecases\usecases.png"/>
+            <wp:cNvGraphicFramePr>
+              <a:graphicFrameLocks xmlns:a="http://schemas.openxmlformats.org/drawingml/2006/main" noChangeAspect="1"/>
+            </wp:cNvGraphicFramePr>
+            <a:graphic xmlns:a="http://schemas.openxmlformats.org/drawingml/2006/main">
+              <a:graphicData uri="http://schemas.openxmlformats.org/drawingml/2006/picture">
+                <pic:pic xmlns:pic="http://schemas.openxmlformats.org/drawingml/2006/picture">
+                  <pic:nvPicPr>
+                    <pic:cNvPr id="0" name="Picture 1" descr="C:\Users\Hendrik\Documents\Uni\Softwarengineering\Repos\Dokumentation\Docs\20_Analyse\40_Usecases\usecases.png"/>
+                    <pic:cNvPicPr>
+                      <a:picLocks noChangeAspect="1" noChangeArrowheads="1"/>
+                    </pic:cNvPicPr>
+                  </pic:nvPicPr>
+                  <pic:blipFill>
+                    <a:blip r:embed="rId9">
+                      <a:extLst>
+                        <a:ext uri="{28A0092B-C50C-407E-A947-70E740481C1C}">
+                          <a14:useLocalDpi xmlns:a14="http://schemas.microsoft.com/office/drawing/2010/main" val="0"/>
+                        </a:ext>
+                      </a:extLst>
+                    </a:blip>
+                    <a:srcRect/>
+                    <a:stretch>
+                      <a:fillRect/>
+                    </a:stretch>
+                  </pic:blipFill>
+                  <pic:spPr bwMode="auto">
+                    <a:xfrm>
+                      <a:off x="0" y="0"/>
+                      <a:ext cx="4600800" cy="6130800"/>
+                    </a:xfrm>
+                    <a:prstGeom prst="rect">
+                      <a:avLst/>
+                    </a:prstGeom>
+                    <a:noFill/>
+                    <a:ln>
                       <a:noFill/>
-                      <a:ln>
-                        <a:noFill/>
-                      </a:ln>
-                    </pic:spPr>
-                  </pic:pic>
-                </a:graphicData>
-              </a:graphic>
-            </wp:inline>
-          </w:drawing>
-        </w:r>
-      </w:ins>
-      <w:moveTo w:id="40" w:author="Hendrik Niemann" w:date="2015-04-26T18:51:00Z">
-        <w:del w:id="41" w:author="Hendrik Niemann" w:date="2015-04-26T18:52:00Z">
-          <w:r>
-            <w:delText xml:space="preserve"> </w:delText>
-          </w:r>
-        </w:del>
-      </w:moveTo>
-    </w:p>
-    <w:moveToRangeEnd w:id="14"/>
-    <w:p>
-      <w:pPr>
-        <w:pPrChange w:id="42" w:author="Hendrik Niemann" w:date="2015-04-26T18:55:00Z">
-          <w:pPr>
-            <w:pStyle w:val="berschrift1"/>
-            <w:keepLines/>
-            <w:numPr>
-              <w:numId w:val="1"/>
-            </w:numPr>
-            <w:spacing w:before="480" w:after="0" w:line="276" w:lineRule="auto"/>
-            <w:ind w:left="432" w:hanging="432"/>
-            <w:jc w:val="both"/>
-          </w:pPr>
-        </w:pPrChange>
-      </w:pPr>
-    </w:p>
-    <w:p>
-      <w:pPr>
-        <w:rPr>
-          <w:del w:id="43" w:author="Hendrik Niemann" w:date="2015-04-26T18:59:00Z"/>
-          <w:lang w:eastAsia="de-DE"/>
-        </w:rPr>
-      </w:pPr>
-      <w:commentRangeStart w:id="44"/>
-      <w:del w:id="45" w:author="Hendrik Niemann" w:date="2015-04-26T18:55:00Z">
-        <w:r>
-          <w:rPr>
-            <w:lang w:eastAsia="de-DE"/>
-          </w:rPr>
-          <w:lastRenderedPageBreak/>
-          <w:delText xml:space="preserve">Edible ist als Anwendung für HMDs verfügbar und wurde für eine Benutzung auf der Vuzix M100 optimiert. </w:delText>
-        </w:r>
-      </w:del>
-      <w:del w:id="46" w:author="Hendrik Niemann" w:date="2015-04-26T18:59:00Z">
-        <w:r>
-          <w:rPr>
-            <w:lang w:eastAsia="de-DE"/>
-          </w:rPr>
-          <w:delText>Für die Benutzung ist außerdem ein Account auf der Edible Website von Nöten. In Zukunft ist es vorstellbar, dass es eine Anwendung für Android-Smartphones gibt, welche die Funktionalität des HMDs und der Website übernimmt und erweitert.</w:delText>
-        </w:r>
-        <w:commentRangeEnd w:id="44"/>
-        <w:r>
-          <w:rPr>
-            <w:rStyle w:val="Kommentarzeichen"/>
-          </w:rPr>
-          <w:commentReference w:id="44"/>
-        </w:r>
-      </w:del>
+                    </a:ln>
+                  </pic:spPr>
+                </pic:pic>
+              </a:graphicData>
+            </a:graphic>
+          </wp:inline>
+        </w:drawing>
+      </w:r>
     </w:p>
     <w:p>
       <w:pPr>
@@ -2304,9 +2060,10 @@
         <w:spacing w:before="480" w:after="0" w:line="276" w:lineRule="auto"/>
         <w:jc w:val="both"/>
       </w:pPr>
-      <w:bookmarkStart w:id="47" w:name="_Toc417755042"/>
-      <w:bookmarkEnd w:id="47"/>
-      <w:r>
+      <w:bookmarkStart w:id="6" w:name="_Toc417755042"/>
+      <w:bookmarkEnd w:id="6"/>
+      <w:r>
+        <w:lastRenderedPageBreak/>
         <w:t>Spezifikationen</w:t>
       </w:r>
     </w:p>
@@ -2328,65 +2085,19 @@
         <w:rPr>
           <w:lang w:eastAsia="de-DE"/>
         </w:rPr>
-        <w:t xml:space="preserve">Auf Grund der Eingeschränkten Möglichkeiten an der HMD und dem Wunsch, dem Nutzer ein möglichst gutes Erlebnis mit seinem Gerät zu liefern, </w:t>
-      </w:r>
-      <w:commentRangeStart w:id="48"/>
-      <w:r>
-        <w:rPr>
-          <w:lang w:eastAsia="de-DE"/>
-        </w:rPr>
-        <w:t>fiel die Entscheidung der dreiteiligen Architektur</w:t>
-      </w:r>
-      <w:commentRangeEnd w:id="48"/>
-      <w:r>
-        <w:rPr>
-          <w:rStyle w:val="Kommentarzeichen"/>
-        </w:rPr>
-        <w:commentReference w:id="48"/>
-      </w:r>
-      <w:ins w:id="49" w:author="Hendrik Niemann" w:date="2015-04-26T18:22:00Z">
-        <w:r>
-          <w:rPr>
-            <w:lang w:eastAsia="de-DE"/>
-          </w:rPr>
-          <w:t>. Diese</w:t>
-        </w:r>
-      </w:ins>
-      <w:del w:id="50" w:author="Hendrik Niemann" w:date="2015-04-26T18:22:00Z">
-        <w:r>
-          <w:rPr>
-            <w:lang w:eastAsia="de-DE"/>
-          </w:rPr>
-          <w:delText xml:space="preserve">. </w:delText>
-        </w:r>
-        <w:commentRangeStart w:id="51"/>
-        <w:r>
-          <w:rPr>
-            <w:lang w:eastAsia="de-DE"/>
-          </w:rPr>
-          <w:delText>Mit den drei Bestandteilen sind gemeint: Die</w:delText>
-        </w:r>
-      </w:del>
-      <w:ins w:id="52" w:author="Hendrik Niemann" w:date="2015-04-26T18:22:00Z">
-        <w:r>
-          <w:rPr>
-            <w:lang w:eastAsia="de-DE"/>
-          </w:rPr>
-          <w:t xml:space="preserve"> umfasst</w:t>
-        </w:r>
-      </w:ins>
+        <w:t>Auf Grund der Eingeschränkten Möglichkeiten an der HMD und dem Wunsch, dem Nutzer ein möglichst gutes Erlebnis mit seinem Gerät zu liefern, fiel die Entscheidung der dreiteiligen Architektur</w:t>
+      </w:r>
+      <w:r>
+        <w:rPr>
+          <w:lang w:eastAsia="de-DE"/>
+        </w:rPr>
+        <w:t>. Diese umfasst</w:t>
+      </w:r>
       <w:r>
         <w:rPr>
           <w:lang w:eastAsia="de-DE"/>
         </w:rPr>
         <w:t xml:space="preserve"> HMD Applikation, das Server Backend und die Webanwendung im Browser.</w:t>
-      </w:r>
-      <w:commentRangeEnd w:id="51"/>
-      <w:r>
-        <w:rPr>
-          <w:rStyle w:val="Kommentarzeichen"/>
-        </w:rPr>
-        <w:commentReference w:id="51"/>
       </w:r>
     </w:p>
     <w:p>
@@ -2399,15 +2110,7 @@
         <w:rPr>
           <w:lang w:eastAsia="de-DE"/>
         </w:rPr>
-        <w:t>Die Bedi</w:t>
-      </w:r>
-      <w:bookmarkStart w:id="53" w:name="_GoBack"/>
-      <w:bookmarkEnd w:id="53"/>
-      <w:r>
-        <w:rPr>
-          <w:lang w:eastAsia="de-DE"/>
-        </w:rPr>
-        <w:t xml:space="preserve">enung komplexerer Anwendungen auf einem </w:t>
+        <w:t xml:space="preserve">Die Bedienung komplexerer Anwendungen auf einem </w:t>
       </w:r>
       <w:proofErr w:type="spellStart"/>
       <w:r>
@@ -2448,27 +2151,7 @@
         <w:rPr>
           <w:lang w:eastAsia="de-DE"/>
         </w:rPr>
-        <w:t xml:space="preserve">Die dreigeteilte Architektur bietet so dem Verbraucher maximalen Nutzen. Seine Daten werden gesammelt auf einem Server gehalten und sind von allen Geräten, die er auf dem Account registriert zugänglich. Er hat immer Zugang zu den aktuellsten Daten. Die Benutzerreingaben auf dem </w:t>
-      </w:r>
-      <w:commentRangeStart w:id="54"/>
-      <w:r>
-        <w:rPr>
-          <w:lang w:eastAsia="de-DE"/>
-        </w:rPr>
-        <w:t xml:space="preserve">tragbaren Endgerät </w:t>
-      </w:r>
-      <w:commentRangeEnd w:id="54"/>
-      <w:r>
-        <w:rPr>
-          <w:rStyle w:val="Kommentarzeichen"/>
-        </w:rPr>
-        <w:commentReference w:id="54"/>
-      </w:r>
-      <w:r>
-        <w:rPr>
-          <w:lang w:eastAsia="de-DE"/>
-        </w:rPr>
-        <w:t>sind bis auf ein Minimum ausgelagert. Das Design der App konzentriert sich dabei auf den einzelnen Anwendungsfall des Barcode Scannens und Beschaffen der Produktinformationen.</w:t>
+        <w:t>Die dreigeteilte Architektur bietet so dem Verbraucher maximalen Nutzen. Seine Daten werden gesammelt auf einem Server gehalten und sind von allen Geräten, die er auf dem Account registriert zugänglich. Er hat immer Zugang zu den aktuellsten Daten. Die Benutzerreingaben auf dem tragbaren Endgerät sind bis auf ein Minimum ausgelagert. Das Design der App konzentriert sich dabei auf den einzelnen Anwendungsfall des Barcode Scannens und Beschaffen der Produktinformationen.</w:t>
       </w:r>
     </w:p>
     <w:p>
@@ -2477,25 +2160,11 @@
           <w:lang w:eastAsia="de-DE"/>
         </w:rPr>
       </w:pPr>
-      <w:commentRangeStart w:id="55"/>
-      <w:r>
-        <w:rPr>
-          <w:lang w:eastAsia="de-DE"/>
-        </w:rPr>
-        <w:t>Als einziger Nachteil verbleibt bei dieser Aufteilung die benötigte Internetverbindung, während der Nutzer das Produkt verwendet</w:t>
-      </w:r>
-      <w:commentRangeEnd w:id="55"/>
-      <w:r>
-        <w:rPr>
-          <w:rStyle w:val="Kommentarzeichen"/>
-        </w:rPr>
-        <w:commentReference w:id="55"/>
-      </w:r>
-      <w:r>
-        <w:rPr>
-          <w:lang w:eastAsia="de-DE"/>
-        </w:rPr>
-        <w:t>. Wenn der Nutzer die Verbindung seines Handys benutzt, ist dies jedoch ein geringes Problem, da die meisten Personen mit ihrem Smartphone auch unterwegs permanent mit dem Internet verbunden sind.</w:t>
+      <w:r>
+        <w:rPr>
+          <w:lang w:eastAsia="de-DE"/>
+        </w:rPr>
+        <w:t>Als einziger Nachteil verbleibt bei dieser Aufteilung die benötigte Internetverbindung, während der Nutzer das Produkt verwendet. Wenn der Nutzer die Verbindung seines Handys benutzt, ist dies jedoch ein geringes Problem, da die meisten Personen mit ihrem Smartphone auch unterwegs permanent mit dem Internet verbunden sind.</w:t>
       </w:r>
     </w:p>
     <w:p>
@@ -2600,27 +2269,7 @@
         <w:rPr>
           <w:lang w:eastAsia="de-DE"/>
         </w:rPr>
-        <w:t xml:space="preserve">“ Anforderungen umgesetzt oder angepasst </w:t>
-      </w:r>
-      <w:commentRangeStart w:id="56"/>
-      <w:r>
-        <w:rPr>
-          <w:lang w:eastAsia="de-DE"/>
-        </w:rPr>
-        <w:t>umgesetzt</w:t>
-      </w:r>
-      <w:commentRangeEnd w:id="56"/>
-      <w:r>
-        <w:rPr>
-          <w:rStyle w:val="Kommentarzeichen"/>
-        </w:rPr>
-        <w:commentReference w:id="56"/>
-      </w:r>
-      <w:r>
-        <w:rPr>
-          <w:lang w:eastAsia="de-DE"/>
-        </w:rPr>
-        <w:t>. Bis auf eine „</w:t>
+        <w:t>“ Anforderungen umgesetzt oder angepasst umgesetzt. Bis auf eine „</w:t>
       </w:r>
       <w:proofErr w:type="spellStart"/>
       <w:r>
@@ -5555,8 +5204,8 @@
           <w:numId w:val="1"/>
         </w:numPr>
       </w:pPr>
-      <w:bookmarkStart w:id="57" w:name="_Toc413781467"/>
-      <w:bookmarkEnd w:id="57"/>
+      <w:bookmarkStart w:id="7" w:name="_Toc413781467"/>
+      <w:bookmarkEnd w:id="7"/>
       <w:r>
         <w:t>Nicht funktionale Anforderungen</w:t>
       </w:r>
@@ -6638,10 +6287,10 @@
           <w:numId w:val="1"/>
         </w:numPr>
       </w:pPr>
-      <w:bookmarkStart w:id="58" w:name="_Toc417755043"/>
-      <w:bookmarkStart w:id="59" w:name="_Toc164172934"/>
-      <w:bookmarkEnd w:id="58"/>
-      <w:bookmarkEnd w:id="59"/>
+      <w:bookmarkStart w:id="8" w:name="_Toc417755043"/>
+      <w:bookmarkStart w:id="9" w:name="_Toc164172934"/>
+      <w:bookmarkEnd w:id="8"/>
+      <w:bookmarkEnd w:id="9"/>
       <w:r>
         <w:t>Architektur</w:t>
       </w:r>
@@ -6654,8 +6303,8 @@
           <w:numId w:val="1"/>
         </w:numPr>
       </w:pPr>
-      <w:bookmarkStart w:id="60" w:name="_Toc417755044"/>
-      <w:bookmarkEnd w:id="60"/>
+      <w:bookmarkStart w:id="10" w:name="_Toc417755044"/>
+      <w:bookmarkEnd w:id="10"/>
       <w:r>
         <w:t>Backend</w:t>
       </w:r>
@@ -6721,8 +6370,8 @@
           <w:numId w:val="1"/>
         </w:numPr>
       </w:pPr>
-      <w:bookmarkStart w:id="61" w:name="_Toc417755045"/>
-      <w:bookmarkEnd w:id="61"/>
+      <w:bookmarkStart w:id="11" w:name="_Toc417755045"/>
+      <w:bookmarkEnd w:id="11"/>
       <w:r>
         <w:t>Datenmodell</w:t>
       </w:r>
@@ -6739,234 +6388,100 @@
         </w:rPr>
         <w:t xml:space="preserve">In der MySQL-Datenbank werden die Daten für das Backend gespeichert. </w:t>
       </w:r>
-      <w:ins w:id="62" w:author="Hendrik Niemann" w:date="2015-04-26T18:34:00Z">
-        <w:r>
-          <w:rPr>
-            <w:lang w:eastAsia="de-DE"/>
-          </w:rPr>
-          <w:t>Die Stammdaten</w:t>
-        </w:r>
-      </w:ins>
-      <w:ins w:id="63" w:author="Hendrik Niemann" w:date="2015-04-26T18:38:00Z">
-        <w:r>
-          <w:rPr>
-            <w:lang w:eastAsia="de-DE"/>
-          </w:rPr>
-          <w:t xml:space="preserve"> des Systems sind</w:t>
-        </w:r>
-      </w:ins>
-      <w:commentRangeStart w:id="64"/>
-      <w:del w:id="65" w:author="Hendrik Niemann" w:date="2015-04-26T18:34:00Z">
-        <w:r>
-          <w:rPr>
-            <w:lang w:eastAsia="de-DE"/>
-          </w:rPr>
-          <w:delText>Es ist notwendig,</w:delText>
-        </w:r>
-      </w:del>
+      <w:r>
+        <w:rPr>
+          <w:lang w:eastAsia="de-DE"/>
+        </w:rPr>
+        <w:t>Die Stammdaten des Systems sind</w:t>
+      </w:r>
       <w:r>
         <w:rPr>
           <w:lang w:eastAsia="de-DE"/>
         </w:rPr>
         <w:t xml:space="preserve"> Produkte</w:t>
       </w:r>
-      <w:ins w:id="66" w:author="Hendrik Niemann" w:date="2015-04-26T18:34:00Z">
-        <w:r>
-          <w:rPr>
-            <w:lang w:eastAsia="de-DE"/>
-          </w:rPr>
-          <w:t xml:space="preserve"> und</w:t>
-        </w:r>
-      </w:ins>
-      <w:del w:id="67" w:author="Hendrik Niemann" w:date="2015-04-26T18:34:00Z">
-        <w:r>
-          <w:rPr>
-            <w:lang w:eastAsia="de-DE"/>
-          </w:rPr>
-          <w:delText xml:space="preserve"> zu speichern,</w:delText>
-        </w:r>
-      </w:del>
+      <w:r>
+        <w:rPr>
+          <w:lang w:eastAsia="de-DE"/>
+        </w:rPr>
+        <w:t xml:space="preserve"> und</w:t>
+      </w:r>
       <w:r>
         <w:rPr>
           <w:lang w:eastAsia="de-DE"/>
         </w:rPr>
         <w:t xml:space="preserve"> deren Inhaltsstoffe </w:t>
       </w:r>
-      <w:del w:id="68" w:author="Hendrik Niemann" w:date="2015-04-26T18:34:00Z">
-        <w:r>
-          <w:rPr>
-            <w:lang w:eastAsia="de-DE"/>
-          </w:rPr>
-          <w:delText>inkl.</w:delText>
-        </w:r>
-      </w:del>
-      <w:ins w:id="69" w:author="Hendrik Niemann" w:date="2015-04-26T18:34:00Z">
-        <w:r>
-          <w:rPr>
-            <w:lang w:eastAsia="de-DE"/>
-          </w:rPr>
-          <w:t>mit</w:t>
-        </w:r>
-      </w:ins>
+      <w:r>
+        <w:rPr>
+          <w:lang w:eastAsia="de-DE"/>
+        </w:rPr>
+        <w:t>mit</w:t>
+      </w:r>
       <w:r>
         <w:rPr>
           <w:lang w:eastAsia="de-DE"/>
         </w:rPr>
         <w:t xml:space="preserve"> einer Kategorisierung</w:t>
       </w:r>
-      <w:ins w:id="70" w:author="Hendrik Niemann" w:date="2015-04-26T18:34:00Z">
-        <w:r>
-          <w:rPr>
-            <w:lang w:eastAsia="de-DE"/>
-          </w:rPr>
-          <w:t xml:space="preserve"> gespeichert werden. Bewegungsdaten sind hauptsächlich das </w:t>
-        </w:r>
-        <w:proofErr w:type="spellStart"/>
-        <w:r>
-          <w:rPr>
-            <w:lang w:eastAsia="de-DE"/>
-          </w:rPr>
-          <w:t>Acco</w:t>
-        </w:r>
-      </w:ins>
-      <w:ins w:id="71" w:author="Hendrik Niemann" w:date="2015-04-26T18:35:00Z">
-        <w:r>
-          <w:rPr>
-            <w:lang w:eastAsia="de-DE"/>
-          </w:rPr>
-          <w:t>u</w:t>
-        </w:r>
-      </w:ins>
-      <w:ins w:id="72" w:author="Hendrik Niemann" w:date="2015-04-26T18:34:00Z">
-        <w:r>
-          <w:rPr>
-            <w:lang w:eastAsia="de-DE"/>
-          </w:rPr>
-          <w:t>ntsystem</w:t>
-        </w:r>
-      </w:ins>
+      <w:r>
+        <w:rPr>
+          <w:lang w:eastAsia="de-DE"/>
+        </w:rPr>
+        <w:t xml:space="preserve"> gespeichert werden. Bewegungsdaten sind hauptsächlich das </w:t>
+      </w:r>
+      <w:proofErr w:type="spellStart"/>
+      <w:r>
+        <w:rPr>
+          <w:lang w:eastAsia="de-DE"/>
+        </w:rPr>
+        <w:t>Accountsystem</w:t>
+      </w:r>
       <w:proofErr w:type="spellEnd"/>
-      <w:ins w:id="73" w:author="Hendrik Niemann" w:date="2015-04-26T18:39:00Z">
-        <w:r>
-          <w:rPr>
-            <w:lang w:eastAsia="de-DE"/>
-          </w:rPr>
-          <w:t>, das</w:t>
-        </w:r>
-      </w:ins>
-      <w:del w:id="74" w:author="Hendrik Niemann" w:date="2015-04-26T18:34:00Z">
-        <w:r>
-          <w:rPr>
-            <w:lang w:eastAsia="de-DE"/>
-          </w:rPr>
-          <w:delText>,</w:delText>
-        </w:r>
-      </w:del>
-      <w:del w:id="75" w:author="Hendrik Niemann" w:date="2015-04-26T18:39:00Z">
-        <w:r>
-          <w:rPr>
-            <w:lang w:eastAsia="de-DE"/>
-          </w:rPr>
-          <w:delText xml:space="preserve"> d</w:delText>
-        </w:r>
-      </w:del>
-      <w:ins w:id="76" w:author="Hendrik Niemann" w:date="2015-04-26T18:39:00Z">
-        <w:r>
-          <w:rPr>
-            <w:lang w:eastAsia="de-DE"/>
-          </w:rPr>
-          <w:t xml:space="preserve"> d</w:t>
-        </w:r>
-      </w:ins>
+      <w:r>
+        <w:rPr>
+          <w:lang w:eastAsia="de-DE"/>
+        </w:rPr>
+        <w:t>, das d</w:t>
+      </w:r>
       <w:r>
         <w:rPr>
           <w:lang w:eastAsia="de-DE"/>
         </w:rPr>
         <w:t xml:space="preserve">ie User und ihre </w:t>
       </w:r>
-      <w:ins w:id="77" w:author="Hendrik Niemann" w:date="2015-04-26T18:40:00Z">
-        <w:r>
-          <w:rPr>
-            <w:lang w:eastAsia="de-DE"/>
-          </w:rPr>
-          <w:t>verknüpften Endgeräte</w:t>
-        </w:r>
-      </w:ins>
-      <w:ins w:id="78" w:author="Hendrik Niemann" w:date="2015-04-26T18:41:00Z">
-        <w:r>
-          <w:rPr>
-            <w:lang w:eastAsia="de-DE"/>
-          </w:rPr>
-          <w:t xml:space="preserve"> umfasst</w:t>
-        </w:r>
-      </w:ins>
-      <w:del w:id="79" w:author="Hendrik Niemann" w:date="2015-04-26T18:40:00Z">
-        <w:r>
-          <w:rPr>
-            <w:lang w:eastAsia="de-DE"/>
-          </w:rPr>
-          <w:delText>Blacklists</w:delText>
-        </w:r>
-      </w:del>
+      <w:r>
+        <w:rPr>
+          <w:lang w:eastAsia="de-DE"/>
+        </w:rPr>
+        <w:t>verknüpften Endgeräte umfasst</w:t>
+      </w:r>
       <w:r>
         <w:rPr>
           <w:lang w:eastAsia="de-DE"/>
         </w:rPr>
         <w:t>,</w:t>
       </w:r>
-      <w:ins w:id="80" w:author="Hendrik Niemann" w:date="2015-04-26T18:41:00Z">
-        <w:r>
-          <w:rPr>
-            <w:lang w:eastAsia="de-DE"/>
-          </w:rPr>
-          <w:t xml:space="preserve"> aber auch die </w:t>
-        </w:r>
-      </w:ins>
-      <w:ins w:id="81" w:author="Hendrik Niemann" w:date="2015-04-26T18:42:00Z">
-        <w:r>
-          <w:rPr>
-            <w:lang w:eastAsia="de-DE"/>
-          </w:rPr>
-          <w:t>Backlists</w:t>
-        </w:r>
-      </w:ins>
-      <w:del w:id="82" w:author="Hendrik Niemann" w:date="2015-04-26T18:41:00Z">
-        <w:r>
-          <w:rPr>
-            <w:lang w:eastAsia="de-DE"/>
-          </w:rPr>
-          <w:delText xml:space="preserve"> sowie die Geräte, mit denen auf die API zugegriffen wird, um die Authentifizierung zu ermöglichen</w:delText>
-        </w:r>
-      </w:del>
-      <w:ins w:id="83" w:author="Hendrik Niemann" w:date="2015-04-26T18:42:00Z">
-        <w:r>
-          <w:rPr>
-            <w:lang w:eastAsia="de-DE"/>
-          </w:rPr>
-          <w:t>, auf denen die Benut</w:t>
-        </w:r>
-      </w:ins>
-      <w:ins w:id="84" w:author="Hendrik Niemann" w:date="2015-04-26T18:44:00Z">
-        <w:r>
-          <w:rPr>
-            <w:lang w:eastAsia="de-DE"/>
-          </w:rPr>
-          <w:t>zer Inhaltsstoffe dynamisch hinzufügen und entfernen</w:t>
-        </w:r>
-      </w:ins>
+      <w:r>
+        <w:rPr>
+          <w:lang w:eastAsia="de-DE"/>
+        </w:rPr>
+        <w:t xml:space="preserve"> aber auch die </w:t>
+      </w:r>
+      <w:r>
+        <w:rPr>
+          <w:lang w:eastAsia="de-DE"/>
+        </w:rPr>
+        <w:t>Backlists, auf denen die Benutzer Inhaltsstoffe dynamisch hinzufügen und entfernen</w:t>
+      </w:r>
       <w:r>
         <w:rPr>
           <w:lang w:eastAsia="de-DE"/>
         </w:rPr>
         <w:t>.</w:t>
       </w:r>
-      <w:commentRangeEnd w:id="64"/>
-      <w:r>
-        <w:rPr>
-          <w:rStyle w:val="Kommentarzeichen"/>
-        </w:rPr>
-        <w:commentReference w:id="64"/>
-      </w:r>
+      <w:bookmarkStart w:id="12" w:name="_GoBack"/>
+      <w:bookmarkEnd w:id="12"/>
     </w:p>
     <w:p>
       <w:pPr>
@@ -6989,8 +6504,8 @@
           <w:numId w:val="1"/>
         </w:numPr>
       </w:pPr>
-      <w:bookmarkStart w:id="85" w:name="_Toc417755046"/>
-      <w:bookmarkEnd w:id="85"/>
+      <w:bookmarkStart w:id="13" w:name="_Toc417755046"/>
+      <w:bookmarkEnd w:id="13"/>
       <w:r>
         <w:t>Klassendiagramme</w:t>
       </w:r>
@@ -7069,8 +6584,8 @@
           <w:numId w:val="1"/>
         </w:numPr>
       </w:pPr>
-      <w:bookmarkStart w:id="86" w:name="_Toc417755047"/>
-      <w:bookmarkEnd w:id="86"/>
+      <w:bookmarkStart w:id="14" w:name="_Toc417755047"/>
+      <w:bookmarkEnd w:id="14"/>
       <w:r>
         <w:lastRenderedPageBreak/>
         <w:t xml:space="preserve">Libraries und </w:t>
@@ -7176,8 +6691,8 @@
           <w:numId w:val="1"/>
         </w:numPr>
       </w:pPr>
-      <w:bookmarkStart w:id="87" w:name="_Toc417755048"/>
-      <w:bookmarkEnd w:id="87"/>
+      <w:bookmarkStart w:id="15" w:name="_Toc417755048"/>
+      <w:bookmarkEnd w:id="15"/>
       <w:r>
         <w:t>Backend (...Frontend?)</w:t>
       </w:r>
@@ -7190,8 +6705,8 @@
           <w:numId w:val="1"/>
         </w:numPr>
       </w:pPr>
-      <w:bookmarkStart w:id="88" w:name="_Toc417755049"/>
-      <w:bookmarkEnd w:id="88"/>
+      <w:bookmarkStart w:id="16" w:name="_Toc417755049"/>
+      <w:bookmarkEnd w:id="16"/>
       <w:r>
         <w:t>Klassendiagramme</w:t>
       </w:r>
@@ -7204,8 +6719,8 @@
           <w:numId w:val="1"/>
         </w:numPr>
       </w:pPr>
-      <w:bookmarkStart w:id="89" w:name="_Toc417755050"/>
-      <w:bookmarkEnd w:id="89"/>
+      <w:bookmarkStart w:id="17" w:name="_Toc417755050"/>
+      <w:bookmarkEnd w:id="17"/>
       <w:r>
         <w:t>Libraries und Frameworks</w:t>
       </w:r>
@@ -7218,8 +6733,8 @@
           <w:numId w:val="1"/>
         </w:numPr>
       </w:pPr>
-      <w:bookmarkStart w:id="90" w:name="_Toc417755051"/>
-      <w:bookmarkEnd w:id="90"/>
+      <w:bookmarkStart w:id="18" w:name="_Toc417755051"/>
+      <w:bookmarkEnd w:id="18"/>
       <w:r>
         <w:t>HMD Applikation</w:t>
       </w:r>
@@ -7262,7 +6777,19 @@
         <w:rPr>
           <w:lang w:eastAsia="de-DE"/>
         </w:rPr>
-        <w:t xml:space="preserve">“ einen Barcode einzulesen und damit zu überprüfen, ob der Anwender das Produkt verzerren darf oder nicht. Dies geschieht mit Hilfe eines </w:t>
+        <w:t>“ einen Barcode einzulesen und damit zu überprüfen, ob der Anwender das Produkt verze</w:t>
+      </w:r>
+      <w:r>
+        <w:rPr>
+          <w:lang w:eastAsia="de-DE"/>
+        </w:rPr>
+        <w:t>hr</w:t>
+      </w:r>
+      <w:r>
+        <w:rPr>
+          <w:lang w:eastAsia="de-DE"/>
+        </w:rPr>
+        <w:t xml:space="preserve">en darf oder nicht. Dies geschieht mit Hilfe eines </w:t>
       </w:r>
       <w:proofErr w:type="spellStart"/>
       <w:r>
@@ -7294,8 +6821,8 @@
           <w:numId w:val="1"/>
         </w:numPr>
       </w:pPr>
-      <w:bookmarkStart w:id="91" w:name="_Toc417755052"/>
-      <w:bookmarkEnd w:id="91"/>
+      <w:bookmarkStart w:id="19" w:name="_Toc417755052"/>
+      <w:bookmarkEnd w:id="19"/>
       <w:r>
         <w:t>Klassendiagramme</w:t>
       </w:r>
@@ -7345,7 +6872,19 @@
         <w:rPr>
           <w:lang w:eastAsia="de-DE"/>
         </w:rPr>
-        <w:t>Activitys</w:t>
+        <w:t>Activit</w:t>
+      </w:r>
+      <w:r>
+        <w:rPr>
+          <w:lang w:eastAsia="de-DE"/>
+        </w:rPr>
+        <w:t>ie</w:t>
+      </w:r>
+      <w:r>
+        <w:rPr>
+          <w:lang w:eastAsia="de-DE"/>
+        </w:rPr>
+        <w:t>s</w:t>
       </w:r>
       <w:proofErr w:type="spellEnd"/>
       <w:r>
@@ -7387,7 +6926,19 @@
         <w:rPr>
           <w:lang w:eastAsia="de-DE"/>
         </w:rPr>
-        <w:t>Activitys</w:t>
+        <w:t>Activit</w:t>
+      </w:r>
+      <w:r>
+        <w:rPr>
+          <w:lang w:eastAsia="de-DE"/>
+        </w:rPr>
+        <w:t>ie</w:t>
+      </w:r>
+      <w:r>
+        <w:rPr>
+          <w:lang w:eastAsia="de-DE"/>
+        </w:rPr>
+        <w:t>s</w:t>
       </w:r>
       <w:proofErr w:type="spellEnd"/>
       <w:r>
@@ -7418,8 +6969,8 @@
           <w:numId w:val="1"/>
         </w:numPr>
       </w:pPr>
-      <w:bookmarkStart w:id="92" w:name="_Toc417755053"/>
-      <w:bookmarkEnd w:id="92"/>
+      <w:bookmarkStart w:id="20" w:name="_Toc417755053"/>
+      <w:bookmarkEnd w:id="20"/>
       <w:r>
         <w:t xml:space="preserve">Libraries, Frameworks und </w:t>
       </w:r>
@@ -7495,7 +7046,19 @@
         <w:rPr>
           <w:lang w:eastAsia="de-DE"/>
         </w:rPr>
-        <w:t xml:space="preserve"> zu starten und das Ergebnis weiterzuverarbeiten. </w:t>
+        <w:t xml:space="preserve"> zu starten und das Ergebnis</w:t>
+      </w:r>
+      <w:r>
+        <w:rPr>
+          <w:lang w:eastAsia="de-DE"/>
+        </w:rPr>
+        <w:t xml:space="preserve"> über ein Request an den Server zu senden</w:t>
+      </w:r>
+      <w:r>
+        <w:rPr>
+          <w:lang w:eastAsia="de-DE"/>
+        </w:rPr>
+        <w:t xml:space="preserve">. </w:t>
       </w:r>
     </w:p>
     <w:p>
@@ -7533,8 +7096,8 @@
           <w:numId w:val="1"/>
         </w:numPr>
       </w:pPr>
-      <w:bookmarkStart w:id="93" w:name="_Toc417755054"/>
-      <w:bookmarkEnd w:id="93"/>
+      <w:bookmarkStart w:id="21" w:name="_Toc417755054"/>
+      <w:bookmarkEnd w:id="21"/>
       <w:r>
         <w:t>Bewertung der Ergebnisse</w:t>
       </w:r>
@@ -7567,8 +7130,8 @@
           <w:numId w:val="1"/>
         </w:numPr>
       </w:pPr>
-      <w:bookmarkStart w:id="94" w:name="_Toc417755055"/>
-      <w:bookmarkEnd w:id="94"/>
+      <w:bookmarkStart w:id="22" w:name="_Toc417755055"/>
+      <w:bookmarkEnd w:id="22"/>
       <w:r>
         <w:t>Beschreibung des Projektablaufs</w:t>
       </w:r>
@@ -7581,8 +7144,8 @@
           <w:numId w:val="1"/>
         </w:numPr>
       </w:pPr>
-      <w:bookmarkStart w:id="95" w:name="_Toc417755056"/>
-      <w:bookmarkEnd w:id="95"/>
+      <w:bookmarkStart w:id="23" w:name="_Toc417755056"/>
+      <w:bookmarkEnd w:id="23"/>
       <w:r>
         <w:t>Vorgehensmodell</w:t>
       </w:r>
@@ -7829,8 +7392,8 @@
           <w:numId w:val="1"/>
         </w:numPr>
       </w:pPr>
-      <w:bookmarkStart w:id="96" w:name="_Toc417755057"/>
-      <w:bookmarkEnd w:id="96"/>
+      <w:bookmarkStart w:id="24" w:name="_Toc417755057"/>
+      <w:bookmarkEnd w:id="24"/>
       <w:r>
         <w:t>Rollen</w:t>
       </w:r>
@@ -8100,28 +7663,12 @@
                 <w:lang w:eastAsia="de-DE"/>
               </w:rPr>
             </w:pPr>
-            <w:proofErr w:type="spellStart"/>
             <w:r>
               <w:rPr>
                 <w:lang w:val="en-US" w:eastAsia="de-DE"/>
               </w:rPr>
-              <w:t>Gregor</w:t>
-            </w:r>
-            <w:proofErr w:type="spellEnd"/>
-            <w:r>
-              <w:rPr>
-                <w:lang w:val="en-US" w:eastAsia="de-DE"/>
-              </w:rPr>
-              <w:t xml:space="preserve"> </w:t>
-            </w:r>
-            <w:proofErr w:type="spellStart"/>
-            <w:r>
-              <w:rPr>
-                <w:lang w:val="en-US" w:eastAsia="de-DE"/>
-              </w:rPr>
-              <w:t>Baumgärtner</w:t>
-            </w:r>
-            <w:proofErr w:type="spellEnd"/>
+              <w:t>Gregor Baumgärtner</w:t>
+            </w:r>
           </w:p>
         </w:tc>
       </w:tr>
@@ -8387,8 +7934,8 @@
           <w:numId w:val="1"/>
         </w:numPr>
       </w:pPr>
-      <w:bookmarkStart w:id="97" w:name="_Toc417755058"/>
-      <w:bookmarkEnd w:id="97"/>
+      <w:bookmarkStart w:id="25" w:name="_Toc417755058"/>
+      <w:bookmarkEnd w:id="25"/>
       <w:r>
         <w:lastRenderedPageBreak/>
         <w:t>Testkonzeption</w:t>
@@ -8401,110 +7948,60 @@
         </w:rPr>
         <w:t>Ein agiles Projekt hatte auch agile Testmethoden zur Folge, weshalb in</w:t>
       </w:r>
-      <w:del w:id="98" w:author="Hendrik Niemann" w:date="2015-04-26T18:16:00Z">
-        <w:r>
-          <w:rPr>
-            <w:lang w:eastAsia="de-DE"/>
-          </w:rPr>
-          <w:br/>
-        </w:r>
-      </w:del>
-      <w:ins w:id="99" w:author="Hendrik Niemann" w:date="2015-04-26T18:16:00Z">
-        <w:r>
-          <w:rPr>
-            <w:lang w:eastAsia="de-DE"/>
-          </w:rPr>
-          <w:t xml:space="preserve"> </w:t>
-        </w:r>
-      </w:ins>
+      <w:r>
+        <w:rPr>
+          <w:lang w:eastAsia="de-DE"/>
+        </w:rPr>
+        <w:t xml:space="preserve"> </w:t>
+      </w:r>
       <w:r>
         <w:rPr>
           <w:lang w:eastAsia="de-DE"/>
         </w:rPr>
         <w:t>einem Sprint nicht nur die Funktion selber implementiert wurde</w:t>
       </w:r>
-      <w:del w:id="100" w:author="Hendrik Niemann" w:date="2015-04-26T18:16:00Z">
-        <w:r>
-          <w:rPr>
-            <w:lang w:eastAsia="de-DE"/>
-          </w:rPr>
-          <w:br/>
-        </w:r>
-      </w:del>
-      <w:ins w:id="101" w:author="Hendrik Niemann" w:date="2015-04-26T18:16:00Z">
-        <w:r>
-          <w:rPr>
-            <w:lang w:eastAsia="de-DE"/>
-          </w:rPr>
-          <w:t xml:space="preserve"> </w:t>
-        </w:r>
-      </w:ins>
+      <w:r>
+        <w:rPr>
+          <w:lang w:eastAsia="de-DE"/>
+        </w:rPr>
+        <w:t xml:space="preserve"> </w:t>
+      </w:r>
       <w:r>
         <w:rPr>
           <w:lang w:eastAsia="de-DE"/>
         </w:rPr>
         <w:t>sondern auch ein Test dazu geschrieben wurde. Allerdings ist keine</w:t>
       </w:r>
-      <w:del w:id="102" w:author="Hendrik Niemann" w:date="2015-04-26T18:16:00Z">
-        <w:r>
-          <w:rPr>
-            <w:lang w:eastAsia="de-DE"/>
-          </w:rPr>
-          <w:br/>
-        </w:r>
-      </w:del>
-      <w:ins w:id="103" w:author="Hendrik Niemann" w:date="2015-04-26T18:16:00Z">
-        <w:r>
-          <w:rPr>
-            <w:lang w:eastAsia="de-DE"/>
-          </w:rPr>
-          <w:t xml:space="preserve"> </w:t>
-        </w:r>
-      </w:ins>
+      <w:r>
+        <w:rPr>
+          <w:lang w:eastAsia="de-DE"/>
+        </w:rPr>
+        <w:t xml:space="preserve"> </w:t>
+      </w:r>
       <w:r>
         <w:rPr>
           <w:lang w:eastAsia="de-DE"/>
         </w:rPr>
         <w:t>Testabdeckung von 100% vorhanden. Außerdem war es nicht möglich zu</w:t>
       </w:r>
-      <w:del w:id="104" w:author="Hendrik Niemann" w:date="2015-04-26T18:16:00Z">
-        <w:r>
-          <w:rPr>
-            <w:lang w:eastAsia="de-DE"/>
-          </w:rPr>
-          <w:br/>
-        </w:r>
-      </w:del>
-      <w:ins w:id="105" w:author="Hendrik Niemann" w:date="2015-04-26T18:16:00Z">
-        <w:r>
-          <w:rPr>
-            <w:lang w:eastAsia="de-DE"/>
-          </w:rPr>
-          <w:t xml:space="preserve"> </w:t>
-        </w:r>
-      </w:ins>
+      <w:r>
+        <w:rPr>
+          <w:lang w:eastAsia="de-DE"/>
+        </w:rPr>
+        <w:t xml:space="preserve"> </w:t>
+      </w:r>
       <w:r>
         <w:rPr>
           <w:lang w:eastAsia="de-DE"/>
         </w:rPr>
         <w:t>allen Funktionen automatisierte Tests zu schreiben, was man an der</w:t>
       </w:r>
-      <w:del w:id="106" w:author="Hendrik Niemann" w:date="2015-04-26T18:16:00Z">
-        <w:r>
-          <w:rPr>
-            <w:lang w:eastAsia="de-DE"/>
-          </w:rPr>
-          <w:br/>
-        </w:r>
-      </w:del>
-      <w:ins w:id="107" w:author="Hendrik Niemann" w:date="2015-04-26T18:16:00Z">
-        <w:r>
-          <w:rPr>
-            <w:lang w:eastAsia="de-DE"/>
-          </w:rPr>
-          <w:t xml:space="preserve"> </w:t>
-        </w:r>
-      </w:ins>
+      <w:r>
+        <w:rPr>
+          <w:lang w:eastAsia="de-DE"/>
+        </w:rPr>
+        <w:t xml:space="preserve"> </w:t>
+      </w:r>
       <w:r>
         <w:rPr>
           <w:lang w:eastAsia="de-DE"/>
@@ -8527,22 +8024,12 @@
         </w:rPr>
         <w:t xml:space="preserve"> wurden nur</w:t>
       </w:r>
-      <w:del w:id="108" w:author="Hendrik Niemann" w:date="2015-04-26T18:16:00Z">
-        <w:r>
-          <w:rPr>
-            <w:lang w:eastAsia="de-DE"/>
-          </w:rPr>
-          <w:br/>
-        </w:r>
-      </w:del>
-      <w:ins w:id="109" w:author="Hendrik Niemann" w:date="2015-04-26T18:16:00Z">
-        <w:r>
-          <w:rPr>
-            <w:lang w:eastAsia="de-DE"/>
-          </w:rPr>
-          <w:t xml:space="preserve"> </w:t>
-        </w:r>
-      </w:ins>
+      <w:r>
+        <w:rPr>
+          <w:lang w:eastAsia="de-DE"/>
+        </w:rPr>
+        <w:t xml:space="preserve"> </w:t>
+      </w:r>
       <w:r>
         <w:rPr>
           <w:lang w:eastAsia="de-DE"/>
@@ -8564,44 +8051,24 @@
         <w:br/>
         <w:t>Applikation nur zwei Beispieltests geschrieben. Für das Frontend</w:t>
       </w:r>
-      <w:del w:id="110" w:author="Hendrik Niemann" w:date="2015-04-26T18:16:00Z">
-        <w:r>
-          <w:rPr>
-            <w:lang w:eastAsia="de-DE"/>
-          </w:rPr>
-          <w:br/>
-        </w:r>
-      </w:del>
-      <w:ins w:id="111" w:author="Hendrik Niemann" w:date="2015-04-26T18:16:00Z">
-        <w:r>
-          <w:rPr>
-            <w:lang w:eastAsia="de-DE"/>
-          </w:rPr>
-          <w:t xml:space="preserve"> </w:t>
-        </w:r>
-      </w:ins>
+      <w:r>
+        <w:rPr>
+          <w:lang w:eastAsia="de-DE"/>
+        </w:rPr>
+        <w:t xml:space="preserve"> </w:t>
+      </w:r>
       <w:r>
         <w:rPr>
           <w:lang w:eastAsia="de-DE"/>
         </w:rPr>
         <w:t>wurde sich nicht mit automatisierten Tests beschäftigt, da das nicht</w:t>
       </w:r>
-      <w:del w:id="112" w:author="Hendrik Niemann" w:date="2015-04-26T18:16:00Z">
-        <w:r>
-          <w:rPr>
-            <w:lang w:eastAsia="de-DE"/>
-          </w:rPr>
-          <w:br/>
-        </w:r>
-      </w:del>
-      <w:ins w:id="113" w:author="Hendrik Niemann" w:date="2015-04-26T18:16:00Z">
-        <w:r>
-          <w:rPr>
-            <w:lang w:eastAsia="de-DE"/>
-          </w:rPr>
-          <w:t xml:space="preserve"> </w:t>
-        </w:r>
-      </w:ins>
+      <w:r>
+        <w:rPr>
+          <w:lang w:eastAsia="de-DE"/>
+        </w:rPr>
+        <w:t xml:space="preserve"> </w:t>
+      </w:r>
       <w:r>
         <w:rPr>
           <w:lang w:eastAsia="de-DE"/>
@@ -8621,22 +8088,12 @@
         <w:br/>
         <w:t>Da das Backend in PHP programmiert wurde, sind die Tests mit dem</w:t>
       </w:r>
-      <w:del w:id="114" w:author="Hendrik Niemann" w:date="2015-04-26T18:16:00Z">
-        <w:r>
-          <w:rPr>
-            <w:lang w:eastAsia="de-DE"/>
-          </w:rPr>
-          <w:br/>
-        </w:r>
-      </w:del>
-      <w:ins w:id="115" w:author="Hendrik Niemann" w:date="2015-04-26T18:16:00Z">
-        <w:r>
-          <w:rPr>
-            <w:lang w:eastAsia="de-DE"/>
-          </w:rPr>
-          <w:t xml:space="preserve"> </w:t>
-        </w:r>
-      </w:ins>
+      <w:r>
+        <w:rPr>
+          <w:lang w:eastAsia="de-DE"/>
+        </w:rPr>
+        <w:t xml:space="preserve"> </w:t>
+      </w:r>
       <w:r>
         <w:rPr>
           <w:lang w:eastAsia="de-DE"/>
@@ -8657,44 +8114,24 @@
         </w:rPr>
         <w:t xml:space="preserve"> geschrieben worden. Es wurden keine komplizierteren</w:t>
       </w:r>
-      <w:del w:id="116" w:author="Hendrik Niemann" w:date="2015-04-26T18:17:00Z">
-        <w:r>
-          <w:rPr>
-            <w:lang w:eastAsia="de-DE"/>
-          </w:rPr>
-          <w:br/>
-        </w:r>
-      </w:del>
-      <w:ins w:id="117" w:author="Hendrik Niemann" w:date="2015-04-26T18:17:00Z">
-        <w:r>
-          <w:rPr>
-            <w:lang w:eastAsia="de-DE"/>
-          </w:rPr>
-          <w:t xml:space="preserve"> </w:t>
-        </w:r>
-      </w:ins>
+      <w:r>
+        <w:rPr>
+          <w:lang w:eastAsia="de-DE"/>
+        </w:rPr>
+        <w:t xml:space="preserve"> </w:t>
+      </w:r>
       <w:r>
         <w:rPr>
           <w:lang w:eastAsia="de-DE"/>
         </w:rPr>
         <w:t>Testmethoden benutzt sondern lediglich die Abfrage, ob das Ergebnis</w:t>
       </w:r>
-      <w:del w:id="118" w:author="Hendrik Niemann" w:date="2015-04-26T18:17:00Z">
-        <w:r>
-          <w:rPr>
-            <w:lang w:eastAsia="de-DE"/>
-          </w:rPr>
-          <w:br/>
-        </w:r>
-      </w:del>
-      <w:ins w:id="119" w:author="Hendrik Niemann" w:date="2015-04-26T18:17:00Z">
-        <w:r>
-          <w:rPr>
-            <w:lang w:eastAsia="de-DE"/>
-          </w:rPr>
-          <w:t xml:space="preserve"> </w:t>
-        </w:r>
-      </w:ins>
+      <w:r>
+        <w:rPr>
+          <w:lang w:eastAsia="de-DE"/>
+        </w:rPr>
+        <w:t xml:space="preserve"> </w:t>
+      </w:r>
       <w:r>
         <w:rPr>
           <w:lang w:eastAsia="de-DE"/>
@@ -8722,22 +8159,12 @@
         </w:rPr>
         <w:t xml:space="preserve"> geschrieben mit Android</w:t>
       </w:r>
-      <w:ins w:id="120" w:author="Hendrik Niemann" w:date="2015-04-26T18:17:00Z">
-        <w:r>
-          <w:rPr>
-            <w:lang w:eastAsia="de-DE"/>
-          </w:rPr>
-          <w:t xml:space="preserve"> </w:t>
-        </w:r>
-      </w:ins>
-      <w:del w:id="121" w:author="Hendrik Niemann" w:date="2015-04-26T18:17:00Z">
-        <w:r>
-          <w:rPr>
-            <w:lang w:eastAsia="de-DE"/>
-          </w:rPr>
-          <w:br/>
-        </w:r>
-      </w:del>
+      <w:r>
+        <w:rPr>
+          <w:lang w:eastAsia="de-DE"/>
+        </w:rPr>
+        <w:t xml:space="preserve"> </w:t>
+      </w:r>
       <w:r>
         <w:rPr>
           <w:lang w:eastAsia="de-DE"/>
@@ -8765,58 +8192,36 @@
         <w:t>Continous</w:t>
       </w:r>
       <w:proofErr w:type="spellEnd"/>
-      <w:del w:id="122" w:author="Hendrik Niemann" w:date="2015-04-26T18:17:00Z">
-        <w:r>
-          <w:rPr>
-            <w:lang w:eastAsia="de-DE"/>
-          </w:rPr>
-          <w:br/>
-        </w:r>
-      </w:del>
-      <w:ins w:id="123" w:author="Hendrik Niemann" w:date="2015-04-26T18:17:00Z">
-        <w:r>
-          <w:rPr>
-            <w:lang w:eastAsia="de-DE"/>
-          </w:rPr>
-          <w:t xml:space="preserve"> </w:t>
-        </w:r>
-      </w:ins>
+      <w:r>
+        <w:rPr>
+          <w:lang w:eastAsia="de-DE"/>
+        </w:rPr>
+        <w:t xml:space="preserve"> </w:t>
+      </w:r>
       <w:r>
         <w:rPr>
           <w:lang w:eastAsia="de-DE"/>
         </w:rPr>
         <w:t>Integration gesetzt. Unsere Test</w:t>
       </w:r>
-      <w:ins w:id="124" w:author="Hendrik Niemann" w:date="2015-04-26T18:17:00Z">
-        <w:r>
-          <w:rPr>
-            <w:lang w:eastAsia="de-DE"/>
-          </w:rPr>
-          <w:t>s</w:t>
-        </w:r>
-      </w:ins>
+      <w:r>
+        <w:rPr>
+          <w:lang w:eastAsia="de-DE"/>
+        </w:rPr>
+        <w:t>s</w:t>
+      </w:r>
       <w:r>
         <w:rPr>
           <w:lang w:eastAsia="de-DE"/>
         </w:rPr>
         <w:t xml:space="preserve"> wurden also bei jeder Änderung im</w:t>
       </w:r>
-      <w:del w:id="125" w:author="Hendrik Niemann" w:date="2015-04-26T18:17:00Z">
-        <w:r>
-          <w:rPr>
-            <w:lang w:eastAsia="de-DE"/>
-          </w:rPr>
-          <w:br/>
-        </w:r>
-      </w:del>
-      <w:ins w:id="126" w:author="Hendrik Niemann" w:date="2015-04-26T18:17:00Z">
-        <w:r>
-          <w:rPr>
-            <w:lang w:eastAsia="de-DE"/>
-          </w:rPr>
-          <w:t xml:space="preserve"> </w:t>
-        </w:r>
-      </w:ins>
+      <w:r>
+        <w:rPr>
+          <w:lang w:eastAsia="de-DE"/>
+        </w:rPr>
+        <w:t xml:space="preserve"> </w:t>
+      </w:r>
       <w:r>
         <w:rPr>
           <w:lang w:eastAsia="de-DE"/>
@@ -8837,44 +8242,24 @@
         </w:rPr>
         <w:t xml:space="preserve"> wieder neu durchgeführt, um </w:t>
       </w:r>
-      <w:del w:id="127" w:author="Hendrik Niemann" w:date="2015-04-26T18:17:00Z">
-        <w:r>
-          <w:rPr>
-            <w:lang w:eastAsia="de-DE"/>
-          </w:rPr>
-          <w:delText>f</w:delText>
-        </w:r>
-      </w:del>
-      <w:ins w:id="128" w:author="Hendrik Niemann" w:date="2015-04-26T18:17:00Z">
-        <w:r>
-          <w:rPr>
-            <w:lang w:eastAsia="de-DE"/>
-          </w:rPr>
-          <w:t>f</w:t>
-        </w:r>
-      </w:ins>
+      <w:r>
+        <w:rPr>
+          <w:lang w:eastAsia="de-DE"/>
+        </w:rPr>
+        <w:t>f</w:t>
+      </w:r>
       <w:r>
         <w:rPr>
           <w:lang w:eastAsia="de-DE"/>
         </w:rPr>
         <w:t>estzustellen ob</w:t>
       </w:r>
-      <w:del w:id="129" w:author="Hendrik Niemann" w:date="2015-04-26T18:17:00Z">
-        <w:r>
-          <w:rPr>
-            <w:lang w:eastAsia="de-DE"/>
-          </w:rPr>
-          <w:br/>
-        </w:r>
-      </w:del>
-      <w:ins w:id="130" w:author="Hendrik Niemann" w:date="2015-04-26T18:17:00Z">
-        <w:r>
-          <w:rPr>
-            <w:lang w:eastAsia="de-DE"/>
-          </w:rPr>
-          <w:t xml:space="preserve"> </w:t>
-        </w:r>
-      </w:ins>
+      <w:r>
+        <w:rPr>
+          <w:lang w:eastAsia="de-DE"/>
+        </w:rPr>
+        <w:t xml:space="preserve"> </w:t>
+      </w:r>
       <w:r>
         <w:rPr>
           <w:lang w:eastAsia="de-DE"/>
@@ -8888,30 +8273,12 @@
         <w:br/>
         <w:t>und Funktionalitäte</w:t>
       </w:r>
-      <w:ins w:id="131" w:author="Hendrik Niemann" w:date="2015-04-26T18:17:00Z">
-        <w:r>
-          <w:rPr>
-            <w:lang w:eastAsia="de-DE"/>
-          </w:rPr>
-          <w:t>n</w:t>
-        </w:r>
-      </w:ins>
-      <w:del w:id="132" w:author="Hendrik Niemann" w:date="2015-04-26T18:17:00Z">
-        <w:r>
-          <w:rPr>
-            <w:lang w:eastAsia="de-DE"/>
-          </w:rPr>
-          <w:br/>
-        </w:r>
-      </w:del>
-      <w:ins w:id="133" w:author="Hendrik Niemann" w:date="2015-04-26T18:17:00Z">
-        <w:r>
-          <w:rPr>
-            <w:lang w:eastAsia="de-DE"/>
-          </w:rPr>
-          <w:t xml:space="preserve"> </w:t>
-        </w:r>
-      </w:ins>
+      <w:r>
+        <w:rPr>
+          <w:lang w:eastAsia="de-DE"/>
+        </w:rPr>
+        <w:t xml:space="preserve">n </w:t>
+      </w:r>
       <w:r>
         <w:rPr>
           <w:lang w:eastAsia="de-DE"/>
@@ -8948,8 +8315,8 @@
           <w:numId w:val="1"/>
         </w:numPr>
       </w:pPr>
-      <w:bookmarkStart w:id="134" w:name="_Toc417755059"/>
-      <w:bookmarkEnd w:id="134"/>
+      <w:bookmarkStart w:id="26" w:name="_Toc417755059"/>
+      <w:bookmarkEnd w:id="26"/>
       <w:r>
         <w:t>Fazit und Ausblick</w:t>
       </w:r>
@@ -9008,10 +8375,10 @@
       </w:r>
     </w:p>
     <w:sectPr>
-      <w:headerReference w:type="default" r:id="rId11"/>
-      <w:footerReference w:type="default" r:id="rId12"/>
-      <w:headerReference w:type="first" r:id="rId13"/>
-      <w:footerReference w:type="first" r:id="rId14"/>
+      <w:headerReference w:type="default" r:id="rId10"/>
+      <w:footerReference w:type="default" r:id="rId11"/>
+      <w:headerReference w:type="first" r:id="rId12"/>
+      <w:footerReference w:type="first" r:id="rId13"/>
       <w:pgSz w:w="11906" w:h="16838"/>
       <w:pgMar w:top="1417" w:right="1417" w:bottom="1134" w:left="1417" w:header="708" w:footer="708" w:gutter="0"/>
       <w:cols w:space="720"/>
@@ -9021,149 +8388,6 @@
     </w:sectPr>
   </w:body>
 </w:document>
-</file>
-
-<file path=word/comments.xml><?xml version="1.0" encoding="utf-8"?>
-<w:comments xmlns:wpc="http://schemas.microsoft.com/office/word/2010/wordprocessingCanvas" xmlns:mc="http://schemas.openxmlformats.org/markup-compatibility/2006" xmlns:o="urn:schemas-microsoft-com:office:office" xmlns:r="http://schemas.openxmlformats.org/officeDocument/2006/relationships" xmlns:m="http://schemas.openxmlformats.org/officeDocument/2006/math" xmlns:v="urn:schemas-microsoft-com:vml" xmlns:wp14="http://schemas.microsoft.com/office/word/2010/wordprocessingDrawing" xmlns:wp="http://schemas.openxmlformats.org/drawingml/2006/wordprocessingDrawing" xmlns:w10="urn:schemas-microsoft-com:office:word" xmlns:w="http://schemas.openxmlformats.org/wordprocessingml/2006/main" xmlns:w14="http://schemas.microsoft.com/office/word/2010/wordml" xmlns:w15="http://schemas.microsoft.com/office/word/2012/wordml" xmlns:wpg="http://schemas.microsoft.com/office/word/2010/wordprocessingGroup" xmlns:wpi="http://schemas.microsoft.com/office/word/2010/wordprocessingInk" xmlns:wne="http://schemas.microsoft.com/office/word/2006/wordml" xmlns:wps="http://schemas.microsoft.com/office/word/2010/wordprocessingShape" mc:Ignorable="w14 w15 wp14">
-  <w:comment w:id="44" w:author="Hendrik Niemann" w:date="2015-04-26T16:12:00Z" w:initials="HN">
-    <w:p>
-      <w:pPr>
-        <w:pStyle w:val="Kommentartext"/>
-      </w:pPr>
-      <w:r>
-        <w:rPr>
-          <w:rStyle w:val="Kommentarzeichen"/>
-        </w:rPr>
-        <w:annotationRef/>
-      </w:r>
-      <w:r>
-        <w:t>Das Kapitel musste umbenannt werden… das hier passt jetzt nicht mehr wirklich rein.</w:t>
-      </w:r>
-    </w:p>
-  </w:comment>
-  <w:comment w:id="48" w:author="Baumgärtner, Gregor (o2o BoS Informatik)" w:date="2015-04-26T16:34:00Z" w:initials="BG(BI">
-    <w:p>
-      <w:pPr>
-        <w:pStyle w:val="Kommentartext"/>
-      </w:pPr>
-      <w:r>
-        <w:rPr>
-          <w:rStyle w:val="Kommentarzeichen"/>
-        </w:rPr>
-        <w:annotationRef/>
-      </w:r>
-      <w:r>
-        <w:t>Fiel die Entscheidung auf eine dreiteilige Architektur?</w:t>
-      </w:r>
-    </w:p>
-  </w:comment>
-  <w:comment w:id="51" w:author="Baumgärtner, Gregor (o2o BoS Informatik)" w:date="2015-04-26T16:35:00Z" w:initials="BG(BI">
-    <w:p>
-      <w:pPr>
-        <w:pStyle w:val="Kommentartext"/>
-      </w:pPr>
-      <w:r>
-        <w:rPr>
-          <w:rStyle w:val="Kommentarzeichen"/>
-        </w:rPr>
-        <w:annotationRef/>
-      </w:r>
-      <w:r>
-        <w:t>Vielleicht:</w:t>
-      </w:r>
-    </w:p>
-    <w:p>
-      <w:pPr>
-        <w:pStyle w:val="Kommentartext"/>
-      </w:pPr>
-      <w:r>
-        <w:t>Dies umfasst ….</w:t>
-      </w:r>
-    </w:p>
-  </w:comment>
-  <w:comment w:id="54" w:author="Baumgärtner, Gregor (o2o BoS Informatik)" w:date="2015-04-26T16:37:00Z" w:initials="BG(BI">
-    <w:p>
-      <w:pPr>
-        <w:pStyle w:val="Kommentartext"/>
-      </w:pPr>
-      <w:r>
-        <w:rPr>
-          <w:rStyle w:val="Kommentarzeichen"/>
-        </w:rPr>
-        <w:annotationRef/>
-      </w:r>
-      <w:r>
-        <w:t>HMD schön wie hier versucht wird Redundanz zu vermeiden aber ist etwas zu viel des guten</w:t>
-      </w:r>
-    </w:p>
-  </w:comment>
-  <w:comment w:id="55" w:author="Baumgärtner, Gregor (o2o BoS Informatik)" w:date="2015-04-26T16:38:00Z" w:initials="BG(BI">
-    <w:p>
-      <w:pPr>
-        <w:pStyle w:val="Kommentartext"/>
-      </w:pPr>
-      <w:r>
-        <w:rPr>
-          <w:rStyle w:val="Kommentarzeichen"/>
-        </w:rPr>
-        <w:annotationRef/>
-      </w:r>
-      <w:r>
-        <w:t>Durch diese Aufteilung, benötigt der Nutzer je doch immer eine Internetverbindung</w:t>
-      </w:r>
-    </w:p>
-    <w:p>
-      <w:pPr>
-        <w:pStyle w:val="Kommentartext"/>
-      </w:pPr>
-    </w:p>
-  </w:comment>
-  <w:comment w:id="56" w:author="Baumgärtner, Gregor (o2o BoS Informatik)" w:date="2015-04-26T16:39:00Z" w:initials="BG(BI">
-    <w:p>
-      <w:pPr>
-        <w:pStyle w:val="Kommentartext"/>
-      </w:pPr>
-      <w:r>
-        <w:rPr>
-          <w:rStyle w:val="Kommentarzeichen"/>
-        </w:rPr>
-        <w:annotationRef/>
-      </w:r>
-      <w:r>
-        <w:t>Worden?</w:t>
-      </w:r>
-    </w:p>
-  </w:comment>
-  <w:comment w:id="64" w:author="Baumgärtner, Gregor (o2o BoS Informatik)" w:date="2015-04-26T16:33:00Z" w:initials="BG(BI">
-    <w:p>
-      <w:pPr>
-        <w:pStyle w:val="Kommentartext"/>
-      </w:pPr>
-      <w:r>
-        <w:rPr>
-          <w:rStyle w:val="Kommentarzeichen"/>
-        </w:rPr>
-        <w:annotationRef/>
-      </w:r>
-      <w:r>
-        <w:t xml:space="preserve">Hier passt was nicht ist es möglich diesen Satz zu ändern? </w:t>
-      </w:r>
-      <w:proofErr w:type="spellStart"/>
-      <w:r>
-        <w:t>Bzw</w:t>
-      </w:r>
-      <w:proofErr w:type="spellEnd"/>
-      <w:r>
-        <w:t xml:space="preserve"> zu kürzen und 2 Sätze draus zu machen</w:t>
-      </w:r>
-    </w:p>
-    <w:p>
-      <w:pPr>
-        <w:pStyle w:val="Kommentartext"/>
-      </w:pPr>
-    </w:p>
-  </w:comment>
-</w:comments>
 </file>
 
 <file path=word/commentsExtended.xml><?xml version="1.0" encoding="utf-8"?>
@@ -9179,7 +8403,7 @@
 </file>
 
 <file path=word/endnotes.xml><?xml version="1.0" encoding="utf-8"?>
-<w:endnotes xmlns:wpc="http://schemas.microsoft.com/office/word/2010/wordprocessingCanvas" xmlns:mc="http://schemas.openxmlformats.org/markup-compatibility/2006" xmlns:o="urn:schemas-microsoft-com:office:office" xmlns:r="http://schemas.openxmlformats.org/officeDocument/2006/relationships" xmlns:m="http://schemas.openxmlformats.org/officeDocument/2006/math" xmlns:v="urn:schemas-microsoft-com:vml" xmlns:wp14="http://schemas.microsoft.com/office/word/2010/wordprocessingDrawing" xmlns:wp="http://schemas.openxmlformats.org/drawingml/2006/wordprocessingDrawing" xmlns:w10="urn:schemas-microsoft-com:office:word" xmlns:w="http://schemas.openxmlformats.org/wordprocessingml/2006/main" xmlns:w14="http://schemas.microsoft.com/office/word/2010/wordml" xmlns:w15="http://schemas.microsoft.com/office/word/2012/wordml" xmlns:wpg="http://schemas.microsoft.com/office/word/2010/wordprocessingGroup" xmlns:wpi="http://schemas.microsoft.com/office/word/2010/wordprocessingInk" xmlns:wne="http://schemas.microsoft.com/office/word/2006/wordml" xmlns:wps="http://schemas.microsoft.com/office/word/2010/wordprocessingShape" mc:Ignorable="w14 w15 wp14">
+<w:endnotes xmlns:wpc="http://schemas.microsoft.com/office/word/2010/wordprocessingCanvas" xmlns:mc="http://schemas.openxmlformats.org/markup-compatibility/2006" xmlns:o="urn:schemas-microsoft-com:office:office" xmlns:r="http://schemas.openxmlformats.org/officeDocument/2006/relationships" xmlns:m="http://schemas.openxmlformats.org/officeDocument/2006/math" xmlns:v="urn:schemas-microsoft-com:vml" xmlns:wp14="http://schemas.microsoft.com/office/word/2010/wordprocessingDrawing" xmlns:wp="http://schemas.openxmlformats.org/drawingml/2006/wordprocessingDrawing" xmlns:w10="urn:schemas-microsoft-com:office:word" xmlns:w="http://schemas.openxmlformats.org/wordprocessingml/2006/main" xmlns:w14="http://schemas.microsoft.com/office/word/2010/wordml" xmlns:wpg="http://schemas.microsoft.com/office/word/2010/wordprocessingGroup" xmlns:wpi="http://schemas.microsoft.com/office/word/2010/wordprocessingInk" xmlns:wne="http://schemas.microsoft.com/office/word/2006/wordml" xmlns:wps="http://schemas.microsoft.com/office/word/2010/wordprocessingShape" mc:Ignorable="w14 wp14">
   <w:endnote w:type="separator" w:id="-1">
     <w:p>
       <w:pPr>
@@ -9204,7 +8428,7 @@
 </file>
 
 <file path=word/footer1.xml><?xml version="1.0" encoding="utf-8"?>
-<w:ftr xmlns:wpc="http://schemas.microsoft.com/office/word/2010/wordprocessingCanvas" xmlns:mc="http://schemas.openxmlformats.org/markup-compatibility/2006" xmlns:o="urn:schemas-microsoft-com:office:office" xmlns:r="http://schemas.openxmlformats.org/officeDocument/2006/relationships" xmlns:m="http://schemas.openxmlformats.org/officeDocument/2006/math" xmlns:v="urn:schemas-microsoft-com:vml" xmlns:wp14="http://schemas.microsoft.com/office/word/2010/wordprocessingDrawing" xmlns:wp="http://schemas.openxmlformats.org/drawingml/2006/wordprocessingDrawing" xmlns:w10="urn:schemas-microsoft-com:office:word" xmlns:w="http://schemas.openxmlformats.org/wordprocessingml/2006/main" xmlns:w14="http://schemas.microsoft.com/office/word/2010/wordml" xmlns:w15="http://schemas.microsoft.com/office/word/2012/wordml" xmlns:wpg="http://schemas.microsoft.com/office/word/2010/wordprocessingGroup" xmlns:wpi="http://schemas.microsoft.com/office/word/2010/wordprocessingInk" xmlns:wne="http://schemas.microsoft.com/office/word/2006/wordml" xmlns:wps="http://schemas.microsoft.com/office/word/2010/wordprocessingShape" mc:Ignorable="w14 w15 wp14">
+<w:ftr xmlns:wpc="http://schemas.microsoft.com/office/word/2010/wordprocessingCanvas" xmlns:mc="http://schemas.openxmlformats.org/markup-compatibility/2006" xmlns:o="urn:schemas-microsoft-com:office:office" xmlns:r="http://schemas.openxmlformats.org/officeDocument/2006/relationships" xmlns:m="http://schemas.openxmlformats.org/officeDocument/2006/math" xmlns:v="urn:schemas-microsoft-com:vml" xmlns:wp14="http://schemas.microsoft.com/office/word/2010/wordprocessingDrawing" xmlns:wp="http://schemas.openxmlformats.org/drawingml/2006/wordprocessingDrawing" xmlns:w10="urn:schemas-microsoft-com:office:word" xmlns:w="http://schemas.openxmlformats.org/wordprocessingml/2006/main" xmlns:w14="http://schemas.microsoft.com/office/word/2010/wordml" xmlns:wpg="http://schemas.microsoft.com/office/word/2010/wordprocessingGroup" xmlns:wpi="http://schemas.microsoft.com/office/word/2010/wordprocessingInk" xmlns:wne="http://schemas.microsoft.com/office/word/2006/wordml" xmlns:wps="http://schemas.microsoft.com/office/word/2010/wordprocessingShape" mc:Ignorable="w14 wp14">
   <w:p>
     <w:pPr>
       <w:pStyle w:val="Fuzeile"/>
@@ -9226,7 +8450,7 @@
       <w:rPr>
         <w:noProof/>
       </w:rPr>
-      <w:t>4</w:t>
+      <w:t>9</w:t>
     </w:r>
     <w:r>
       <w:fldChar w:fldCharType="end"/>
@@ -9236,7 +8460,7 @@
 </file>
 
 <file path=word/footer2.xml><?xml version="1.0" encoding="utf-8"?>
-<w:ftr xmlns:wpc="http://schemas.microsoft.com/office/word/2010/wordprocessingCanvas" xmlns:mc="http://schemas.openxmlformats.org/markup-compatibility/2006" xmlns:o="urn:schemas-microsoft-com:office:office" xmlns:r="http://schemas.openxmlformats.org/officeDocument/2006/relationships" xmlns:m="http://schemas.openxmlformats.org/officeDocument/2006/math" xmlns:v="urn:schemas-microsoft-com:vml" xmlns:wp14="http://schemas.microsoft.com/office/word/2010/wordprocessingDrawing" xmlns:wp="http://schemas.openxmlformats.org/drawingml/2006/wordprocessingDrawing" xmlns:w10="urn:schemas-microsoft-com:office:word" xmlns:w="http://schemas.openxmlformats.org/wordprocessingml/2006/main" xmlns:w14="http://schemas.microsoft.com/office/word/2010/wordml" xmlns:w15="http://schemas.microsoft.com/office/word/2012/wordml" xmlns:wpg="http://schemas.microsoft.com/office/word/2010/wordprocessingGroup" xmlns:wpi="http://schemas.microsoft.com/office/word/2010/wordprocessingInk" xmlns:wne="http://schemas.microsoft.com/office/word/2006/wordml" xmlns:wps="http://schemas.microsoft.com/office/word/2010/wordprocessingShape" mc:Ignorable="w14 w15 wp14">
+<w:ftr xmlns:wpc="http://schemas.microsoft.com/office/word/2010/wordprocessingCanvas" xmlns:mc="http://schemas.openxmlformats.org/markup-compatibility/2006" xmlns:o="urn:schemas-microsoft-com:office:office" xmlns:r="http://schemas.openxmlformats.org/officeDocument/2006/relationships" xmlns:m="http://schemas.openxmlformats.org/officeDocument/2006/math" xmlns:v="urn:schemas-microsoft-com:vml" xmlns:wp14="http://schemas.microsoft.com/office/word/2010/wordprocessingDrawing" xmlns:wp="http://schemas.openxmlformats.org/drawingml/2006/wordprocessingDrawing" xmlns:w10="urn:schemas-microsoft-com:office:word" xmlns:w="http://schemas.openxmlformats.org/wordprocessingml/2006/main" xmlns:w14="http://schemas.microsoft.com/office/word/2010/wordml" xmlns:wpg="http://schemas.microsoft.com/office/word/2010/wordprocessingGroup" xmlns:wpi="http://schemas.microsoft.com/office/word/2010/wordprocessingInk" xmlns:wne="http://schemas.microsoft.com/office/word/2006/wordml" xmlns:wps="http://schemas.microsoft.com/office/word/2010/wordprocessingShape" mc:Ignorable="w14 wp14">
   <w:p>
     <w:pPr>
       <w:pStyle w:val="Fuzeile"/>
@@ -9246,7 +8470,7 @@
 </file>
 
 <file path=word/footnotes.xml><?xml version="1.0" encoding="utf-8"?>
-<w:footnotes xmlns:wpc="http://schemas.microsoft.com/office/word/2010/wordprocessingCanvas" xmlns:mc="http://schemas.openxmlformats.org/markup-compatibility/2006" xmlns:o="urn:schemas-microsoft-com:office:office" xmlns:r="http://schemas.openxmlformats.org/officeDocument/2006/relationships" xmlns:m="http://schemas.openxmlformats.org/officeDocument/2006/math" xmlns:v="urn:schemas-microsoft-com:vml" xmlns:wp14="http://schemas.microsoft.com/office/word/2010/wordprocessingDrawing" xmlns:wp="http://schemas.openxmlformats.org/drawingml/2006/wordprocessingDrawing" xmlns:w10="urn:schemas-microsoft-com:office:word" xmlns:w="http://schemas.openxmlformats.org/wordprocessingml/2006/main" xmlns:w14="http://schemas.microsoft.com/office/word/2010/wordml" xmlns:w15="http://schemas.microsoft.com/office/word/2012/wordml" xmlns:wpg="http://schemas.microsoft.com/office/word/2010/wordprocessingGroup" xmlns:wpi="http://schemas.microsoft.com/office/word/2010/wordprocessingInk" xmlns:wne="http://schemas.microsoft.com/office/word/2006/wordml" xmlns:wps="http://schemas.microsoft.com/office/word/2010/wordprocessingShape" mc:Ignorable="w14 w15 wp14">
+<w:footnotes xmlns:wpc="http://schemas.microsoft.com/office/word/2010/wordprocessingCanvas" xmlns:mc="http://schemas.openxmlformats.org/markup-compatibility/2006" xmlns:o="urn:schemas-microsoft-com:office:office" xmlns:r="http://schemas.openxmlformats.org/officeDocument/2006/relationships" xmlns:m="http://schemas.openxmlformats.org/officeDocument/2006/math" xmlns:v="urn:schemas-microsoft-com:vml" xmlns:wp14="http://schemas.microsoft.com/office/word/2010/wordprocessingDrawing" xmlns:wp="http://schemas.openxmlformats.org/drawingml/2006/wordprocessingDrawing" xmlns:w10="urn:schemas-microsoft-com:office:word" xmlns:w="http://schemas.openxmlformats.org/wordprocessingml/2006/main" xmlns:w14="http://schemas.microsoft.com/office/word/2010/wordml" xmlns:wpg="http://schemas.microsoft.com/office/word/2010/wordprocessingGroup" xmlns:wpi="http://schemas.microsoft.com/office/word/2010/wordprocessingInk" xmlns:wne="http://schemas.microsoft.com/office/word/2006/wordml" xmlns:wps="http://schemas.microsoft.com/office/word/2010/wordprocessingShape" mc:Ignorable="w14 wp14">
   <w:footnote w:type="separator" w:id="-1">
     <w:p>
       <w:pPr>
@@ -9271,7 +8495,7 @@
 </file>
 
 <file path=word/header1.xml><?xml version="1.0" encoding="utf-8"?>
-<w:hdr xmlns:wpc="http://schemas.microsoft.com/office/word/2010/wordprocessingCanvas" xmlns:mc="http://schemas.openxmlformats.org/markup-compatibility/2006" xmlns:o="urn:schemas-microsoft-com:office:office" xmlns:r="http://schemas.openxmlformats.org/officeDocument/2006/relationships" xmlns:m="http://schemas.openxmlformats.org/officeDocument/2006/math" xmlns:v="urn:schemas-microsoft-com:vml" xmlns:wp14="http://schemas.microsoft.com/office/word/2010/wordprocessingDrawing" xmlns:wp="http://schemas.openxmlformats.org/drawingml/2006/wordprocessingDrawing" xmlns:w10="urn:schemas-microsoft-com:office:word" xmlns:w="http://schemas.openxmlformats.org/wordprocessingml/2006/main" xmlns:w14="http://schemas.microsoft.com/office/word/2010/wordml" xmlns:w15="http://schemas.microsoft.com/office/word/2012/wordml" xmlns:wpg="http://schemas.microsoft.com/office/word/2010/wordprocessingGroup" xmlns:wpi="http://schemas.microsoft.com/office/word/2010/wordprocessingInk" xmlns:wne="http://schemas.microsoft.com/office/word/2006/wordml" xmlns:wps="http://schemas.microsoft.com/office/word/2010/wordprocessingShape" mc:Ignorable="w14 w15 wp14">
+<w:hdr xmlns:wpc="http://schemas.microsoft.com/office/word/2010/wordprocessingCanvas" xmlns:mc="http://schemas.openxmlformats.org/markup-compatibility/2006" xmlns:o="urn:schemas-microsoft-com:office:office" xmlns:r="http://schemas.openxmlformats.org/officeDocument/2006/relationships" xmlns:m="http://schemas.openxmlformats.org/officeDocument/2006/math" xmlns:v="urn:schemas-microsoft-com:vml" xmlns:wp14="http://schemas.microsoft.com/office/word/2010/wordprocessingDrawing" xmlns:wp="http://schemas.openxmlformats.org/drawingml/2006/wordprocessingDrawing" xmlns:w10="urn:schemas-microsoft-com:office:word" xmlns:w="http://schemas.openxmlformats.org/wordprocessingml/2006/main" xmlns:w14="http://schemas.microsoft.com/office/word/2010/wordml" xmlns:wpg="http://schemas.microsoft.com/office/word/2010/wordprocessingGroup" xmlns:wpi="http://schemas.microsoft.com/office/word/2010/wordprocessingInk" xmlns:wne="http://schemas.microsoft.com/office/word/2006/wordml" xmlns:wps="http://schemas.microsoft.com/office/word/2010/wordprocessingShape" mc:Ignorable="w14 wp14">
   <w:p>
     <w:pPr>
       <w:pStyle w:val="Kopfzeile"/>
@@ -9342,7 +8566,7 @@
 </file>
 
 <file path=word/header2.xml><?xml version="1.0" encoding="utf-8"?>
-<w:hdr xmlns:wpc="http://schemas.microsoft.com/office/word/2010/wordprocessingCanvas" xmlns:mc="http://schemas.openxmlformats.org/markup-compatibility/2006" xmlns:o="urn:schemas-microsoft-com:office:office" xmlns:r="http://schemas.openxmlformats.org/officeDocument/2006/relationships" xmlns:m="http://schemas.openxmlformats.org/officeDocument/2006/math" xmlns:v="urn:schemas-microsoft-com:vml" xmlns:wp14="http://schemas.microsoft.com/office/word/2010/wordprocessingDrawing" xmlns:wp="http://schemas.openxmlformats.org/drawingml/2006/wordprocessingDrawing" xmlns:w10="urn:schemas-microsoft-com:office:word" xmlns:w="http://schemas.openxmlformats.org/wordprocessingml/2006/main" xmlns:w14="http://schemas.microsoft.com/office/word/2010/wordml" xmlns:w15="http://schemas.microsoft.com/office/word/2012/wordml" xmlns:wpg="http://schemas.microsoft.com/office/word/2010/wordprocessingGroup" xmlns:wpi="http://schemas.microsoft.com/office/word/2010/wordprocessingInk" xmlns:wne="http://schemas.microsoft.com/office/word/2006/wordml" xmlns:wps="http://schemas.microsoft.com/office/word/2010/wordprocessingShape" mc:Ignorable="w14 w15 wp14">
+<w:hdr xmlns:wpc="http://schemas.microsoft.com/office/word/2010/wordprocessingCanvas" xmlns:mc="http://schemas.openxmlformats.org/markup-compatibility/2006" xmlns:o="urn:schemas-microsoft-com:office:office" xmlns:r="http://schemas.openxmlformats.org/officeDocument/2006/relationships" xmlns:m="http://schemas.openxmlformats.org/officeDocument/2006/math" xmlns:v="urn:schemas-microsoft-com:vml" xmlns:wp14="http://schemas.microsoft.com/office/word/2010/wordprocessingDrawing" xmlns:wp="http://schemas.openxmlformats.org/drawingml/2006/wordprocessingDrawing" xmlns:w10="urn:schemas-microsoft-com:office:word" xmlns:w="http://schemas.openxmlformats.org/wordprocessingml/2006/main" xmlns:w14="http://schemas.microsoft.com/office/word/2010/wordml" xmlns:wpg="http://schemas.microsoft.com/office/word/2010/wordprocessingGroup" xmlns:wpi="http://schemas.microsoft.com/office/word/2010/wordprocessingInk" xmlns:wne="http://schemas.microsoft.com/office/word/2006/wordml" xmlns:wps="http://schemas.microsoft.com/office/word/2010/wordprocessingShape" mc:Ignorable="w14 wp14">
   <w:p>
     <w:pPr>
       <w:pStyle w:val="Kopfzeile"/>
@@ -9352,7 +8576,7 @@
 </file>
 
 <file path=word/numbering.xml><?xml version="1.0" encoding="utf-8"?>
-<w:numbering xmlns:wpc="http://schemas.microsoft.com/office/word/2010/wordprocessingCanvas" xmlns:mc="http://schemas.openxmlformats.org/markup-compatibility/2006" xmlns:o="urn:schemas-microsoft-com:office:office" xmlns:r="http://schemas.openxmlformats.org/officeDocument/2006/relationships" xmlns:m="http://schemas.openxmlformats.org/officeDocument/2006/math" xmlns:v="urn:schemas-microsoft-com:vml" xmlns:wp14="http://schemas.microsoft.com/office/word/2010/wordprocessingDrawing" xmlns:wp="http://schemas.openxmlformats.org/drawingml/2006/wordprocessingDrawing" xmlns:w10="urn:schemas-microsoft-com:office:word" xmlns:w="http://schemas.openxmlformats.org/wordprocessingml/2006/main" xmlns:w14="http://schemas.microsoft.com/office/word/2010/wordml" xmlns:w15="http://schemas.microsoft.com/office/word/2012/wordml" xmlns:wpg="http://schemas.microsoft.com/office/word/2010/wordprocessingGroup" xmlns:wpi="http://schemas.microsoft.com/office/word/2010/wordprocessingInk" xmlns:wne="http://schemas.microsoft.com/office/word/2006/wordml" xmlns:wps="http://schemas.microsoft.com/office/word/2010/wordprocessingShape" mc:Ignorable="w14 w15 wp14">
+<w:numbering xmlns:wpc="http://schemas.microsoft.com/office/word/2010/wordprocessingCanvas" xmlns:mc="http://schemas.openxmlformats.org/markup-compatibility/2006" xmlns:o="urn:schemas-microsoft-com:office:office" xmlns:r="http://schemas.openxmlformats.org/officeDocument/2006/relationships" xmlns:m="http://schemas.openxmlformats.org/officeDocument/2006/math" xmlns:v="urn:schemas-microsoft-com:vml" xmlns:wp14="http://schemas.microsoft.com/office/word/2010/wordprocessingDrawing" xmlns:wp="http://schemas.openxmlformats.org/drawingml/2006/wordprocessingDrawing" xmlns:w10="urn:schemas-microsoft-com:office:word" xmlns:w="http://schemas.openxmlformats.org/wordprocessingml/2006/main" xmlns:w14="http://schemas.microsoft.com/office/word/2010/wordml" xmlns:wpg="http://schemas.microsoft.com/office/word/2010/wordprocessingGroup" xmlns:wpi="http://schemas.microsoft.com/office/word/2010/wordprocessingInk" xmlns:wne="http://schemas.microsoft.com/office/word/2006/wordml" xmlns:wps="http://schemas.microsoft.com/office/word/2010/wordprocessingShape" mc:Ignorable="w14 wp14">
   <w:abstractNum w:abstractNumId="0">
     <w:nsid w:val="27452DD3"/>
     <w:multiLevelType w:val="multilevel"/>
@@ -9757,7 +8981,7 @@
 </file>
 
 <file path=word/styles.xml><?xml version="1.0" encoding="utf-8"?>
-<w:styles xmlns:mc="http://schemas.openxmlformats.org/markup-compatibility/2006" xmlns:r="http://schemas.openxmlformats.org/officeDocument/2006/relationships" xmlns:w="http://schemas.openxmlformats.org/wordprocessingml/2006/main" xmlns:w14="http://schemas.microsoft.com/office/word/2010/wordml" xmlns:w15="http://schemas.microsoft.com/office/word/2012/wordml" mc:Ignorable="w14 w15">
+<w:styles xmlns:mc="http://schemas.openxmlformats.org/markup-compatibility/2006" xmlns:r="http://schemas.openxmlformats.org/officeDocument/2006/relationships" xmlns:w="http://schemas.openxmlformats.org/wordprocessingml/2006/main" xmlns:w14="http://schemas.microsoft.com/office/word/2010/wordml" mc:Ignorable="w14">
   <w:docDefaults>
     <w:rPrDefault>
       <w:rPr>
@@ -9772,378 +8996,144 @@
       </w:pPr>
     </w:pPrDefault>
   </w:docDefaults>
-  <w:latentStyles w:defLockedState="0" w:defUIPriority="99" w:defSemiHidden="0" w:defUnhideWhenUsed="0" w:defQFormat="0" w:count="371">
-    <w:lsdException w:name="Normal" w:uiPriority="0" w:qFormat="1"/>
-    <w:lsdException w:name="heading 1" w:uiPriority="9" w:qFormat="1"/>
-    <w:lsdException w:name="heading 2" w:semiHidden="1" w:uiPriority="9" w:unhideWhenUsed="1" w:qFormat="1"/>
-    <w:lsdException w:name="heading 3" w:semiHidden="1" w:uiPriority="9" w:unhideWhenUsed="1" w:qFormat="1"/>
-    <w:lsdException w:name="heading 4" w:semiHidden="1" w:uiPriority="9" w:unhideWhenUsed="1" w:qFormat="1"/>
-    <w:lsdException w:name="heading 5" w:semiHidden="1" w:uiPriority="9" w:unhideWhenUsed="1" w:qFormat="1"/>
-    <w:lsdException w:name="heading 6" w:semiHidden="1" w:uiPriority="9" w:unhideWhenUsed="1" w:qFormat="1"/>
-    <w:lsdException w:name="heading 7" w:semiHidden="1" w:uiPriority="9" w:unhideWhenUsed="1" w:qFormat="1"/>
-    <w:lsdException w:name="heading 8" w:semiHidden="1" w:uiPriority="9" w:unhideWhenUsed="1" w:qFormat="1"/>
-    <w:lsdException w:name="heading 9" w:semiHidden="1" w:uiPriority="9" w:unhideWhenUsed="1" w:qFormat="1"/>
-    <w:lsdException w:name="index 1" w:semiHidden="1" w:unhideWhenUsed="1"/>
-    <w:lsdException w:name="index 2" w:semiHidden="1" w:unhideWhenUsed="1"/>
-    <w:lsdException w:name="index 3" w:semiHidden="1" w:unhideWhenUsed="1"/>
-    <w:lsdException w:name="index 4" w:semiHidden="1" w:unhideWhenUsed="1"/>
-    <w:lsdException w:name="index 5" w:semiHidden="1" w:unhideWhenUsed="1"/>
-    <w:lsdException w:name="index 6" w:semiHidden="1" w:unhideWhenUsed="1"/>
-    <w:lsdException w:name="index 7" w:semiHidden="1" w:unhideWhenUsed="1"/>
-    <w:lsdException w:name="index 8" w:semiHidden="1" w:unhideWhenUsed="1"/>
-    <w:lsdException w:name="index 9" w:semiHidden="1" w:unhideWhenUsed="1"/>
-    <w:lsdException w:name="toc 1" w:semiHidden="1" w:uiPriority="39" w:unhideWhenUsed="1"/>
-    <w:lsdException w:name="toc 2" w:semiHidden="1" w:uiPriority="39" w:unhideWhenUsed="1"/>
-    <w:lsdException w:name="toc 3" w:semiHidden="1" w:uiPriority="39" w:unhideWhenUsed="1"/>
-    <w:lsdException w:name="toc 4" w:semiHidden="1" w:uiPriority="39" w:unhideWhenUsed="1"/>
-    <w:lsdException w:name="toc 5" w:semiHidden="1" w:uiPriority="39" w:unhideWhenUsed="1"/>
-    <w:lsdException w:name="toc 6" w:semiHidden="1" w:uiPriority="39" w:unhideWhenUsed="1"/>
-    <w:lsdException w:name="toc 7" w:semiHidden="1" w:uiPriority="39" w:unhideWhenUsed="1"/>
-    <w:lsdException w:name="toc 8" w:semiHidden="1" w:uiPriority="39" w:unhideWhenUsed="1"/>
-    <w:lsdException w:name="toc 9" w:semiHidden="1" w:uiPriority="39" w:unhideWhenUsed="1"/>
-    <w:lsdException w:name="Normal Indent" w:semiHidden="1" w:unhideWhenUsed="1"/>
-    <w:lsdException w:name="footnote text" w:semiHidden="1" w:unhideWhenUsed="1"/>
-    <w:lsdException w:name="annotation text" w:semiHidden="1" w:unhideWhenUsed="1"/>
-    <w:lsdException w:name="header" w:semiHidden="1" w:unhideWhenUsed="1"/>
-    <w:lsdException w:name="footer" w:semiHidden="1" w:unhideWhenUsed="1"/>
-    <w:lsdException w:name="index heading" w:semiHidden="1" w:unhideWhenUsed="1"/>
-    <w:lsdException w:name="caption" w:semiHidden="1" w:uiPriority="35" w:unhideWhenUsed="1" w:qFormat="1"/>
-    <w:lsdException w:name="table of figures" w:semiHidden="1" w:unhideWhenUsed="1"/>
-    <w:lsdException w:name="envelope address" w:semiHidden="1" w:unhideWhenUsed="1"/>
-    <w:lsdException w:name="envelope return" w:semiHidden="1" w:unhideWhenUsed="1"/>
-    <w:lsdException w:name="footnote reference" w:semiHidden="1" w:unhideWhenUsed="1"/>
-    <w:lsdException w:name="annotation reference" w:semiHidden="1" w:unhideWhenUsed="1"/>
-    <w:lsdException w:name="line number" w:semiHidden="1" w:unhideWhenUsed="1"/>
-    <w:lsdException w:name="page number" w:semiHidden="1" w:unhideWhenUsed="1"/>
-    <w:lsdException w:name="endnote reference" w:semiHidden="1" w:unhideWhenUsed="1"/>
-    <w:lsdException w:name="endnote text" w:semiHidden="1" w:unhideWhenUsed="1"/>
-    <w:lsdException w:name="table of authorities" w:semiHidden="1" w:unhideWhenUsed="1"/>
-    <w:lsdException w:name="macro" w:semiHidden="1" w:unhideWhenUsed="1"/>
-    <w:lsdException w:name="toa heading" w:semiHidden="1" w:unhideWhenUsed="1"/>
-    <w:lsdException w:name="List" w:semiHidden="1" w:unhideWhenUsed="1"/>
-    <w:lsdException w:name="List Bullet" w:semiHidden="1" w:unhideWhenUsed="1"/>
-    <w:lsdException w:name="List Number" w:semiHidden="1" w:unhideWhenUsed="1"/>
-    <w:lsdException w:name="List 2" w:semiHidden="1" w:unhideWhenUsed="1"/>
-    <w:lsdException w:name="List 3" w:semiHidden="1" w:unhideWhenUsed="1"/>
-    <w:lsdException w:name="List 4" w:semiHidden="1" w:unhideWhenUsed="1"/>
-    <w:lsdException w:name="List 5" w:semiHidden="1" w:unhideWhenUsed="1"/>
-    <w:lsdException w:name="List Bullet 2" w:semiHidden="1" w:unhideWhenUsed="1"/>
-    <w:lsdException w:name="List Bullet 3" w:semiHidden="1" w:unhideWhenUsed="1"/>
-    <w:lsdException w:name="List Bullet 4" w:semiHidden="1" w:unhideWhenUsed="1"/>
-    <w:lsdException w:name="List Bullet 5" w:semiHidden="1" w:unhideWhenUsed="1"/>
-    <w:lsdException w:name="List Number 2" w:semiHidden="1" w:unhideWhenUsed="1"/>
-    <w:lsdException w:name="List Number 3" w:semiHidden="1" w:unhideWhenUsed="1"/>
-    <w:lsdException w:name="List Number 4" w:semiHidden="1" w:unhideWhenUsed="1"/>
-    <w:lsdException w:name="List Number 5" w:semiHidden="1" w:unhideWhenUsed="1"/>
-    <w:lsdException w:name="Title" w:uiPriority="10" w:qFormat="1"/>
-    <w:lsdException w:name="Closing" w:semiHidden="1" w:unhideWhenUsed="1"/>
-    <w:lsdException w:name="Signature" w:semiHidden="1" w:unhideWhenUsed="1"/>
-    <w:lsdException w:name="Default Paragraph Font" w:semiHidden="1" w:uiPriority="1" w:unhideWhenUsed="1"/>
-    <w:lsdException w:name="Body Text" w:semiHidden="1" w:unhideWhenUsed="1"/>
-    <w:lsdException w:name="Body Text Indent" w:semiHidden="1" w:unhideWhenUsed="1"/>
-    <w:lsdException w:name="List Continue" w:semiHidden="1" w:unhideWhenUsed="1"/>
-    <w:lsdException w:name="List Continue 2" w:semiHidden="1" w:unhideWhenUsed="1"/>
-    <w:lsdException w:name="List Continue 3" w:semiHidden="1" w:unhideWhenUsed="1"/>
-    <w:lsdException w:name="List Continue 4" w:semiHidden="1" w:unhideWhenUsed="1"/>
-    <w:lsdException w:name="List Continue 5" w:semiHidden="1" w:unhideWhenUsed="1"/>
-    <w:lsdException w:name="Message Header" w:semiHidden="1" w:unhideWhenUsed="1"/>
-    <w:lsdException w:name="Subtitle" w:uiPriority="11" w:qFormat="1"/>
-    <w:lsdException w:name="Salutation" w:semiHidden="1" w:unhideWhenUsed="1"/>
-    <w:lsdException w:name="Date" w:semiHidden="1" w:unhideWhenUsed="1"/>
-    <w:lsdException w:name="Body Text First Indent" w:semiHidden="1" w:unhideWhenUsed="1"/>
-    <w:lsdException w:name="Body Text First Indent 2" w:semiHidden="1" w:unhideWhenUsed="1"/>
-    <w:lsdException w:name="Note Heading" w:semiHidden="1" w:unhideWhenUsed="1"/>
-    <w:lsdException w:name="Body Text 2" w:semiHidden="1" w:unhideWhenUsed="1"/>
-    <w:lsdException w:name="Body Text 3" w:semiHidden="1" w:unhideWhenUsed="1"/>
-    <w:lsdException w:name="Body Text Indent 2" w:semiHidden="1" w:unhideWhenUsed="1"/>
-    <w:lsdException w:name="Body Text Indent 3" w:semiHidden="1" w:unhideWhenUsed="1"/>
-    <w:lsdException w:name="Block Text" w:semiHidden="1" w:unhideWhenUsed="1"/>
-    <w:lsdException w:name="Hyperlink" w:semiHidden="1" w:unhideWhenUsed="1"/>
-    <w:lsdException w:name="FollowedHyperlink" w:semiHidden="1" w:unhideWhenUsed="1"/>
-    <w:lsdException w:name="Strong" w:uiPriority="22" w:qFormat="1"/>
-    <w:lsdException w:name="Emphasis" w:uiPriority="20" w:qFormat="1"/>
-    <w:lsdException w:name="Document Map" w:semiHidden="1" w:unhideWhenUsed="1"/>
-    <w:lsdException w:name="Plain Text" w:semiHidden="1" w:unhideWhenUsed="1"/>
-    <w:lsdException w:name="E-mail Signature" w:semiHidden="1" w:unhideWhenUsed="1"/>
-    <w:lsdException w:name="HTML Top of Form" w:semiHidden="1" w:unhideWhenUsed="1"/>
-    <w:lsdException w:name="HTML Bottom of Form" w:semiHidden="1" w:unhideWhenUsed="1"/>
-    <w:lsdException w:name="Normal (Web)" w:semiHidden="1" w:unhideWhenUsed="1"/>
-    <w:lsdException w:name="HTML Acronym" w:semiHidden="1" w:unhideWhenUsed="1"/>
-    <w:lsdException w:name="HTML Address" w:semiHidden="1" w:unhideWhenUsed="1"/>
-    <w:lsdException w:name="HTML Cite" w:semiHidden="1" w:unhideWhenUsed="1"/>
-    <w:lsdException w:name="HTML Code" w:semiHidden="1" w:unhideWhenUsed="1"/>
-    <w:lsdException w:name="HTML Definition" w:semiHidden="1" w:unhideWhenUsed="1"/>
-    <w:lsdException w:name="HTML Keyboard" w:semiHidden="1" w:unhideWhenUsed="1"/>
-    <w:lsdException w:name="HTML Preformatted" w:semiHidden="1" w:unhideWhenUsed="1"/>
-    <w:lsdException w:name="HTML Sample" w:semiHidden="1" w:unhideWhenUsed="1"/>
-    <w:lsdException w:name="HTML Typewriter" w:semiHidden="1" w:unhideWhenUsed="1"/>
-    <w:lsdException w:name="HTML Variable" w:semiHidden="1" w:unhideWhenUsed="1"/>
-    <w:lsdException w:name="Normal Table" w:semiHidden="1" w:unhideWhenUsed="1"/>
-    <w:lsdException w:name="annotation subject" w:semiHidden="1" w:unhideWhenUsed="1"/>
-    <w:lsdException w:name="No List" w:semiHidden="1" w:unhideWhenUsed="1"/>
-    <w:lsdException w:name="Outline List 1" w:semiHidden="1" w:unhideWhenUsed="1"/>
-    <w:lsdException w:name="Outline List 2" w:semiHidden="1" w:unhideWhenUsed="1"/>
-    <w:lsdException w:name="Outline List 3" w:semiHidden="1" w:unhideWhenUsed="1"/>
-    <w:lsdException w:name="Table Simple 1" w:semiHidden="1" w:unhideWhenUsed="1"/>
-    <w:lsdException w:name="Table Simple 2" w:semiHidden="1" w:unhideWhenUsed="1"/>
-    <w:lsdException w:name="Table Simple 3" w:semiHidden="1" w:unhideWhenUsed="1"/>
-    <w:lsdException w:name="Table Classic 1" w:semiHidden="1" w:unhideWhenUsed="1"/>
-    <w:lsdException w:name="Table Classic 2" w:semiHidden="1" w:unhideWhenUsed="1"/>
-    <w:lsdException w:name="Table Classic 3" w:semiHidden="1" w:unhideWhenUsed="1"/>
-    <w:lsdException w:name="Table Classic 4" w:semiHidden="1" w:unhideWhenUsed="1"/>
-    <w:lsdException w:name="Table Colorful 1" w:semiHidden="1" w:unhideWhenUsed="1"/>
-    <w:lsdException w:name="Table Colorful 2" w:semiHidden="1" w:unhideWhenUsed="1"/>
-    <w:lsdException w:name="Table Colorful 3" w:semiHidden="1" w:unhideWhenUsed="1"/>
-    <w:lsdException w:name="Table Columns 1" w:semiHidden="1" w:unhideWhenUsed="1"/>
-    <w:lsdException w:name="Table Columns 2" w:semiHidden="1" w:unhideWhenUsed="1"/>
-    <w:lsdException w:name="Table Columns 3" w:semiHidden="1" w:unhideWhenUsed="1"/>
-    <w:lsdException w:name="Table Columns 4" w:semiHidden="1" w:unhideWhenUsed="1"/>
-    <w:lsdException w:name="Table Columns 5" w:semiHidden="1" w:unhideWhenUsed="1"/>
-    <w:lsdException w:name="Table Grid 1" w:semiHidden="1" w:unhideWhenUsed="1"/>
-    <w:lsdException w:name="Table Grid 2" w:semiHidden="1" w:unhideWhenUsed="1"/>
-    <w:lsdException w:name="Table Grid 3" w:semiHidden="1" w:unhideWhenUsed="1"/>
-    <w:lsdException w:name="Table Grid 4" w:semiHidden="1" w:unhideWhenUsed="1"/>
-    <w:lsdException w:name="Table Grid 5" w:semiHidden="1" w:unhideWhenUsed="1"/>
-    <w:lsdException w:name="Table Grid 6" w:semiHidden="1" w:unhideWhenUsed="1"/>
-    <w:lsdException w:name="Table Grid 7" w:semiHidden="1" w:unhideWhenUsed="1"/>
-    <w:lsdException w:name="Table Grid 8" w:semiHidden="1" w:unhideWhenUsed="1"/>
-    <w:lsdException w:name="Table List 1" w:semiHidden="1" w:unhideWhenUsed="1"/>
-    <w:lsdException w:name="Table List 2" w:semiHidden="1" w:unhideWhenUsed="1"/>
-    <w:lsdException w:name="Table List 3" w:semiHidden="1" w:unhideWhenUsed="1"/>
-    <w:lsdException w:name="Table List 4" w:semiHidden="1" w:unhideWhenUsed="1"/>
-    <w:lsdException w:name="Table List 5" w:semiHidden="1" w:unhideWhenUsed="1"/>
-    <w:lsdException w:name="Table List 6" w:semiHidden="1" w:unhideWhenUsed="1"/>
-    <w:lsdException w:name="Table List 7" w:semiHidden="1" w:unhideWhenUsed="1"/>
-    <w:lsdException w:name="Table List 8" w:semiHidden="1" w:unhideWhenUsed="1"/>
-    <w:lsdException w:name="Table 3D effects 1" w:semiHidden="1" w:unhideWhenUsed="1"/>
-    <w:lsdException w:name="Table 3D effects 2" w:semiHidden="1" w:unhideWhenUsed="1"/>
-    <w:lsdException w:name="Table 3D effects 3" w:semiHidden="1" w:unhideWhenUsed="1"/>
-    <w:lsdException w:name="Table Contemporary" w:semiHidden="1" w:unhideWhenUsed="1"/>
-    <w:lsdException w:name="Table Elegant" w:semiHidden="1" w:unhideWhenUsed="1"/>
-    <w:lsdException w:name="Table Professional" w:semiHidden="1" w:unhideWhenUsed="1"/>
-    <w:lsdException w:name="Table Subtle 1" w:semiHidden="1" w:unhideWhenUsed="1"/>
-    <w:lsdException w:name="Table Subtle 2" w:semiHidden="1" w:unhideWhenUsed="1"/>
-    <w:lsdException w:name="Table Web 1" w:semiHidden="1" w:unhideWhenUsed="1"/>
-    <w:lsdException w:name="Table Web 2" w:semiHidden="1" w:unhideWhenUsed="1"/>
-    <w:lsdException w:name="Table Web 3" w:semiHidden="1" w:unhideWhenUsed="1"/>
-    <w:lsdException w:name="Balloon Text" w:semiHidden="1" w:unhideWhenUsed="1"/>
-    <w:lsdException w:name="Table Grid" w:uiPriority="39"/>
-    <w:lsdException w:name="Table Theme" w:semiHidden="1" w:unhideWhenUsed="1"/>
-    <w:lsdException w:name="Placeholder Text" w:semiHidden="1"/>
-    <w:lsdException w:name="No Spacing" w:uiPriority="1" w:qFormat="1"/>
-    <w:lsdException w:name="Light Shading" w:uiPriority="60"/>
-    <w:lsdException w:name="Light List" w:uiPriority="61"/>
-    <w:lsdException w:name="Light Grid" w:uiPriority="62"/>
-    <w:lsdException w:name="Medium Shading 1" w:uiPriority="63"/>
-    <w:lsdException w:name="Medium Shading 2" w:uiPriority="64"/>
-    <w:lsdException w:name="Medium List 1" w:uiPriority="65"/>
-    <w:lsdException w:name="Medium List 2" w:uiPriority="66"/>
-    <w:lsdException w:name="Medium Grid 1" w:uiPriority="67"/>
-    <w:lsdException w:name="Medium Grid 2" w:uiPriority="68"/>
-    <w:lsdException w:name="Medium Grid 3" w:uiPriority="69"/>
-    <w:lsdException w:name="Dark List" w:uiPriority="70"/>
-    <w:lsdException w:name="Colorful Shading" w:uiPriority="71"/>
-    <w:lsdException w:name="Colorful List" w:uiPriority="72"/>
-    <w:lsdException w:name="Colorful Grid" w:uiPriority="73"/>
-    <w:lsdException w:name="Light Shading Accent 1" w:uiPriority="60"/>
-    <w:lsdException w:name="Light List Accent 1" w:uiPriority="61"/>
-    <w:lsdException w:name="Light Grid Accent 1" w:uiPriority="62"/>
-    <w:lsdException w:name="Medium Shading 1 Accent 1" w:uiPriority="63"/>
-    <w:lsdException w:name="Medium Shading 2 Accent 1" w:uiPriority="64"/>
-    <w:lsdException w:name="Medium List 1 Accent 1" w:uiPriority="65"/>
-    <w:lsdException w:name="Revision" w:semiHidden="1"/>
-    <w:lsdException w:name="List Paragraph" w:uiPriority="34" w:qFormat="1"/>
-    <w:lsdException w:name="Quote" w:uiPriority="29" w:qFormat="1"/>
-    <w:lsdException w:name="Intense Quote" w:uiPriority="30" w:qFormat="1"/>
-    <w:lsdException w:name="Medium List 2 Accent 1" w:uiPriority="66"/>
-    <w:lsdException w:name="Medium Grid 1 Accent 1" w:uiPriority="67"/>
-    <w:lsdException w:name="Medium Grid 2 Accent 1" w:uiPriority="68"/>
-    <w:lsdException w:name="Medium Grid 3 Accent 1" w:uiPriority="69"/>
-    <w:lsdException w:name="Dark List Accent 1" w:uiPriority="70"/>
-    <w:lsdException w:name="Colorful Shading Accent 1" w:uiPriority="71"/>
-    <w:lsdException w:name="Colorful List Accent 1" w:uiPriority="72"/>
-    <w:lsdException w:name="Colorful Grid Accent 1" w:uiPriority="73"/>
-    <w:lsdException w:name="Light Shading Accent 2" w:uiPriority="60"/>
-    <w:lsdException w:name="Light List Accent 2" w:uiPriority="61"/>
-    <w:lsdException w:name="Light Grid Accent 2" w:uiPriority="62"/>
-    <w:lsdException w:name="Medium Shading 1 Accent 2" w:uiPriority="63"/>
-    <w:lsdException w:name="Medium Shading 2 Accent 2" w:uiPriority="64"/>
-    <w:lsdException w:name="Medium List 1 Accent 2" w:uiPriority="65"/>
-    <w:lsdException w:name="Medium List 2 Accent 2" w:uiPriority="66"/>
-    <w:lsdException w:name="Medium Grid 1 Accent 2" w:uiPriority="67"/>
-    <w:lsdException w:name="Medium Grid 2 Accent 2" w:uiPriority="68"/>
-    <w:lsdException w:name="Medium Grid 3 Accent 2" w:uiPriority="69"/>
-    <w:lsdException w:name="Dark List Accent 2" w:uiPriority="70"/>
-    <w:lsdException w:name="Colorful Shading Accent 2" w:uiPriority="71"/>
-    <w:lsdException w:name="Colorful List Accent 2" w:uiPriority="72"/>
-    <w:lsdException w:name="Colorful Grid Accent 2" w:uiPriority="73"/>
-    <w:lsdException w:name="Light Shading Accent 3" w:uiPriority="60"/>
-    <w:lsdException w:name="Light List Accent 3" w:uiPriority="61"/>
-    <w:lsdException w:name="Light Grid Accent 3" w:uiPriority="62"/>
-    <w:lsdException w:name="Medium Shading 1 Accent 3" w:uiPriority="63"/>
-    <w:lsdException w:name="Medium Shading 2 Accent 3" w:uiPriority="64"/>
-    <w:lsdException w:name="Medium List 1 Accent 3" w:uiPriority="65"/>
-    <w:lsdException w:name="Medium List 2 Accent 3" w:uiPriority="66"/>
-    <w:lsdException w:name="Medium Grid 1 Accent 3" w:uiPriority="67"/>
-    <w:lsdException w:name="Medium Grid 2 Accent 3" w:uiPriority="68"/>
-    <w:lsdException w:name="Medium Grid 3 Accent 3" w:uiPriority="69"/>
-    <w:lsdException w:name="Dark List Accent 3" w:uiPriority="70"/>
-    <w:lsdException w:name="Colorful Shading Accent 3" w:uiPriority="71"/>
-    <w:lsdException w:name="Colorful List Accent 3" w:uiPriority="72"/>
-    <w:lsdException w:name="Colorful Grid Accent 3" w:uiPriority="73"/>
-    <w:lsdException w:name="Light Shading Accent 4" w:uiPriority="60"/>
-    <w:lsdException w:name="Light List Accent 4" w:uiPriority="61"/>
-    <w:lsdException w:name="Light Grid Accent 4" w:uiPriority="62"/>
-    <w:lsdException w:name="Medium Shading 1 Accent 4" w:uiPriority="63"/>
-    <w:lsdException w:name="Medium Shading 2 Accent 4" w:uiPriority="64"/>
-    <w:lsdException w:name="Medium List 1 Accent 4" w:uiPriority="65"/>
-    <w:lsdException w:name="Medium List 2 Accent 4" w:uiPriority="66"/>
-    <w:lsdException w:name="Medium Grid 1 Accent 4" w:uiPriority="67"/>
-    <w:lsdException w:name="Medium Grid 2 Accent 4" w:uiPriority="68"/>
-    <w:lsdException w:name="Medium Grid 3 Accent 4" w:uiPriority="69"/>
-    <w:lsdException w:name="Dark List Accent 4" w:uiPriority="70"/>
-    <w:lsdException w:name="Colorful Shading Accent 4" w:uiPriority="71"/>
-    <w:lsdException w:name="Colorful List Accent 4" w:uiPriority="72"/>
-    <w:lsdException w:name="Colorful Grid Accent 4" w:uiPriority="73"/>
-    <w:lsdException w:name="Light Shading Accent 5" w:uiPriority="60"/>
-    <w:lsdException w:name="Light List Accent 5" w:uiPriority="61"/>
-    <w:lsdException w:name="Light Grid Accent 5" w:uiPriority="62"/>
-    <w:lsdException w:name="Medium Shading 1 Accent 5" w:uiPriority="63"/>
-    <w:lsdException w:name="Medium Shading 2 Accent 5" w:uiPriority="64"/>
-    <w:lsdException w:name="Medium List 1 Accent 5" w:uiPriority="65"/>
-    <w:lsdException w:name="Medium List 2 Accent 5" w:uiPriority="66"/>
-    <w:lsdException w:name="Medium Grid 1 Accent 5" w:uiPriority="67"/>
-    <w:lsdException w:name="Medium Grid 2 Accent 5" w:uiPriority="68"/>
-    <w:lsdException w:name="Medium Grid 3 Accent 5" w:uiPriority="69"/>
-    <w:lsdException w:name="Dark List Accent 5" w:uiPriority="70"/>
-    <w:lsdException w:name="Colorful Shading Accent 5" w:uiPriority="71"/>
-    <w:lsdException w:name="Colorful List Accent 5" w:uiPriority="72"/>
-    <w:lsdException w:name="Colorful Grid Accent 5" w:uiPriority="73"/>
-    <w:lsdException w:name="Light Shading Accent 6" w:uiPriority="60"/>
-    <w:lsdException w:name="Light List Accent 6" w:uiPriority="61"/>
-    <w:lsdException w:name="Light Grid Accent 6" w:uiPriority="62"/>
-    <w:lsdException w:name="Medium Shading 1 Accent 6" w:uiPriority="63"/>
-    <w:lsdException w:name="Medium Shading 2 Accent 6" w:uiPriority="64"/>
-    <w:lsdException w:name="Medium List 1 Accent 6" w:uiPriority="65"/>
-    <w:lsdException w:name="Medium List 2 Accent 6" w:uiPriority="66"/>
-    <w:lsdException w:name="Medium Grid 1 Accent 6" w:uiPriority="67"/>
-    <w:lsdException w:name="Medium Grid 2 Accent 6" w:uiPriority="68"/>
-    <w:lsdException w:name="Medium Grid 3 Accent 6" w:uiPriority="69"/>
-    <w:lsdException w:name="Dark List Accent 6" w:uiPriority="70"/>
-    <w:lsdException w:name="Colorful Shading Accent 6" w:uiPriority="71"/>
-    <w:lsdException w:name="Colorful List Accent 6" w:uiPriority="72"/>
-    <w:lsdException w:name="Colorful Grid Accent 6" w:uiPriority="73"/>
-    <w:lsdException w:name="Subtle Emphasis" w:uiPriority="19" w:qFormat="1"/>
-    <w:lsdException w:name="Intense Emphasis" w:uiPriority="21" w:qFormat="1"/>
-    <w:lsdException w:name="Subtle Reference" w:uiPriority="31" w:qFormat="1"/>
-    <w:lsdException w:name="Intense Reference" w:uiPriority="32" w:qFormat="1"/>
-    <w:lsdException w:name="Book Title" w:uiPriority="33" w:qFormat="1"/>
-    <w:lsdException w:name="Bibliography" w:semiHidden="1" w:uiPriority="37" w:unhideWhenUsed="1"/>
-    <w:lsdException w:name="TOC Heading" w:semiHidden="1" w:uiPriority="39" w:unhideWhenUsed="1" w:qFormat="1"/>
-    <w:lsdException w:name="Plain Table 1" w:uiPriority="41"/>
-    <w:lsdException w:name="Plain Table 2" w:uiPriority="42"/>
-    <w:lsdException w:name="Plain Table 3" w:uiPriority="43"/>
-    <w:lsdException w:name="Plain Table 4" w:uiPriority="44"/>
-    <w:lsdException w:name="Plain Table 5" w:uiPriority="45"/>
-    <w:lsdException w:name="Grid Table Light" w:uiPriority="40"/>
-    <w:lsdException w:name="Grid Table 1 Light" w:uiPriority="46"/>
-    <w:lsdException w:name="Grid Table 2" w:uiPriority="47"/>
-    <w:lsdException w:name="Grid Table 3" w:uiPriority="48"/>
-    <w:lsdException w:name="Grid Table 4" w:uiPriority="49"/>
-    <w:lsdException w:name="Grid Table 5 Dark" w:uiPriority="50"/>
-    <w:lsdException w:name="Grid Table 6 Colorful" w:uiPriority="51"/>
-    <w:lsdException w:name="Grid Table 7 Colorful" w:uiPriority="52"/>
-    <w:lsdException w:name="Grid Table 1 Light Accent 1" w:uiPriority="46"/>
-    <w:lsdException w:name="Grid Table 2 Accent 1" w:uiPriority="47"/>
-    <w:lsdException w:name="Grid Table 3 Accent 1" w:uiPriority="48"/>
-    <w:lsdException w:name="Grid Table 4 Accent 1" w:uiPriority="49"/>
-    <w:lsdException w:name="Grid Table 5 Dark Accent 1" w:uiPriority="50"/>
-    <w:lsdException w:name="Grid Table 6 Colorful Accent 1" w:uiPriority="51"/>
-    <w:lsdException w:name="Grid Table 7 Colorful Accent 1" w:uiPriority="52"/>
-    <w:lsdException w:name="Grid Table 1 Light Accent 2" w:uiPriority="46"/>
-    <w:lsdException w:name="Grid Table 2 Accent 2" w:uiPriority="47"/>
-    <w:lsdException w:name="Grid Table 3 Accent 2" w:uiPriority="48"/>
-    <w:lsdException w:name="Grid Table 4 Accent 2" w:uiPriority="49"/>
-    <w:lsdException w:name="Grid Table 5 Dark Accent 2" w:uiPriority="50"/>
-    <w:lsdException w:name="Grid Table 6 Colorful Accent 2" w:uiPriority="51"/>
-    <w:lsdException w:name="Grid Table 7 Colorful Accent 2" w:uiPriority="52"/>
-    <w:lsdException w:name="Grid Table 1 Light Accent 3" w:uiPriority="46"/>
-    <w:lsdException w:name="Grid Table 2 Accent 3" w:uiPriority="47"/>
-    <w:lsdException w:name="Grid Table 3 Accent 3" w:uiPriority="48"/>
-    <w:lsdException w:name="Grid Table 4 Accent 3" w:uiPriority="49"/>
-    <w:lsdException w:name="Grid Table 5 Dark Accent 3" w:uiPriority="50"/>
-    <w:lsdException w:name="Grid Table 6 Colorful Accent 3" w:uiPriority="51"/>
-    <w:lsdException w:name="Grid Table 7 Colorful Accent 3" w:uiPriority="52"/>
-    <w:lsdException w:name="Grid Table 1 Light Accent 4" w:uiPriority="46"/>
-    <w:lsdException w:name="Grid Table 2 Accent 4" w:uiPriority="47"/>
-    <w:lsdException w:name="Grid Table 3 Accent 4" w:uiPriority="48"/>
-    <w:lsdException w:name="Grid Table 4 Accent 4" w:uiPriority="49"/>
-    <w:lsdException w:name="Grid Table 5 Dark Accent 4" w:uiPriority="50"/>
-    <w:lsdException w:name="Grid Table 6 Colorful Accent 4" w:uiPriority="51"/>
-    <w:lsdException w:name="Grid Table 7 Colorful Accent 4" w:uiPriority="52"/>
-    <w:lsdException w:name="Grid Table 1 Light Accent 5" w:uiPriority="46"/>
-    <w:lsdException w:name="Grid Table 2 Accent 5" w:uiPriority="47"/>
-    <w:lsdException w:name="Grid Table 3 Accent 5" w:uiPriority="48"/>
-    <w:lsdException w:name="Grid Table 4 Accent 5" w:uiPriority="49"/>
-    <w:lsdException w:name="Grid Table 5 Dark Accent 5" w:uiPriority="50"/>
-    <w:lsdException w:name="Grid Table 6 Colorful Accent 5" w:uiPriority="51"/>
-    <w:lsdException w:name="Grid Table 7 Colorful Accent 5" w:uiPriority="52"/>
-    <w:lsdException w:name="Grid Table 1 Light Accent 6" w:uiPriority="46"/>
-    <w:lsdException w:name="Grid Table 2 Accent 6" w:uiPriority="47"/>
-    <w:lsdException w:name="Grid Table 3 Accent 6" w:uiPriority="48"/>
-    <w:lsdException w:name="Grid Table 4 Accent 6" w:uiPriority="49"/>
-    <w:lsdException w:name="Grid Table 5 Dark Accent 6" w:uiPriority="50"/>
-    <w:lsdException w:name="Grid Table 6 Colorful Accent 6" w:uiPriority="51"/>
-    <w:lsdException w:name="Grid Table 7 Colorful Accent 6" w:uiPriority="52"/>
-    <w:lsdException w:name="List Table 1 Light" w:uiPriority="46"/>
-    <w:lsdException w:name="List Table 2" w:uiPriority="47"/>
-    <w:lsdException w:name="List Table 3" w:uiPriority="48"/>
-    <w:lsdException w:name="List Table 4" w:uiPriority="49"/>
-    <w:lsdException w:name="List Table 5 Dark" w:uiPriority="50"/>
-    <w:lsdException w:name="List Table 6 Colorful" w:uiPriority="51"/>
-    <w:lsdException w:name="List Table 7 Colorful" w:uiPriority="52"/>
-    <w:lsdException w:name="List Table 1 Light Accent 1" w:uiPriority="46"/>
-    <w:lsdException w:name="List Table 2 Accent 1" w:uiPriority="47"/>
-    <w:lsdException w:name="List Table 3 Accent 1" w:uiPriority="48"/>
-    <w:lsdException w:name="List Table 4 Accent 1" w:uiPriority="49"/>
-    <w:lsdException w:name="List Table 5 Dark Accent 1" w:uiPriority="50"/>
-    <w:lsdException w:name="List Table 6 Colorful Accent 1" w:uiPriority="51"/>
-    <w:lsdException w:name="List Table 7 Colorful Accent 1" w:uiPriority="52"/>
-    <w:lsdException w:name="List Table 1 Light Accent 2" w:uiPriority="46"/>
-    <w:lsdException w:name="List Table 2 Accent 2" w:uiPriority="47"/>
-    <w:lsdException w:name="List Table 3 Accent 2" w:uiPriority="48"/>
-    <w:lsdException w:name="List Table 4 Accent 2" w:uiPriority="49"/>
-    <w:lsdException w:name="List Table 5 Dark Accent 2" w:uiPriority="50"/>
-    <w:lsdException w:name="List Table 6 Colorful Accent 2" w:uiPriority="51"/>
-    <w:lsdException w:name="List Table 7 Colorful Accent 2" w:uiPriority="52"/>
-    <w:lsdException w:name="List Table 1 Light Accent 3" w:uiPriority="46"/>
-    <w:lsdException w:name="List Table 2 Accent 3" w:uiPriority="47"/>
-    <w:lsdException w:name="List Table 3 Accent 3" w:uiPriority="48"/>
-    <w:lsdException w:name="List Table 4 Accent 3" w:uiPriority="49"/>
-    <w:lsdException w:name="List Table 5 Dark Accent 3" w:uiPriority="50"/>
-    <w:lsdException w:name="List Table 6 Colorful Accent 3" w:uiPriority="51"/>
-    <w:lsdException w:name="List Table 7 Colorful Accent 3" w:uiPriority="52"/>
-    <w:lsdException w:name="List Table 1 Light Accent 4" w:uiPriority="46"/>
-    <w:lsdException w:name="List Table 2 Accent 4" w:uiPriority="47"/>
-    <w:lsdException w:name="List Table 3 Accent 4" w:uiPriority="48"/>
-    <w:lsdException w:name="List Table 4 Accent 4" w:uiPriority="49"/>
-    <w:lsdException w:name="List Table 5 Dark Accent 4" w:uiPriority="50"/>
-    <w:lsdException w:name="List Table 6 Colorful Accent 4" w:uiPriority="51"/>
-    <w:lsdException w:name="List Table 7 Colorful Accent 4" w:uiPriority="52"/>
-    <w:lsdException w:name="List Table 1 Light Accent 5" w:uiPriority="46"/>
-    <w:lsdException w:name="List Table 2 Accent 5" w:uiPriority="47"/>
-    <w:lsdException w:name="List Table 3 Accent 5" w:uiPriority="48"/>
-    <w:lsdException w:name="List Table 4 Accent 5" w:uiPriority="49"/>
-    <w:lsdException w:name="List Table 5 Dark Accent 5" w:uiPriority="50"/>
-    <w:lsdException w:name="List Table 6 Colorful Accent 5" w:uiPriority="51"/>
-    <w:lsdException w:name="List Table 7 Colorful Accent 5" w:uiPriority="52"/>
-    <w:lsdException w:name="List Table 1 Light Accent 6" w:uiPriority="46"/>
-    <w:lsdException w:name="List Table 2 Accent 6" w:uiPriority="47"/>
-    <w:lsdException w:name="List Table 3 Accent 6" w:uiPriority="48"/>
-    <w:lsdException w:name="List Table 4 Accent 6" w:uiPriority="49"/>
-    <w:lsdException w:name="List Table 5 Dark Accent 6" w:uiPriority="50"/>
-    <w:lsdException w:name="List Table 6 Colorful Accent 6" w:uiPriority="51"/>
-    <w:lsdException w:name="List Table 7 Colorful Accent 6" w:uiPriority="52"/>
+  <w:latentStyles w:defLockedState="0" w:defUIPriority="99" w:defSemiHidden="1" w:defUnhideWhenUsed="1" w:defQFormat="0" w:count="267">
+    <w:lsdException w:name="Normal" w:semiHidden="0" w:uiPriority="0" w:unhideWhenUsed="0" w:qFormat="1"/>
+    <w:lsdException w:name="heading 1" w:semiHidden="0" w:uiPriority="9" w:unhideWhenUsed="0" w:qFormat="1"/>
+    <w:lsdException w:name="heading 2" w:uiPriority="9" w:qFormat="1"/>
+    <w:lsdException w:name="heading 3" w:uiPriority="9" w:qFormat="1"/>
+    <w:lsdException w:name="heading 4" w:uiPriority="9" w:qFormat="1"/>
+    <w:lsdException w:name="heading 5" w:uiPriority="9" w:qFormat="1"/>
+    <w:lsdException w:name="heading 6" w:uiPriority="9" w:qFormat="1"/>
+    <w:lsdException w:name="heading 7" w:uiPriority="9" w:qFormat="1"/>
+    <w:lsdException w:name="heading 8" w:uiPriority="9" w:qFormat="1"/>
+    <w:lsdException w:name="heading 9" w:uiPriority="9" w:qFormat="1"/>
+    <w:lsdException w:name="toc 1" w:uiPriority="39"/>
+    <w:lsdException w:name="toc 2" w:uiPriority="39"/>
+    <w:lsdException w:name="toc 3" w:uiPriority="39"/>
+    <w:lsdException w:name="toc 4" w:uiPriority="39"/>
+    <w:lsdException w:name="toc 5" w:uiPriority="39"/>
+    <w:lsdException w:name="toc 6" w:uiPriority="39"/>
+    <w:lsdException w:name="toc 7" w:uiPriority="39"/>
+    <w:lsdException w:name="toc 8" w:uiPriority="39"/>
+    <w:lsdException w:name="toc 9" w:uiPriority="39"/>
+    <w:lsdException w:name="caption" w:uiPriority="35" w:qFormat="1"/>
+    <w:lsdException w:name="Title" w:semiHidden="0" w:uiPriority="10" w:unhideWhenUsed="0" w:qFormat="1"/>
+    <w:lsdException w:name="Default Paragraph Font" w:uiPriority="1"/>
+    <w:lsdException w:name="Subtitle" w:semiHidden="0" w:uiPriority="11" w:unhideWhenUsed="0" w:qFormat="1"/>
+    <w:lsdException w:name="Strong" w:semiHidden="0" w:uiPriority="22" w:unhideWhenUsed="0" w:qFormat="1"/>
+    <w:lsdException w:name="Emphasis" w:semiHidden="0" w:uiPriority="20" w:unhideWhenUsed="0" w:qFormat="1"/>
+    <w:lsdException w:name="Table Grid" w:semiHidden="0" w:uiPriority="39" w:unhideWhenUsed="0"/>
+    <w:lsdException w:name="Placeholder Text" w:unhideWhenUsed="0"/>
+    <w:lsdException w:name="No Spacing" w:semiHidden="0" w:uiPriority="1" w:unhideWhenUsed="0" w:qFormat="1"/>
+    <w:lsdException w:name="Light Shading" w:semiHidden="0" w:uiPriority="60" w:unhideWhenUsed="0"/>
+    <w:lsdException w:name="Light List" w:semiHidden="0" w:uiPriority="61" w:unhideWhenUsed="0"/>
+    <w:lsdException w:name="Light Grid" w:semiHidden="0" w:uiPriority="62" w:unhideWhenUsed="0"/>
+    <w:lsdException w:name="Medium Shading 1" w:semiHidden="0" w:uiPriority="63" w:unhideWhenUsed="0"/>
+    <w:lsdException w:name="Medium Shading 2" w:semiHidden="0" w:uiPriority="64" w:unhideWhenUsed="0"/>
+    <w:lsdException w:name="Medium List 1" w:semiHidden="0" w:uiPriority="65" w:unhideWhenUsed="0"/>
+    <w:lsdException w:name="Medium List 2" w:semiHidden="0" w:uiPriority="66" w:unhideWhenUsed="0"/>
+    <w:lsdException w:name="Medium Grid 1" w:semiHidden="0" w:uiPriority="67" w:unhideWhenUsed="0"/>
+    <w:lsdException w:name="Medium Grid 2" w:semiHidden="0" w:uiPriority="68" w:unhideWhenUsed="0"/>
+    <w:lsdException w:name="Medium Grid 3" w:semiHidden="0" w:uiPriority="69" w:unhideWhenUsed="0"/>
+    <w:lsdException w:name="Dark List" w:semiHidden="0" w:uiPriority="70" w:unhideWhenUsed="0"/>
+    <w:lsdException w:name="Colorful Shading" w:semiHidden="0" w:uiPriority="71" w:unhideWhenUsed="0"/>
+    <w:lsdException w:name="Colorful List" w:semiHidden="0" w:uiPriority="72" w:unhideWhenUsed="0"/>
+    <w:lsdException w:name="Colorful Grid" w:semiHidden="0" w:uiPriority="73" w:unhideWhenUsed="0"/>
+    <w:lsdException w:name="Light Shading Accent 1" w:semiHidden="0" w:uiPriority="60" w:unhideWhenUsed="0"/>
+    <w:lsdException w:name="Light List Accent 1" w:semiHidden="0" w:uiPriority="61" w:unhideWhenUsed="0"/>
+    <w:lsdException w:name="Light Grid Accent 1" w:semiHidden="0" w:uiPriority="62" w:unhideWhenUsed="0"/>
+    <w:lsdException w:name="Medium Shading 1 Accent 1" w:semiHidden="0" w:uiPriority="63" w:unhideWhenUsed="0"/>
+    <w:lsdException w:name="Medium Shading 2 Accent 1" w:semiHidden="0" w:uiPriority="64" w:unhideWhenUsed="0"/>
+    <w:lsdException w:name="Medium List 1 Accent 1" w:semiHidden="0" w:uiPriority="65" w:unhideWhenUsed="0"/>
+    <w:lsdException w:name="Revision" w:unhideWhenUsed="0"/>
+    <w:lsdException w:name="List Paragraph" w:semiHidden="0" w:uiPriority="34" w:unhideWhenUsed="0" w:qFormat="1"/>
+    <w:lsdException w:name="Quote" w:semiHidden="0" w:uiPriority="29" w:unhideWhenUsed="0" w:qFormat="1"/>
+    <w:lsdException w:name="Intense Quote" w:semiHidden="0" w:uiPriority="30" w:unhideWhenUsed="0" w:qFormat="1"/>
+    <w:lsdException w:name="Medium List 2 Accent 1" w:semiHidden="0" w:uiPriority="66" w:unhideWhenUsed="0"/>
+    <w:lsdException w:name="Medium Grid 1 Accent 1" w:semiHidden="0" w:uiPriority="67" w:unhideWhenUsed="0"/>
+    <w:lsdException w:name="Medium Grid 2 Accent 1" w:semiHidden="0" w:uiPriority="68" w:unhideWhenUsed="0"/>
+    <w:lsdException w:name="Medium Grid 3 Accent 1" w:semiHidden="0" w:uiPriority="69" w:unhideWhenUsed="0"/>
+    <w:lsdException w:name="Dark List Accent 1" w:semiHidden="0" w:uiPriority="70" w:unhideWhenUsed="0"/>
+    <w:lsdException w:name="Colorful Shading Accent 1" w:semiHidden="0" w:uiPriority="71" w:unhideWhenUsed="0"/>
+    <w:lsdException w:name="Colorful List Accent 1" w:semiHidden="0" w:uiPriority="72" w:unhideWhenUsed="0"/>
+    <w:lsdException w:name="Colorful Grid Accent 1" w:semiHidden="0" w:uiPriority="73" w:unhideWhenUsed="0"/>
+    <w:lsdException w:name="Light Shading Accent 2" w:semiHidden="0" w:uiPriority="60" w:unhideWhenUsed="0"/>
+    <w:lsdException w:name="Light List Accent 2" w:semiHidden="0" w:uiPriority="61" w:unhideWhenUsed="0"/>
+    <w:lsdException w:name="Light Grid Accent 2" w:semiHidden="0" w:uiPriority="62" w:unhideWhenUsed="0"/>
+    <w:lsdException w:name="Medium Shading 1 Accent 2" w:semiHidden="0" w:uiPriority="63" w:unhideWhenUsed="0"/>
+    <w:lsdException w:name="Medium Shading 2 Accent 2" w:semiHidden="0" w:uiPriority="64" w:unhideWhenUsed="0"/>
+    <w:lsdException w:name="Medium List 1 Accent 2" w:semiHidden="0" w:uiPriority="65" w:unhideWhenUsed="0"/>
+    <w:lsdException w:name="Medium List 2 Accent 2" w:semiHidden="0" w:uiPriority="66" w:unhideWhenUsed="0"/>
+    <w:lsdException w:name="Medium Grid 1 Accent 2" w:semiHidden="0" w:uiPriority="67" w:unhideWhenUsed="0"/>
+    <w:lsdException w:name="Medium Grid 2 Accent 2" w:semiHidden="0" w:uiPriority="68" w:unhideWhenUsed="0"/>
+    <w:lsdException w:name="Medium Grid 3 Accent 2" w:semiHidden="0" w:uiPriority="69" w:unhideWhenUsed="0"/>
+    <w:lsdException w:name="Dark List Accent 2" w:semiHidden="0" w:uiPriority="70" w:unhideWhenUsed="0"/>
+    <w:lsdException w:name="Colorful Shading Accent 2" w:semiHidden="0" w:uiPriority="71" w:unhideWhenUsed="0"/>
+    <w:lsdException w:name="Colorful List Accent 2" w:semiHidden="0" w:uiPriority="72" w:unhideWhenUsed="0"/>
+    <w:lsdException w:name="Colorful Grid Accent 2" w:semiHidden="0" w:uiPriority="73" w:unhideWhenUsed="0"/>
+    <w:lsdException w:name="Light Shading Accent 3" w:semiHidden="0" w:uiPriority="60" w:unhideWhenUsed="0"/>
+    <w:lsdException w:name="Light List Accent 3" w:semiHidden="0" w:uiPriority="61" w:unhideWhenUsed="0"/>
+    <w:lsdException w:name="Light Grid Accent 3" w:semiHidden="0" w:uiPriority="62" w:unhideWhenUsed="0"/>
+    <w:lsdException w:name="Medium Shading 1 Accent 3" w:semiHidden="0" w:uiPriority="63" w:unhideWhenUsed="0"/>
+    <w:lsdException w:name="Medium Shading 2 Accent 3" w:semiHidden="0" w:uiPriority="64" w:unhideWhenUsed="0"/>
+    <w:lsdException w:name="Medium List 1 Accent 3" w:semiHidden="0" w:uiPriority="65" w:unhideWhenUsed="0"/>
+    <w:lsdException w:name="Medium List 2 Accent 3" w:semiHidden="0" w:uiPriority="66" w:unhideWhenUsed="0"/>
+    <w:lsdException w:name="Medium Grid 1 Accent 3" w:semiHidden="0" w:uiPriority="67" w:unhideWhenUsed="0"/>
+    <w:lsdException w:name="Medium Grid 2 Accent 3" w:semiHidden="0" w:uiPriority="68" w:unhideWhenUsed="0"/>
+    <w:lsdException w:name="Medium Grid 3 Accent 3" w:semiHidden="0" w:uiPriority="69" w:unhideWhenUsed="0"/>
+    <w:lsdException w:name="Dark List Accent 3" w:semiHidden="0" w:uiPriority="70" w:unhideWhenUsed="0"/>
+    <w:lsdException w:name="Colorful Shading Accent 3" w:semiHidden="0" w:uiPriority="71" w:unhideWhenUsed="0"/>
+    <w:lsdException w:name="Colorful List Accent 3" w:semiHidden="0" w:uiPriority="72" w:unhideWhenUsed="0"/>
+    <w:lsdException w:name="Colorful Grid Accent 3" w:semiHidden="0" w:uiPriority="73" w:unhideWhenUsed="0"/>
+    <w:lsdException w:name="Light Shading Accent 4" w:semiHidden="0" w:uiPriority="60" w:unhideWhenUsed="0"/>
+    <w:lsdException w:name="Light List Accent 4" w:semiHidden="0" w:uiPriority="61" w:unhideWhenUsed="0"/>
+    <w:lsdException w:name="Light Grid Accent 4" w:semiHidden="0" w:uiPriority="62" w:unhideWhenUsed="0"/>
+    <w:lsdException w:name="Medium Shading 1 Accent 4" w:semiHidden="0" w:uiPriority="63" w:unhideWhenUsed="0"/>
+    <w:lsdException w:name="Medium Shading 2 Accent 4" w:semiHidden="0" w:uiPriority="64" w:unhideWhenUsed="0"/>
+    <w:lsdException w:name="Medium List 1 Accent 4" w:semiHidden="0" w:uiPriority="65" w:unhideWhenUsed="0"/>
+    <w:lsdException w:name="Medium List 2 Accent 4" w:semiHidden="0" w:uiPriority="66" w:unhideWhenUsed="0"/>
+    <w:lsdException w:name="Medium Grid 1 Accent 4" w:semiHidden="0" w:uiPriority="67" w:unhideWhenUsed="0"/>
+    <w:lsdException w:name="Medium Grid 2 Accent 4" w:semiHidden="0" w:uiPriority="68" w:unhideWhenUsed="0"/>
+    <w:lsdException w:name="Medium Grid 3 Accent 4" w:semiHidden="0" w:uiPriority="69" w:unhideWhenUsed="0"/>
+    <w:lsdException w:name="Dark List Accent 4" w:semiHidden="0" w:uiPriority="70" w:unhideWhenUsed="0"/>
+    <w:lsdException w:name="Colorful Shading Accent 4" w:semiHidden="0" w:uiPriority="71" w:unhideWhenUsed="0"/>
+    <w:lsdException w:name="Colorful List Accent 4" w:semiHidden="0" w:uiPriority="72" w:unhideWhenUsed="0"/>
+    <w:lsdException w:name="Colorful Grid Accent 4" w:semiHidden="0" w:uiPriority="73" w:unhideWhenUsed="0"/>
+    <w:lsdException w:name="Light Shading Accent 5" w:semiHidden="0" w:uiPriority="60" w:unhideWhenUsed="0"/>
+    <w:lsdException w:name="Light List Accent 5" w:semiHidden="0" w:uiPriority="61" w:unhideWhenUsed="0"/>
+    <w:lsdException w:name="Light Grid Accent 5" w:semiHidden="0" w:uiPriority="62" w:unhideWhenUsed="0"/>
+    <w:lsdException w:name="Medium Shading 1 Accent 5" w:semiHidden="0" w:uiPriority="63" w:unhideWhenUsed="0"/>
+    <w:lsdException w:name="Medium Shading 2 Accent 5" w:semiHidden="0" w:uiPriority="64" w:unhideWhenUsed="0"/>
+    <w:lsdException w:name="Medium List 1 Accent 5" w:semiHidden="0" w:uiPriority="65" w:unhideWhenUsed="0"/>
+    <w:lsdException w:name="Medium List 2 Accent 5" w:semiHidden="0" w:uiPriority="66" w:unhideWhenUsed="0"/>
+    <w:lsdException w:name="Medium Grid 1 Accent 5" w:semiHidden="0" w:uiPriority="67" w:unhideWhenUsed="0"/>
+    <w:lsdException w:name="Medium Grid 2 Accent 5" w:semiHidden="0" w:uiPriority="68" w:unhideWhenUsed="0"/>
+    <w:lsdException w:name="Medium Grid 3 Accent 5" w:semiHidden="0" w:uiPriority="69" w:unhideWhenUsed="0"/>
+    <w:lsdException w:name="Dark List Accent 5" w:semiHidden="0" w:uiPriority="70" w:unhideWhenUsed="0"/>
+    <w:lsdException w:name="Colorful Shading Accent 5" w:semiHidden="0" w:uiPriority="71" w:unhideWhenUsed="0"/>
+    <w:lsdException w:name="Colorful List Accent 5" w:semiHidden="0" w:uiPriority="72" w:unhideWhenUsed="0"/>
+    <w:lsdException w:name="Colorful Grid Accent 5" w:semiHidden="0" w:uiPriority="73" w:unhideWhenUsed="0"/>
+    <w:lsdException w:name="Light Shading Accent 6" w:semiHidden="0" w:uiPriority="60" w:unhideWhenUsed="0"/>
+    <w:lsdException w:name="Light List Accent 6" w:semiHidden="0" w:uiPriority="61" w:unhideWhenUsed="0"/>
+    <w:lsdException w:name="Light Grid Accent 6" w:semiHidden="0" w:uiPriority="62" w:unhideWhenUsed="0"/>
+    <w:lsdException w:name="Medium Shading 1 Accent 6" w:semiHidden="0" w:uiPriority="63" w:unhideWhenUsed="0"/>
+    <w:lsdException w:name="Medium Shading 2 Accent 6" w:semiHidden="0" w:uiPriority="64" w:unhideWhenUsed="0"/>
+    <w:lsdException w:name="Medium List 1 Accent 6" w:semiHidden="0" w:uiPriority="65" w:unhideWhenUsed="0"/>
+    <w:lsdException w:name="Medium List 2 Accent 6" w:semiHidden="0" w:uiPriority="66" w:unhideWhenUsed="0"/>
+    <w:lsdException w:name="Medium Grid 1 Accent 6" w:semiHidden="0" w:uiPriority="67" w:unhideWhenUsed="0"/>
+    <w:lsdException w:name="Medium Grid 2 Accent 6" w:semiHidden="0" w:uiPriority="68" w:unhideWhenUsed="0"/>
+    <w:lsdException w:name="Medium Grid 3 Accent 6" w:semiHidden="0" w:uiPriority="69" w:unhideWhenUsed="0"/>
+    <w:lsdException w:name="Dark List Accent 6" w:semiHidden="0" w:uiPriority="70" w:unhideWhenUsed="0"/>
+    <w:lsdException w:name="Colorful Shading Accent 6" w:semiHidden="0" w:uiPriority="71" w:unhideWhenUsed="0"/>
+    <w:lsdException w:name="Colorful List Accent 6" w:semiHidden="0" w:uiPriority="72" w:unhideWhenUsed="0"/>
+    <w:lsdException w:name="Colorful Grid Accent 6" w:semiHidden="0" w:uiPriority="73" w:unhideWhenUsed="0"/>
+    <w:lsdException w:name="Subtle Emphasis" w:semiHidden="0" w:uiPriority="19" w:unhideWhenUsed="0" w:qFormat="1"/>
+    <w:lsdException w:name="Intense Emphasis" w:semiHidden="0" w:uiPriority="21" w:unhideWhenUsed="0" w:qFormat="1"/>
+    <w:lsdException w:name="Subtle Reference" w:semiHidden="0" w:uiPriority="31" w:unhideWhenUsed="0" w:qFormat="1"/>
+    <w:lsdException w:name="Intense Reference" w:semiHidden="0" w:uiPriority="32" w:unhideWhenUsed="0" w:qFormat="1"/>
+    <w:lsdException w:name="Book Title" w:semiHidden="0" w:uiPriority="33" w:unhideWhenUsed="0" w:qFormat="1"/>
+    <w:lsdException w:name="Bibliography" w:uiPriority="37"/>
+    <w:lsdException w:name="TOC Heading" w:uiPriority="39" w:qFormat="1"/>
   </w:latentStyles>
   <w:style w:type="paragraph" w:default="1" w:styleId="Standard">
     <w:name w:val="Normal"/>
@@ -10959,6 +9949,975 @@
 </w:styles>
 </file>
 
+<file path=word/stylesWithEffects.xml><?xml version="1.0" encoding="utf-8"?>
+<w:styles xmlns:wpc="http://schemas.microsoft.com/office/word/2010/wordprocessingCanvas" xmlns:mc="http://schemas.openxmlformats.org/markup-compatibility/2006" xmlns:o="urn:schemas-microsoft-com:office:office" xmlns:r="http://schemas.openxmlformats.org/officeDocument/2006/relationships" xmlns:m="http://schemas.openxmlformats.org/officeDocument/2006/math" xmlns:v="urn:schemas-microsoft-com:vml" xmlns:wp14="http://schemas.microsoft.com/office/word/2010/wordprocessingDrawing" xmlns:wp="http://schemas.openxmlformats.org/drawingml/2006/wordprocessingDrawing" xmlns:w10="urn:schemas-microsoft-com:office:word" xmlns:w="http://schemas.openxmlformats.org/wordprocessingml/2006/main" xmlns:w14="http://schemas.microsoft.com/office/word/2010/wordml" xmlns:wpg="http://schemas.microsoft.com/office/word/2010/wordprocessingGroup" xmlns:wpi="http://schemas.microsoft.com/office/word/2010/wordprocessingInk" xmlns:wne="http://schemas.microsoft.com/office/word/2006/wordml" xmlns:wps="http://schemas.microsoft.com/office/word/2010/wordprocessingShape" mc:Ignorable="w14 wp14">
+  <w:docDefaults>
+    <w:rPrDefault>
+      <w:rPr>
+        <w:rFonts w:asciiTheme="minorHAnsi" w:eastAsiaTheme="minorHAnsi" w:hAnsiTheme="minorHAnsi" w:cstheme="minorBidi"/>
+        <w:szCs w:val="22"/>
+        <w:lang w:val="de-DE" w:eastAsia="en-US" w:bidi="ar-SA"/>
+      </w:rPr>
+    </w:rPrDefault>
+    <w:pPrDefault>
+      <w:pPr>
+        <w:spacing w:line="252" w:lineRule="auto"/>
+      </w:pPr>
+    </w:pPrDefault>
+  </w:docDefaults>
+  <w:latentStyles w:defLockedState="0" w:defUIPriority="99" w:defSemiHidden="1" w:defUnhideWhenUsed="1" w:defQFormat="0" w:count="267">
+    <w:lsdException w:name="Normal" w:semiHidden="0" w:uiPriority="0" w:unhideWhenUsed="0" w:qFormat="1"/>
+    <w:lsdException w:name="heading 1" w:semiHidden="0" w:uiPriority="9" w:unhideWhenUsed="0" w:qFormat="1"/>
+    <w:lsdException w:name="heading 2" w:uiPriority="9" w:qFormat="1"/>
+    <w:lsdException w:name="heading 3" w:uiPriority="9" w:qFormat="1"/>
+    <w:lsdException w:name="heading 4" w:uiPriority="9" w:qFormat="1"/>
+    <w:lsdException w:name="heading 5" w:uiPriority="9" w:qFormat="1"/>
+    <w:lsdException w:name="heading 6" w:uiPriority="9" w:qFormat="1"/>
+    <w:lsdException w:name="heading 7" w:uiPriority="9" w:qFormat="1"/>
+    <w:lsdException w:name="heading 8" w:uiPriority="9" w:qFormat="1"/>
+    <w:lsdException w:name="heading 9" w:uiPriority="9" w:qFormat="1"/>
+    <w:lsdException w:name="toc 1" w:uiPriority="39"/>
+    <w:lsdException w:name="toc 2" w:uiPriority="39"/>
+    <w:lsdException w:name="toc 3" w:uiPriority="39"/>
+    <w:lsdException w:name="toc 4" w:uiPriority="39"/>
+    <w:lsdException w:name="toc 5" w:uiPriority="39"/>
+    <w:lsdException w:name="toc 6" w:uiPriority="39"/>
+    <w:lsdException w:name="toc 7" w:uiPriority="39"/>
+    <w:lsdException w:name="toc 8" w:uiPriority="39"/>
+    <w:lsdException w:name="toc 9" w:uiPriority="39"/>
+    <w:lsdException w:name="caption" w:uiPriority="35" w:qFormat="1"/>
+    <w:lsdException w:name="Title" w:semiHidden="0" w:uiPriority="10" w:unhideWhenUsed="0" w:qFormat="1"/>
+    <w:lsdException w:name="Default Paragraph Font" w:uiPriority="1"/>
+    <w:lsdException w:name="Subtitle" w:semiHidden="0" w:uiPriority="11" w:unhideWhenUsed="0" w:qFormat="1"/>
+    <w:lsdException w:name="Strong" w:semiHidden="0" w:uiPriority="22" w:unhideWhenUsed="0" w:qFormat="1"/>
+    <w:lsdException w:name="Emphasis" w:semiHidden="0" w:uiPriority="20" w:unhideWhenUsed="0" w:qFormat="1"/>
+    <w:lsdException w:name="Table Grid" w:semiHidden="0" w:uiPriority="39" w:unhideWhenUsed="0"/>
+    <w:lsdException w:name="Placeholder Text" w:unhideWhenUsed="0"/>
+    <w:lsdException w:name="No Spacing" w:semiHidden="0" w:uiPriority="1" w:unhideWhenUsed="0" w:qFormat="1"/>
+    <w:lsdException w:name="Light Shading" w:semiHidden="0" w:uiPriority="60" w:unhideWhenUsed="0"/>
+    <w:lsdException w:name="Light List" w:semiHidden="0" w:uiPriority="61" w:unhideWhenUsed="0"/>
+    <w:lsdException w:name="Light Grid" w:semiHidden="0" w:uiPriority="62" w:unhideWhenUsed="0"/>
+    <w:lsdException w:name="Medium Shading 1" w:semiHidden="0" w:uiPriority="63" w:unhideWhenUsed="0"/>
+    <w:lsdException w:name="Medium Shading 2" w:semiHidden="0" w:uiPriority="64" w:unhideWhenUsed="0"/>
+    <w:lsdException w:name="Medium List 1" w:semiHidden="0" w:uiPriority="65" w:unhideWhenUsed="0"/>
+    <w:lsdException w:name="Medium List 2" w:semiHidden="0" w:uiPriority="66" w:unhideWhenUsed="0"/>
+    <w:lsdException w:name="Medium Grid 1" w:semiHidden="0" w:uiPriority="67" w:unhideWhenUsed="0"/>
+    <w:lsdException w:name="Medium Grid 2" w:semiHidden="0" w:uiPriority="68" w:unhideWhenUsed="0"/>
+    <w:lsdException w:name="Medium Grid 3" w:semiHidden="0" w:uiPriority="69" w:unhideWhenUsed="0"/>
+    <w:lsdException w:name="Dark List" w:semiHidden="0" w:uiPriority="70" w:unhideWhenUsed="0"/>
+    <w:lsdException w:name="Colorful Shading" w:semiHidden="0" w:uiPriority="71" w:unhideWhenUsed="0"/>
+    <w:lsdException w:name="Colorful List" w:semiHidden="0" w:uiPriority="72" w:unhideWhenUsed="0"/>
+    <w:lsdException w:name="Colorful Grid" w:semiHidden="0" w:uiPriority="73" w:unhideWhenUsed="0"/>
+    <w:lsdException w:name="Light Shading Accent 1" w:semiHidden="0" w:uiPriority="60" w:unhideWhenUsed="0"/>
+    <w:lsdException w:name="Light List Accent 1" w:semiHidden="0" w:uiPriority="61" w:unhideWhenUsed="0"/>
+    <w:lsdException w:name="Light Grid Accent 1" w:semiHidden="0" w:uiPriority="62" w:unhideWhenUsed="0"/>
+    <w:lsdException w:name="Medium Shading 1 Accent 1" w:semiHidden="0" w:uiPriority="63" w:unhideWhenUsed="0"/>
+    <w:lsdException w:name="Medium Shading 2 Accent 1" w:semiHidden="0" w:uiPriority="64" w:unhideWhenUsed="0"/>
+    <w:lsdException w:name="Medium List 1 Accent 1" w:semiHidden="0" w:uiPriority="65" w:unhideWhenUsed="0"/>
+    <w:lsdException w:name="Revision" w:unhideWhenUsed="0"/>
+    <w:lsdException w:name="List Paragraph" w:semiHidden="0" w:uiPriority="34" w:unhideWhenUsed="0" w:qFormat="1"/>
+    <w:lsdException w:name="Quote" w:semiHidden="0" w:uiPriority="29" w:unhideWhenUsed="0" w:qFormat="1"/>
+    <w:lsdException w:name="Intense Quote" w:semiHidden="0" w:uiPriority="30" w:unhideWhenUsed="0" w:qFormat="1"/>
+    <w:lsdException w:name="Medium List 2 Accent 1" w:semiHidden="0" w:uiPriority="66" w:unhideWhenUsed="0"/>
+    <w:lsdException w:name="Medium Grid 1 Accent 1" w:semiHidden="0" w:uiPriority="67" w:unhideWhenUsed="0"/>
+    <w:lsdException w:name="Medium Grid 2 Accent 1" w:semiHidden="0" w:uiPriority="68" w:unhideWhenUsed="0"/>
+    <w:lsdException w:name="Medium Grid 3 Accent 1" w:semiHidden="0" w:uiPriority="69" w:unhideWhenUsed="0"/>
+    <w:lsdException w:name="Dark List Accent 1" w:semiHidden="0" w:uiPriority="70" w:unhideWhenUsed="0"/>
+    <w:lsdException w:name="Colorful Shading Accent 1" w:semiHidden="0" w:uiPriority="71" w:unhideWhenUsed="0"/>
+    <w:lsdException w:name="Colorful List Accent 1" w:semiHidden="0" w:uiPriority="72" w:unhideWhenUsed="0"/>
+    <w:lsdException w:name="Colorful Grid Accent 1" w:semiHidden="0" w:uiPriority="73" w:unhideWhenUsed="0"/>
+    <w:lsdException w:name="Light Shading Accent 2" w:semiHidden="0" w:uiPriority="60" w:unhideWhenUsed="0"/>
+    <w:lsdException w:name="Light List Accent 2" w:semiHidden="0" w:uiPriority="61" w:unhideWhenUsed="0"/>
+    <w:lsdException w:name="Light Grid Accent 2" w:semiHidden="0" w:uiPriority="62" w:unhideWhenUsed="0"/>
+    <w:lsdException w:name="Medium Shading 1 Accent 2" w:semiHidden="0" w:uiPriority="63" w:unhideWhenUsed="0"/>
+    <w:lsdException w:name="Medium Shading 2 Accent 2" w:semiHidden="0" w:uiPriority="64" w:unhideWhenUsed="0"/>
+    <w:lsdException w:name="Medium List 1 Accent 2" w:semiHidden="0" w:uiPriority="65" w:unhideWhenUsed="0"/>
+    <w:lsdException w:name="Medium List 2 Accent 2" w:semiHidden="0" w:uiPriority="66" w:unhideWhenUsed="0"/>
+    <w:lsdException w:name="Medium Grid 1 Accent 2" w:semiHidden="0" w:uiPriority="67" w:unhideWhenUsed="0"/>
+    <w:lsdException w:name="Medium Grid 2 Accent 2" w:semiHidden="0" w:uiPriority="68" w:unhideWhenUsed="0"/>
+    <w:lsdException w:name="Medium Grid 3 Accent 2" w:semiHidden="0" w:uiPriority="69" w:unhideWhenUsed="0"/>
+    <w:lsdException w:name="Dark List Accent 2" w:semiHidden="0" w:uiPriority="70" w:unhideWhenUsed="0"/>
+    <w:lsdException w:name="Colorful Shading Accent 2" w:semiHidden="0" w:uiPriority="71" w:unhideWhenUsed="0"/>
+    <w:lsdException w:name="Colorful List Accent 2" w:semiHidden="0" w:uiPriority="72" w:unhideWhenUsed="0"/>
+    <w:lsdException w:name="Colorful Grid Accent 2" w:semiHidden="0" w:uiPriority="73" w:unhideWhenUsed="0"/>
+    <w:lsdException w:name="Light Shading Accent 3" w:semiHidden="0" w:uiPriority="60" w:unhideWhenUsed="0"/>
+    <w:lsdException w:name="Light List Accent 3" w:semiHidden="0" w:uiPriority="61" w:unhideWhenUsed="0"/>
+    <w:lsdException w:name="Light Grid Accent 3" w:semiHidden="0" w:uiPriority="62" w:unhideWhenUsed="0"/>
+    <w:lsdException w:name="Medium Shading 1 Accent 3" w:semiHidden="0" w:uiPriority="63" w:unhideWhenUsed="0"/>
+    <w:lsdException w:name="Medium Shading 2 Accent 3" w:semiHidden="0" w:uiPriority="64" w:unhideWhenUsed="0"/>
+    <w:lsdException w:name="Medium List 1 Accent 3" w:semiHidden="0" w:uiPriority="65" w:unhideWhenUsed="0"/>
+    <w:lsdException w:name="Medium List 2 Accent 3" w:semiHidden="0" w:uiPriority="66" w:unhideWhenUsed="0"/>
+    <w:lsdException w:name="Medium Grid 1 Accent 3" w:semiHidden="0" w:uiPriority="67" w:unhideWhenUsed="0"/>
+    <w:lsdException w:name="Medium Grid 2 Accent 3" w:semiHidden="0" w:uiPriority="68" w:unhideWhenUsed="0"/>
+    <w:lsdException w:name="Medium Grid 3 Accent 3" w:semiHidden="0" w:uiPriority="69" w:unhideWhenUsed="0"/>
+    <w:lsdException w:name="Dark List Accent 3" w:semiHidden="0" w:uiPriority="70" w:unhideWhenUsed="0"/>
+    <w:lsdException w:name="Colorful Shading Accent 3" w:semiHidden="0" w:uiPriority="71" w:unhideWhenUsed="0"/>
+    <w:lsdException w:name="Colorful List Accent 3" w:semiHidden="0" w:uiPriority="72" w:unhideWhenUsed="0"/>
+    <w:lsdException w:name="Colorful Grid Accent 3" w:semiHidden="0" w:uiPriority="73" w:unhideWhenUsed="0"/>
+    <w:lsdException w:name="Light Shading Accent 4" w:semiHidden="0" w:uiPriority="60" w:unhideWhenUsed="0"/>
+    <w:lsdException w:name="Light List Accent 4" w:semiHidden="0" w:uiPriority="61" w:unhideWhenUsed="0"/>
+    <w:lsdException w:name="Light Grid Accent 4" w:semiHidden="0" w:uiPriority="62" w:unhideWhenUsed="0"/>
+    <w:lsdException w:name="Medium Shading 1 Accent 4" w:semiHidden="0" w:uiPriority="63" w:unhideWhenUsed="0"/>
+    <w:lsdException w:name="Medium Shading 2 Accent 4" w:semiHidden="0" w:uiPriority="64" w:unhideWhenUsed="0"/>
+    <w:lsdException w:name="Medium List 1 Accent 4" w:semiHidden="0" w:uiPriority="65" w:unhideWhenUsed="0"/>
+    <w:lsdException w:name="Medium List 2 Accent 4" w:semiHidden="0" w:uiPriority="66" w:unhideWhenUsed="0"/>
+    <w:lsdException w:name="Medium Grid 1 Accent 4" w:semiHidden="0" w:uiPriority="67" w:unhideWhenUsed="0"/>
+    <w:lsdException w:name="Medium Grid 2 Accent 4" w:semiHidden="0" w:uiPriority="68" w:unhideWhenUsed="0"/>
+    <w:lsdException w:name="Medium Grid 3 Accent 4" w:semiHidden="0" w:uiPriority="69" w:unhideWhenUsed="0"/>
+    <w:lsdException w:name="Dark List Accent 4" w:semiHidden="0" w:uiPriority="70" w:unhideWhenUsed="0"/>
+    <w:lsdException w:name="Colorful Shading Accent 4" w:semiHidden="0" w:uiPriority="71" w:unhideWhenUsed="0"/>
+    <w:lsdException w:name="Colorful List Accent 4" w:semiHidden="0" w:uiPriority="72" w:unhideWhenUsed="0"/>
+    <w:lsdException w:name="Colorful Grid Accent 4" w:semiHidden="0" w:uiPriority="73" w:unhideWhenUsed="0"/>
+    <w:lsdException w:name="Light Shading Accent 5" w:semiHidden="0" w:uiPriority="60" w:unhideWhenUsed="0"/>
+    <w:lsdException w:name="Light List Accent 5" w:semiHidden="0" w:uiPriority="61" w:unhideWhenUsed="0"/>
+    <w:lsdException w:name="Light Grid Accent 5" w:semiHidden="0" w:uiPriority="62" w:unhideWhenUsed="0"/>
+    <w:lsdException w:name="Medium Shading 1 Accent 5" w:semiHidden="0" w:uiPriority="63" w:unhideWhenUsed="0"/>
+    <w:lsdException w:name="Medium Shading 2 Accent 5" w:semiHidden="0" w:uiPriority="64" w:unhideWhenUsed="0"/>
+    <w:lsdException w:name="Medium List 1 Accent 5" w:semiHidden="0" w:uiPriority="65" w:unhideWhenUsed="0"/>
+    <w:lsdException w:name="Medium List 2 Accent 5" w:semiHidden="0" w:uiPriority="66" w:unhideWhenUsed="0"/>
+    <w:lsdException w:name="Medium Grid 1 Accent 5" w:semiHidden="0" w:uiPriority="67" w:unhideWhenUsed="0"/>
+    <w:lsdException w:name="Medium Grid 2 Accent 5" w:semiHidden="0" w:uiPriority="68" w:unhideWhenUsed="0"/>
+    <w:lsdException w:name="Medium Grid 3 Accent 5" w:semiHidden="0" w:uiPriority="69" w:unhideWhenUsed="0"/>
+    <w:lsdException w:name="Dark List Accent 5" w:semiHidden="0" w:uiPriority="70" w:unhideWhenUsed="0"/>
+    <w:lsdException w:name="Colorful Shading Accent 5" w:semiHidden="0" w:uiPriority="71" w:unhideWhenUsed="0"/>
+    <w:lsdException w:name="Colorful List Accent 5" w:semiHidden="0" w:uiPriority="72" w:unhideWhenUsed="0"/>
+    <w:lsdException w:name="Colorful Grid Accent 5" w:semiHidden="0" w:uiPriority="73" w:unhideWhenUsed="0"/>
+    <w:lsdException w:name="Light Shading Accent 6" w:semiHidden="0" w:uiPriority="60" w:unhideWhenUsed="0"/>
+    <w:lsdException w:name="Light List Accent 6" w:semiHidden="0" w:uiPriority="61" w:unhideWhenUsed="0"/>
+    <w:lsdException w:name="Light Grid Accent 6" w:semiHidden="0" w:uiPriority="62" w:unhideWhenUsed="0"/>
+    <w:lsdException w:name="Medium Shading 1 Accent 6" w:semiHidden="0" w:uiPriority="63" w:unhideWhenUsed="0"/>
+    <w:lsdException w:name="Medium Shading 2 Accent 6" w:semiHidden="0" w:uiPriority="64" w:unhideWhenUsed="0"/>
+    <w:lsdException w:name="Medium List 1 Accent 6" w:semiHidden="0" w:uiPriority="65" w:unhideWhenUsed="0"/>
+    <w:lsdException w:name="Medium List 2 Accent 6" w:semiHidden="0" w:uiPriority="66" w:unhideWhenUsed="0"/>
+    <w:lsdException w:name="Medium Grid 1 Accent 6" w:semiHidden="0" w:uiPriority="67" w:unhideWhenUsed="0"/>
+    <w:lsdException w:name="Medium Grid 2 Accent 6" w:semiHidden="0" w:uiPriority="68" w:unhideWhenUsed="0"/>
+    <w:lsdException w:name="Medium Grid 3 Accent 6" w:semiHidden="0" w:uiPriority="69" w:unhideWhenUsed="0"/>
+    <w:lsdException w:name="Dark List Accent 6" w:semiHidden="0" w:uiPriority="70" w:unhideWhenUsed="0"/>
+    <w:lsdException w:name="Colorful Shading Accent 6" w:semiHidden="0" w:uiPriority="71" w:unhideWhenUsed="0"/>
+    <w:lsdException w:name="Colorful List Accent 6" w:semiHidden="0" w:uiPriority="72" w:unhideWhenUsed="0"/>
+    <w:lsdException w:name="Colorful Grid Accent 6" w:semiHidden="0" w:uiPriority="73" w:unhideWhenUsed="0"/>
+    <w:lsdException w:name="Subtle Emphasis" w:semiHidden="0" w:uiPriority="19" w:unhideWhenUsed="0" w:qFormat="1"/>
+    <w:lsdException w:name="Intense Emphasis" w:semiHidden="0" w:uiPriority="21" w:unhideWhenUsed="0" w:qFormat="1"/>
+    <w:lsdException w:name="Subtle Reference" w:semiHidden="0" w:uiPriority="31" w:unhideWhenUsed="0" w:qFormat="1"/>
+    <w:lsdException w:name="Intense Reference" w:semiHidden="0" w:uiPriority="32" w:unhideWhenUsed="0" w:qFormat="1"/>
+    <w:lsdException w:name="Book Title" w:semiHidden="0" w:uiPriority="33" w:unhideWhenUsed="0" w:qFormat="1"/>
+    <w:lsdException w:name="Bibliography" w:uiPriority="37"/>
+    <w:lsdException w:name="TOC Heading" w:uiPriority="39" w:qFormat="1"/>
+  </w:latentStyles>
+  <w:style w:type="paragraph" w:default="1" w:styleId="Standard">
+    <w:name w:val="Normal"/>
+    <w:qFormat/>
+    <w:rsid w:val="00D253B2"/>
+    <w:pPr>
+      <w:suppressAutoHyphens/>
+      <w:spacing w:after="160"/>
+    </w:pPr>
+    <w:rPr>
+      <w:rFonts w:ascii="Calibri" w:eastAsia="Calibri" w:hAnsi="Calibri"/>
+      <w:color w:val="00000A"/>
+      <w:sz w:val="22"/>
+    </w:rPr>
+  </w:style>
+  <w:style w:type="paragraph" w:styleId="berschrift1">
+    <w:name w:val="heading 1"/>
+    <w:basedOn w:val="Standard"/>
+    <w:next w:val="Standard"/>
+    <w:uiPriority w:val="9"/>
+    <w:qFormat/>
+    <w:rsid w:val="00D253B2"/>
+    <w:pPr>
+      <w:keepNext/>
+      <w:spacing w:before="240" w:after="60" w:line="240" w:lineRule="auto"/>
+      <w:outlineLvl w:val="0"/>
+    </w:pPr>
+    <w:rPr>
+      <w:rFonts w:ascii="Arial" w:eastAsia="Times New Roman" w:hAnsi="Arial" w:cs="Arial"/>
+      <w:b/>
+      <w:bCs/>
+      <w:sz w:val="32"/>
+      <w:szCs w:val="32"/>
+      <w:lang w:eastAsia="de-DE"/>
+    </w:rPr>
+  </w:style>
+  <w:style w:type="paragraph" w:styleId="berschrift2">
+    <w:name w:val="heading 2"/>
+    <w:basedOn w:val="Standard"/>
+    <w:next w:val="Standard"/>
+    <w:uiPriority w:val="9"/>
+    <w:qFormat/>
+    <w:rsid w:val="00D253B2"/>
+    <w:pPr>
+      <w:keepNext/>
+      <w:spacing w:before="240" w:after="60" w:line="240" w:lineRule="auto"/>
+      <w:outlineLvl w:val="1"/>
+    </w:pPr>
+    <w:rPr>
+      <w:rFonts w:ascii="Arial" w:eastAsia="Times New Roman" w:hAnsi="Arial" w:cs="Arial"/>
+      <w:b/>
+      <w:bCs/>
+      <w:iCs/>
+      <w:sz w:val="28"/>
+      <w:szCs w:val="28"/>
+      <w:lang w:eastAsia="de-DE"/>
+    </w:rPr>
+  </w:style>
+  <w:style w:type="paragraph" w:styleId="berschrift3">
+    <w:name w:val="heading 3"/>
+    <w:basedOn w:val="Standard"/>
+    <w:next w:val="Standard"/>
+    <w:uiPriority w:val="9"/>
+    <w:qFormat/>
+    <w:rsid w:val="00D253B2"/>
+    <w:pPr>
+      <w:keepNext/>
+      <w:spacing w:before="240" w:after="60" w:line="240" w:lineRule="auto"/>
+      <w:outlineLvl w:val="2"/>
+    </w:pPr>
+    <w:rPr>
+      <w:rFonts w:ascii="Arial" w:eastAsia="Times New Roman" w:hAnsi="Arial" w:cs="Arial"/>
+      <w:b/>
+      <w:bCs/>
+      <w:sz w:val="24"/>
+      <w:szCs w:val="26"/>
+      <w:lang w:eastAsia="de-DE"/>
+    </w:rPr>
+  </w:style>
+  <w:style w:type="paragraph" w:styleId="berschrift4">
+    <w:name w:val="heading 4"/>
+    <w:basedOn w:val="Standard"/>
+    <w:next w:val="Standard"/>
+    <w:uiPriority w:val="9"/>
+    <w:semiHidden/>
+    <w:unhideWhenUsed/>
+    <w:qFormat/>
+    <w:rsid w:val="00D253B2"/>
+    <w:pPr>
+      <w:keepNext/>
+      <w:keepLines/>
+      <w:spacing w:before="40" w:after="0" w:line="276" w:lineRule="auto"/>
+      <w:jc w:val="both"/>
+      <w:outlineLvl w:val="3"/>
+    </w:pPr>
+    <w:rPr>
+      <w:rFonts w:asciiTheme="majorHAnsi" w:eastAsiaTheme="majorEastAsia" w:hAnsiTheme="majorHAnsi" w:cstheme="majorBidi"/>
+      <w:i/>
+      <w:iCs/>
+      <w:color w:val="2E74B5" w:themeColor="accent1" w:themeShade="BF"/>
+    </w:rPr>
+  </w:style>
+  <w:style w:type="paragraph" w:styleId="berschrift5">
+    <w:name w:val="heading 5"/>
+    <w:basedOn w:val="Standard"/>
+    <w:next w:val="Standard"/>
+    <w:uiPriority w:val="9"/>
+    <w:qFormat/>
+    <w:rsid w:val="00D253B2"/>
+    <w:pPr>
+      <w:spacing w:before="240" w:after="60" w:line="240" w:lineRule="auto"/>
+      <w:outlineLvl w:val="4"/>
+    </w:pPr>
+    <w:rPr>
+      <w:rFonts w:ascii="Arial" w:eastAsia="Times New Roman" w:hAnsi="Arial" w:cs="Times New Roman"/>
+      <w:b/>
+      <w:bCs/>
+      <w:iCs/>
+      <w:sz w:val="24"/>
+      <w:szCs w:val="26"/>
+      <w:lang w:eastAsia="de-DE"/>
+    </w:rPr>
+  </w:style>
+  <w:style w:type="paragraph" w:styleId="berschrift6">
+    <w:name w:val="heading 6"/>
+    <w:basedOn w:val="Standard"/>
+    <w:next w:val="Standard"/>
+    <w:uiPriority w:val="9"/>
+    <w:semiHidden/>
+    <w:unhideWhenUsed/>
+    <w:qFormat/>
+    <w:rsid w:val="00D253B2"/>
+    <w:pPr>
+      <w:keepNext/>
+      <w:keepLines/>
+      <w:spacing w:before="40" w:after="0" w:line="276" w:lineRule="auto"/>
+      <w:jc w:val="both"/>
+      <w:outlineLvl w:val="5"/>
+    </w:pPr>
+    <w:rPr>
+      <w:rFonts w:asciiTheme="majorHAnsi" w:eastAsiaTheme="majorEastAsia" w:hAnsiTheme="majorHAnsi" w:cstheme="majorBidi"/>
+      <w:color w:val="1F4D78" w:themeColor="accent1" w:themeShade="7F"/>
+    </w:rPr>
+  </w:style>
+  <w:style w:type="paragraph" w:styleId="berschrift7">
+    <w:name w:val="heading 7"/>
+    <w:basedOn w:val="Standard"/>
+    <w:next w:val="Standard"/>
+    <w:uiPriority w:val="9"/>
+    <w:semiHidden/>
+    <w:unhideWhenUsed/>
+    <w:qFormat/>
+    <w:rsid w:val="00D253B2"/>
+    <w:pPr>
+      <w:keepNext/>
+      <w:keepLines/>
+      <w:spacing w:before="40" w:after="0" w:line="276" w:lineRule="auto"/>
+      <w:jc w:val="both"/>
+      <w:outlineLvl w:val="6"/>
+    </w:pPr>
+    <w:rPr>
+      <w:rFonts w:asciiTheme="majorHAnsi" w:eastAsiaTheme="majorEastAsia" w:hAnsiTheme="majorHAnsi" w:cstheme="majorBidi"/>
+      <w:i/>
+      <w:iCs/>
+      <w:color w:val="1F4D78" w:themeColor="accent1" w:themeShade="7F"/>
+    </w:rPr>
+  </w:style>
+  <w:style w:type="paragraph" w:styleId="berschrift8">
+    <w:name w:val="heading 8"/>
+    <w:basedOn w:val="Standard"/>
+    <w:next w:val="Standard"/>
+    <w:uiPriority w:val="9"/>
+    <w:semiHidden/>
+    <w:unhideWhenUsed/>
+    <w:qFormat/>
+    <w:rsid w:val="00D253B2"/>
+    <w:pPr>
+      <w:keepNext/>
+      <w:keepLines/>
+      <w:spacing w:before="40" w:after="0" w:line="276" w:lineRule="auto"/>
+      <w:jc w:val="both"/>
+      <w:outlineLvl w:val="7"/>
+    </w:pPr>
+    <w:rPr>
+      <w:rFonts w:asciiTheme="majorHAnsi" w:eastAsiaTheme="majorEastAsia" w:hAnsiTheme="majorHAnsi" w:cstheme="majorBidi"/>
+      <w:color w:val="272727" w:themeColor="text1" w:themeTint="D8"/>
+      <w:sz w:val="21"/>
+      <w:szCs w:val="21"/>
+    </w:rPr>
+  </w:style>
+  <w:style w:type="paragraph" w:styleId="berschrift9">
+    <w:name w:val="heading 9"/>
+    <w:basedOn w:val="Standard"/>
+    <w:next w:val="Standard"/>
+    <w:uiPriority w:val="9"/>
+    <w:semiHidden/>
+    <w:unhideWhenUsed/>
+    <w:qFormat/>
+    <w:rsid w:val="00D253B2"/>
+    <w:pPr>
+      <w:keepNext/>
+      <w:keepLines/>
+      <w:spacing w:before="40" w:after="0" w:line="276" w:lineRule="auto"/>
+      <w:jc w:val="both"/>
+      <w:outlineLvl w:val="8"/>
+    </w:pPr>
+    <w:rPr>
+      <w:rFonts w:asciiTheme="majorHAnsi" w:eastAsiaTheme="majorEastAsia" w:hAnsiTheme="majorHAnsi" w:cstheme="majorBidi"/>
+      <w:i/>
+      <w:iCs/>
+      <w:color w:val="272727" w:themeColor="text1" w:themeTint="D8"/>
+      <w:sz w:val="21"/>
+      <w:szCs w:val="21"/>
+    </w:rPr>
+  </w:style>
+  <w:style w:type="character" w:default="1" w:styleId="Absatz-Standardschriftart">
+    <w:name w:val="Default Paragraph Font"/>
+    <w:uiPriority w:val="1"/>
+    <w:semiHidden/>
+    <w:unhideWhenUsed/>
+  </w:style>
+  <w:style w:type="table" w:default="1" w:styleId="NormaleTabelle">
+    <w:name w:val="Normal Table"/>
+    <w:uiPriority w:val="99"/>
+    <w:semiHidden/>
+    <w:unhideWhenUsed/>
+    <w:tblPr>
+      <w:tblInd w:w="0" w:type="dxa"/>
+      <w:tblCellMar>
+        <w:top w:w="0" w:type="dxa"/>
+        <w:left w:w="108" w:type="dxa"/>
+        <w:bottom w:w="0" w:type="dxa"/>
+        <w:right w:w="108" w:type="dxa"/>
+      </w:tblCellMar>
+    </w:tblPr>
+  </w:style>
+  <w:style w:type="numbering" w:default="1" w:styleId="KeineListe">
+    <w:name w:val="No List"/>
+    <w:uiPriority w:val="99"/>
+    <w:semiHidden/>
+    <w:unhideWhenUsed/>
+  </w:style>
+  <w:style w:type="character" w:customStyle="1" w:styleId="berschrift1Zchn">
+    <w:name w:val="Überschrift 1 Zchn"/>
+    <w:basedOn w:val="Absatz-Standardschriftart"/>
+    <w:uiPriority w:val="9"/>
+    <w:rsid w:val="00D253B2"/>
+    <w:rPr>
+      <w:rFonts w:ascii="Arial" w:eastAsia="Times New Roman" w:hAnsi="Arial" w:cs="Arial"/>
+      <w:b/>
+      <w:bCs/>
+      <w:sz w:val="32"/>
+      <w:szCs w:val="32"/>
+      <w:lang w:eastAsia="de-DE"/>
+    </w:rPr>
+  </w:style>
+  <w:style w:type="character" w:customStyle="1" w:styleId="berschrift2Zchn">
+    <w:name w:val="Überschrift 2 Zchn"/>
+    <w:basedOn w:val="Absatz-Standardschriftart"/>
+    <w:uiPriority w:val="9"/>
+    <w:rsid w:val="00D253B2"/>
+    <w:rPr>
+      <w:rFonts w:ascii="Arial" w:eastAsia="Times New Roman" w:hAnsi="Arial" w:cs="Arial"/>
+      <w:b/>
+      <w:bCs/>
+      <w:iCs/>
+      <w:sz w:val="28"/>
+      <w:szCs w:val="28"/>
+      <w:lang w:eastAsia="de-DE"/>
+    </w:rPr>
+  </w:style>
+  <w:style w:type="character" w:customStyle="1" w:styleId="berschrift3Zchn">
+    <w:name w:val="Überschrift 3 Zchn"/>
+    <w:basedOn w:val="Absatz-Standardschriftart"/>
+    <w:uiPriority w:val="9"/>
+    <w:rsid w:val="00D253B2"/>
+    <w:rPr>
+      <w:rFonts w:ascii="Arial" w:eastAsia="Times New Roman" w:hAnsi="Arial" w:cs="Arial"/>
+      <w:b/>
+      <w:bCs/>
+      <w:sz w:val="24"/>
+      <w:szCs w:val="26"/>
+      <w:lang w:eastAsia="de-DE"/>
+    </w:rPr>
+  </w:style>
+  <w:style w:type="character" w:customStyle="1" w:styleId="berschrift4Zchn">
+    <w:name w:val="Überschrift 4 Zchn"/>
+    <w:basedOn w:val="Absatz-Standardschriftart"/>
+    <w:uiPriority w:val="9"/>
+    <w:semiHidden/>
+    <w:rsid w:val="00D253B2"/>
+    <w:rPr>
+      <w:rFonts w:asciiTheme="majorHAnsi" w:eastAsiaTheme="majorEastAsia" w:hAnsiTheme="majorHAnsi" w:cstheme="majorBidi"/>
+      <w:i/>
+      <w:iCs/>
+      <w:color w:val="2E74B5" w:themeColor="accent1" w:themeShade="BF"/>
+    </w:rPr>
+  </w:style>
+  <w:style w:type="character" w:customStyle="1" w:styleId="berschrift5Zchn">
+    <w:name w:val="Überschrift 5 Zchn"/>
+    <w:basedOn w:val="Absatz-Standardschriftart"/>
+    <w:uiPriority w:val="9"/>
+    <w:rsid w:val="00D253B2"/>
+    <w:rPr>
+      <w:rFonts w:ascii="Arial" w:eastAsia="Times New Roman" w:hAnsi="Arial" w:cs="Times New Roman"/>
+      <w:b/>
+      <w:bCs/>
+      <w:iCs/>
+      <w:sz w:val="24"/>
+      <w:szCs w:val="26"/>
+      <w:lang w:eastAsia="de-DE"/>
+    </w:rPr>
+  </w:style>
+  <w:style w:type="character" w:customStyle="1" w:styleId="berschrift6Zchn">
+    <w:name w:val="Überschrift 6 Zchn"/>
+    <w:basedOn w:val="Absatz-Standardschriftart"/>
+    <w:uiPriority w:val="9"/>
+    <w:semiHidden/>
+    <w:rsid w:val="00D253B2"/>
+    <w:rPr>
+      <w:rFonts w:asciiTheme="majorHAnsi" w:eastAsiaTheme="majorEastAsia" w:hAnsiTheme="majorHAnsi" w:cstheme="majorBidi"/>
+      <w:color w:val="1F4D78" w:themeColor="accent1" w:themeShade="7F"/>
+    </w:rPr>
+  </w:style>
+  <w:style w:type="character" w:customStyle="1" w:styleId="berschrift7Zchn">
+    <w:name w:val="Überschrift 7 Zchn"/>
+    <w:basedOn w:val="Absatz-Standardschriftart"/>
+    <w:uiPriority w:val="9"/>
+    <w:semiHidden/>
+    <w:rsid w:val="00D253B2"/>
+    <w:rPr>
+      <w:rFonts w:asciiTheme="majorHAnsi" w:eastAsiaTheme="majorEastAsia" w:hAnsiTheme="majorHAnsi" w:cstheme="majorBidi"/>
+      <w:i/>
+      <w:iCs/>
+      <w:color w:val="1F4D78" w:themeColor="accent1" w:themeShade="7F"/>
+    </w:rPr>
+  </w:style>
+  <w:style w:type="character" w:customStyle="1" w:styleId="berschrift8Zchn">
+    <w:name w:val="Überschrift 8 Zchn"/>
+    <w:basedOn w:val="Absatz-Standardschriftart"/>
+    <w:uiPriority w:val="9"/>
+    <w:semiHidden/>
+    <w:rsid w:val="00D253B2"/>
+    <w:rPr>
+      <w:rFonts w:asciiTheme="majorHAnsi" w:eastAsiaTheme="majorEastAsia" w:hAnsiTheme="majorHAnsi" w:cstheme="majorBidi"/>
+      <w:color w:val="272727" w:themeColor="text1" w:themeTint="D8"/>
+      <w:sz w:val="21"/>
+      <w:szCs w:val="21"/>
+    </w:rPr>
+  </w:style>
+  <w:style w:type="character" w:customStyle="1" w:styleId="berschrift9Zchn">
+    <w:name w:val="Überschrift 9 Zchn"/>
+    <w:basedOn w:val="Absatz-Standardschriftart"/>
+    <w:uiPriority w:val="9"/>
+    <w:semiHidden/>
+    <w:rsid w:val="00D253B2"/>
+    <w:rPr>
+      <w:rFonts w:asciiTheme="majorHAnsi" w:eastAsiaTheme="majorEastAsia" w:hAnsiTheme="majorHAnsi" w:cstheme="majorBidi"/>
+      <w:i/>
+      <w:iCs/>
+      <w:color w:val="272727" w:themeColor="text1" w:themeTint="D8"/>
+      <w:sz w:val="21"/>
+      <w:szCs w:val="21"/>
+    </w:rPr>
+  </w:style>
+  <w:style w:type="character" w:customStyle="1" w:styleId="KopfzeileZchn">
+    <w:name w:val="Kopfzeile Zchn"/>
+    <w:basedOn w:val="Absatz-Standardschriftart"/>
+    <w:link w:val="Kopfzeile"/>
+    <w:uiPriority w:val="99"/>
+    <w:rsid w:val="00D253B2"/>
+  </w:style>
+  <w:style w:type="character" w:customStyle="1" w:styleId="FuzeileZchn">
+    <w:name w:val="Fußzeile Zchn"/>
+    <w:basedOn w:val="Absatz-Standardschriftart"/>
+    <w:link w:val="Fuzeile"/>
+    <w:uiPriority w:val="99"/>
+    <w:rsid w:val="00D253B2"/>
+  </w:style>
+  <w:style w:type="character" w:customStyle="1" w:styleId="InternetLink">
+    <w:name w:val="Internet Link"/>
+    <w:basedOn w:val="Absatz-Standardschriftart"/>
+    <w:uiPriority w:val="99"/>
+    <w:unhideWhenUsed/>
+    <w:rsid w:val="00D253B2"/>
+    <w:rPr>
+      <w:color w:val="0563C1" w:themeColor="hyperlink"/>
+      <w:u w:val="single"/>
+    </w:rPr>
+  </w:style>
+  <w:style w:type="character" w:styleId="SchwacheHervorhebung">
+    <w:name w:val="Subtle Emphasis"/>
+    <w:basedOn w:val="Absatz-Standardschriftart"/>
+    <w:uiPriority w:val="19"/>
+    <w:qFormat/>
+    <w:rsid w:val="00D253B2"/>
+    <w:rPr>
+      <w:i/>
+      <w:iCs/>
+      <w:color w:val="404040" w:themeColor="text1" w:themeTint="BF"/>
+    </w:rPr>
+  </w:style>
+  <w:style w:type="character" w:customStyle="1" w:styleId="UntertitelZchn">
+    <w:name w:val="Untertitel Zchn"/>
+    <w:basedOn w:val="Absatz-Standardschriftart"/>
+    <w:link w:val="Untertitel"/>
+    <w:uiPriority w:val="11"/>
+    <w:rsid w:val="00D253B2"/>
+    <w:rPr>
+      <w:rFonts w:eastAsiaTheme="minorEastAsia"/>
+      <w:color w:val="5A5A5A" w:themeColor="text1" w:themeTint="A5"/>
+      <w:spacing w:val="15"/>
+    </w:rPr>
+  </w:style>
+  <w:style w:type="character" w:customStyle="1" w:styleId="SprechblasentextZchn">
+    <w:name w:val="Sprechblasentext Zchn"/>
+    <w:basedOn w:val="Absatz-Standardschriftart"/>
+    <w:link w:val="Sprechblasentext"/>
+    <w:uiPriority w:val="99"/>
+    <w:semiHidden/>
+    <w:rsid w:val="000206B0"/>
+    <w:rPr>
+      <w:rFonts w:ascii="Tahoma" w:hAnsi="Tahoma" w:cs="Tahoma"/>
+      <w:sz w:val="16"/>
+      <w:szCs w:val="16"/>
+    </w:rPr>
+  </w:style>
+  <w:style w:type="character" w:customStyle="1" w:styleId="ListLabel1">
+    <w:name w:val="ListLabel 1"/>
+    <w:rPr>
+      <w:rFonts w:cs="Times New Roman"/>
+      <w:i w:val="0"/>
+      <w:iCs w:val="0"/>
+      <w:caps w:val="0"/>
+      <w:smallCaps w:val="0"/>
+      <w:outline w:val="0"/>
+      <w:emboss w:val="0"/>
+      <w:imprint w:val="0"/>
+      <w:vanish w:val="0"/>
+      <w:color w:val="000000"/>
+      <w:spacing w:val="0"/>
+      <w:w w:val="0"/>
+      <w:position w:val="0"/>
+      <w:sz w:val="0"/>
+      <w:szCs w:val="0"/>
+      <w:effect w:val="none"/>
+      <w:shd w:val="clear" w:color="auto" w:fill="000000"/>
+      <w:vertAlign w:val="baseline"/>
+      <w:em w:val="none"/>
+      <w:lang w:val="x-none" w:eastAsia="x-none" w:bidi="x-none"/>
+    </w:rPr>
+  </w:style>
+  <w:style w:type="character" w:customStyle="1" w:styleId="IndexLink">
+    <w:name w:val="Index Link"/>
+  </w:style>
+  <w:style w:type="paragraph" w:customStyle="1" w:styleId="Heading">
+    <w:name w:val="Heading"/>
+    <w:basedOn w:val="Standard"/>
+    <w:next w:val="TextBody"/>
+    <w:pPr>
+      <w:keepNext/>
+      <w:spacing w:before="240" w:after="120"/>
+    </w:pPr>
+    <w:rPr>
+      <w:rFonts w:ascii="Liberation Sans" w:eastAsia="DejaVu Sans" w:hAnsi="Liberation Sans" w:cs="DejaVu Sans"/>
+      <w:sz w:val="28"/>
+      <w:szCs w:val="28"/>
+    </w:rPr>
+  </w:style>
+  <w:style w:type="paragraph" w:customStyle="1" w:styleId="TextBody">
+    <w:name w:val="Text Body"/>
+    <w:basedOn w:val="Standard"/>
+    <w:pPr>
+      <w:spacing w:after="140" w:line="288" w:lineRule="auto"/>
+    </w:pPr>
+  </w:style>
+  <w:style w:type="paragraph" w:styleId="Liste">
+    <w:name w:val="List"/>
+    <w:basedOn w:val="TextBody"/>
+  </w:style>
+  <w:style w:type="paragraph" w:styleId="Beschriftung">
+    <w:name w:val="caption"/>
+    <w:basedOn w:val="Standard"/>
+    <w:pPr>
+      <w:suppressLineNumbers/>
+      <w:spacing w:before="120" w:after="120"/>
+    </w:pPr>
+    <w:rPr>
+      <w:i/>
+      <w:iCs/>
+      <w:sz w:val="24"/>
+      <w:szCs w:val="24"/>
+    </w:rPr>
+  </w:style>
+  <w:style w:type="paragraph" w:customStyle="1" w:styleId="Index">
+    <w:name w:val="Index"/>
+    <w:basedOn w:val="Standard"/>
+    <w:pPr>
+      <w:suppressLineNumbers/>
+    </w:pPr>
+  </w:style>
+  <w:style w:type="paragraph" w:styleId="Kopfzeile">
+    <w:name w:val="header"/>
+    <w:basedOn w:val="Standard"/>
+    <w:link w:val="KopfzeileZchn"/>
+    <w:uiPriority w:val="99"/>
+    <w:unhideWhenUsed/>
+    <w:rsid w:val="00D253B2"/>
+    <w:pPr>
+      <w:tabs>
+        <w:tab w:val="center" w:pos="4536"/>
+        <w:tab w:val="right" w:pos="9072"/>
+      </w:tabs>
+      <w:spacing w:after="0" w:line="240" w:lineRule="auto"/>
+    </w:pPr>
+  </w:style>
+  <w:style w:type="paragraph" w:styleId="Fuzeile">
+    <w:name w:val="footer"/>
+    <w:basedOn w:val="Standard"/>
+    <w:link w:val="FuzeileZchn"/>
+    <w:uiPriority w:val="99"/>
+    <w:unhideWhenUsed/>
+    <w:rsid w:val="00D253B2"/>
+    <w:pPr>
+      <w:tabs>
+        <w:tab w:val="center" w:pos="4536"/>
+        <w:tab w:val="right" w:pos="9072"/>
+      </w:tabs>
+      <w:spacing w:after="0" w:line="240" w:lineRule="auto"/>
+    </w:pPr>
+  </w:style>
+  <w:style w:type="paragraph" w:customStyle="1" w:styleId="ContentsHeading">
+    <w:name w:val="Contents Heading"/>
+    <w:basedOn w:val="berschrift1"/>
+    <w:next w:val="Standard"/>
+    <w:uiPriority w:val="39"/>
+    <w:unhideWhenUsed/>
+    <w:qFormat/>
+    <w:rsid w:val="00D253B2"/>
+    <w:pPr>
+      <w:keepLines/>
+      <w:spacing w:after="0" w:line="252" w:lineRule="auto"/>
+    </w:pPr>
+    <w:rPr>
+      <w:rFonts w:asciiTheme="majorHAnsi" w:eastAsiaTheme="majorEastAsia" w:hAnsiTheme="majorHAnsi" w:cstheme="majorBidi"/>
+      <w:b w:val="0"/>
+      <w:bCs w:val="0"/>
+      <w:color w:val="2E74B5" w:themeColor="accent1" w:themeShade="BF"/>
+    </w:rPr>
+  </w:style>
+  <w:style w:type="paragraph" w:customStyle="1" w:styleId="Contents1">
+    <w:name w:val="Contents 1"/>
+    <w:basedOn w:val="Standard"/>
+    <w:next w:val="Standard"/>
+    <w:autoRedefine/>
+    <w:uiPriority w:val="39"/>
+    <w:unhideWhenUsed/>
+    <w:rsid w:val="00D253B2"/>
+    <w:pPr>
+      <w:tabs>
+        <w:tab w:val="left" w:pos="440"/>
+        <w:tab w:val="right" w:leader="dot" w:pos="9062"/>
+      </w:tabs>
+      <w:spacing w:after="100"/>
+    </w:pPr>
+  </w:style>
+  <w:style w:type="paragraph" w:customStyle="1" w:styleId="Contents2">
+    <w:name w:val="Contents 2"/>
+    <w:basedOn w:val="Standard"/>
+    <w:next w:val="Standard"/>
+    <w:autoRedefine/>
+    <w:uiPriority w:val="39"/>
+    <w:unhideWhenUsed/>
+    <w:rsid w:val="00D253B2"/>
+    <w:pPr>
+      <w:spacing w:after="100"/>
+      <w:ind w:left="220"/>
+    </w:pPr>
+  </w:style>
+  <w:style w:type="paragraph" w:styleId="Untertitel">
+    <w:name w:val="Subtitle"/>
+    <w:basedOn w:val="Standard"/>
+    <w:next w:val="Standard"/>
+    <w:link w:val="UntertitelZchn"/>
+    <w:uiPriority w:val="11"/>
+    <w:qFormat/>
+    <w:rsid w:val="00D253B2"/>
+    <w:pPr>
+      <w:spacing w:line="276" w:lineRule="auto"/>
+      <w:jc w:val="both"/>
+    </w:pPr>
+    <w:rPr>
+      <w:rFonts w:eastAsiaTheme="minorEastAsia"/>
+      <w:color w:val="5A5A5A" w:themeColor="text1" w:themeTint="A5"/>
+      <w:spacing w:val="15"/>
+    </w:rPr>
+  </w:style>
+  <w:style w:type="paragraph" w:styleId="Sprechblasentext">
+    <w:name w:val="Balloon Text"/>
+    <w:basedOn w:val="Standard"/>
+    <w:link w:val="SprechblasentextZchn"/>
+    <w:uiPriority w:val="99"/>
+    <w:semiHidden/>
+    <w:unhideWhenUsed/>
+    <w:rsid w:val="000206B0"/>
+    <w:pPr>
+      <w:spacing w:after="0" w:line="240" w:lineRule="auto"/>
+    </w:pPr>
+    <w:rPr>
+      <w:rFonts w:ascii="Tahoma" w:hAnsi="Tahoma" w:cs="Tahoma"/>
+      <w:sz w:val="16"/>
+      <w:szCs w:val="16"/>
+    </w:rPr>
+  </w:style>
+  <w:style w:type="paragraph" w:customStyle="1" w:styleId="Contents3">
+    <w:name w:val="Contents 3"/>
+    <w:basedOn w:val="Standard"/>
+    <w:next w:val="Standard"/>
+    <w:autoRedefine/>
+    <w:uiPriority w:val="39"/>
+    <w:unhideWhenUsed/>
+    <w:rsid w:val="000206B0"/>
+    <w:pPr>
+      <w:spacing w:after="100"/>
+      <w:ind w:left="440"/>
+    </w:pPr>
+  </w:style>
+  <w:style w:type="paragraph" w:styleId="Listenabsatz">
+    <w:name w:val="List Paragraph"/>
+    <w:basedOn w:val="Standard"/>
+    <w:uiPriority w:val="34"/>
+    <w:qFormat/>
+    <w:rsid w:val="00FC68C5"/>
+    <w:pPr>
+      <w:ind w:left="720"/>
+      <w:contextualSpacing/>
+    </w:pPr>
+  </w:style>
+  <w:style w:type="table" w:styleId="HelleListe-Akzent1">
+    <w:name w:val="Light List Accent 1"/>
+    <w:basedOn w:val="NormaleTabelle"/>
+    <w:uiPriority w:val="61"/>
+    <w:rsid w:val="00D253B2"/>
+    <w:pPr>
+      <w:spacing w:line="240" w:lineRule="auto"/>
+    </w:pPr>
+    <w:tblPr>
+      <w:tblStyleRowBandSize w:val="1"/>
+      <w:tblStyleColBandSize w:val="1"/>
+      <w:tblBorders>
+        <w:top w:val="single" w:sz="8" w:space="0" w:color="5B9BD5" w:themeColor="accent1"/>
+        <w:left w:val="single" w:sz="8" w:space="0" w:color="5B9BD5" w:themeColor="accent1"/>
+        <w:bottom w:val="single" w:sz="8" w:space="0" w:color="5B9BD5" w:themeColor="accent1"/>
+        <w:right w:val="single" w:sz="8" w:space="0" w:color="5B9BD5" w:themeColor="accent1"/>
+      </w:tblBorders>
+    </w:tblPr>
+    <w:tblStylePr w:type="firstRow">
+      <w:pPr>
+        <w:spacing w:before="0" w:after="0" w:line="240" w:lineRule="auto"/>
+      </w:pPr>
+      <w:rPr>
+        <w:b/>
+        <w:bCs/>
+        <w:color w:val="FFFFFF" w:themeColor="background1"/>
+      </w:rPr>
+      <w:tblPr/>
+      <w:tcPr>
+        <w:shd w:val="clear" w:color="auto" w:fill="5B9BD5" w:themeFill="accent1"/>
+      </w:tcPr>
+    </w:tblStylePr>
+    <w:tblStylePr w:type="lastRow">
+      <w:pPr>
+        <w:spacing w:before="0" w:after="0" w:line="240" w:lineRule="auto"/>
+      </w:pPr>
+      <w:rPr>
+        <w:b/>
+        <w:bCs/>
+      </w:rPr>
+      <w:tblPr/>
+      <w:tcPr>
+        <w:tcBorders>
+          <w:top w:val="double" w:sz="6" w:space="0" w:color="5B9BD5" w:themeColor="accent1"/>
+          <w:left w:val="single" w:sz="8" w:space="0" w:color="5B9BD5" w:themeColor="accent1"/>
+          <w:bottom w:val="single" w:sz="8" w:space="0" w:color="5B9BD5" w:themeColor="accent1"/>
+          <w:right w:val="single" w:sz="8" w:space="0" w:color="5B9BD5" w:themeColor="accent1"/>
+        </w:tcBorders>
+      </w:tcPr>
+    </w:tblStylePr>
+    <w:tblStylePr w:type="firstCol">
+      <w:rPr>
+        <w:b/>
+        <w:bCs/>
+      </w:rPr>
+    </w:tblStylePr>
+    <w:tblStylePr w:type="lastCol">
+      <w:rPr>
+        <w:b/>
+        <w:bCs/>
+      </w:rPr>
+    </w:tblStylePr>
+    <w:tblStylePr w:type="band1Vert">
+      <w:tblPr/>
+      <w:tcPr>
+        <w:tcBorders>
+          <w:top w:val="single" w:sz="8" w:space="0" w:color="5B9BD5" w:themeColor="accent1"/>
+          <w:left w:val="single" w:sz="8" w:space="0" w:color="5B9BD5" w:themeColor="accent1"/>
+          <w:bottom w:val="single" w:sz="8" w:space="0" w:color="5B9BD5" w:themeColor="accent1"/>
+          <w:right w:val="single" w:sz="8" w:space="0" w:color="5B9BD5" w:themeColor="accent1"/>
+        </w:tcBorders>
+      </w:tcPr>
+    </w:tblStylePr>
+    <w:tblStylePr w:type="band1Horz">
+      <w:tblPr/>
+      <w:tcPr>
+        <w:tcBorders>
+          <w:top w:val="single" w:sz="8" w:space="0" w:color="5B9BD5" w:themeColor="accent1"/>
+          <w:left w:val="single" w:sz="8" w:space="0" w:color="5B9BD5" w:themeColor="accent1"/>
+          <w:bottom w:val="single" w:sz="8" w:space="0" w:color="5B9BD5" w:themeColor="accent1"/>
+          <w:right w:val="single" w:sz="8" w:space="0" w:color="5B9BD5" w:themeColor="accent1"/>
+        </w:tcBorders>
+      </w:tcPr>
+    </w:tblStylePr>
+  </w:style>
+  <w:style w:type="table" w:styleId="Tabellenraster">
+    <w:name w:val="Table Grid"/>
+    <w:basedOn w:val="NormaleTabelle"/>
+    <w:uiPriority w:val="39"/>
+    <w:rsid w:val="00FC68C5"/>
+    <w:pPr>
+      <w:spacing w:line="240" w:lineRule="auto"/>
+    </w:pPr>
+    <w:tblPr>
+      <w:tblBorders>
+        <w:top w:val="single" w:sz="4" w:space="0" w:color="auto"/>
+        <w:left w:val="single" w:sz="4" w:space="0" w:color="auto"/>
+        <w:bottom w:val="single" w:sz="4" w:space="0" w:color="auto"/>
+        <w:right w:val="single" w:sz="4" w:space="0" w:color="auto"/>
+        <w:insideH w:val="single" w:sz="4" w:space="0" w:color="auto"/>
+        <w:insideV w:val="single" w:sz="4" w:space="0" w:color="auto"/>
+      </w:tblBorders>
+    </w:tblPr>
+  </w:style>
+  <w:style w:type="character" w:styleId="Kommentarzeichen">
+    <w:name w:val="annotation reference"/>
+    <w:basedOn w:val="Absatz-Standardschriftart"/>
+    <w:uiPriority w:val="99"/>
+    <w:semiHidden/>
+    <w:unhideWhenUsed/>
+    <w:rsid w:val="004D42D4"/>
+    <w:rPr>
+      <w:sz w:val="16"/>
+      <w:szCs w:val="16"/>
+    </w:rPr>
+  </w:style>
+  <w:style w:type="paragraph" w:styleId="Kommentartext">
+    <w:name w:val="annotation text"/>
+    <w:basedOn w:val="Standard"/>
+    <w:link w:val="KommentartextZchn"/>
+    <w:uiPriority w:val="99"/>
+    <w:semiHidden/>
+    <w:unhideWhenUsed/>
+    <w:rsid w:val="004D42D4"/>
+    <w:pPr>
+      <w:spacing w:line="240" w:lineRule="auto"/>
+    </w:pPr>
+    <w:rPr>
+      <w:sz w:val="20"/>
+      <w:szCs w:val="20"/>
+    </w:rPr>
+  </w:style>
+  <w:style w:type="character" w:customStyle="1" w:styleId="KommentartextZchn">
+    <w:name w:val="Kommentartext Zchn"/>
+    <w:basedOn w:val="Absatz-Standardschriftart"/>
+    <w:link w:val="Kommentartext"/>
+    <w:uiPriority w:val="99"/>
+    <w:semiHidden/>
+    <w:rsid w:val="004D42D4"/>
+    <w:rPr>
+      <w:rFonts w:ascii="Calibri" w:eastAsia="Calibri" w:hAnsi="Calibri"/>
+      <w:color w:val="00000A"/>
+      <w:szCs w:val="20"/>
+    </w:rPr>
+  </w:style>
+  <w:style w:type="paragraph" w:styleId="Kommentarthema">
+    <w:name w:val="annotation subject"/>
+    <w:basedOn w:val="Kommentartext"/>
+    <w:next w:val="Kommentartext"/>
+    <w:link w:val="KommentarthemaZchn"/>
+    <w:uiPriority w:val="99"/>
+    <w:semiHidden/>
+    <w:unhideWhenUsed/>
+    <w:rsid w:val="004D42D4"/>
+    <w:rPr>
+      <w:b/>
+      <w:bCs/>
+    </w:rPr>
+  </w:style>
+  <w:style w:type="character" w:customStyle="1" w:styleId="KommentarthemaZchn">
+    <w:name w:val="Kommentarthema Zchn"/>
+    <w:basedOn w:val="KommentartextZchn"/>
+    <w:link w:val="Kommentarthema"/>
+    <w:uiPriority w:val="99"/>
+    <w:semiHidden/>
+    <w:rsid w:val="004D42D4"/>
+    <w:rPr>
+      <w:rFonts w:ascii="Calibri" w:eastAsia="Calibri" w:hAnsi="Calibri"/>
+      <w:b/>
+      <w:bCs/>
+      <w:color w:val="00000A"/>
+      <w:szCs w:val="20"/>
+    </w:rPr>
+  </w:style>
+</w:styles>
+</file>
+
 <file path=word/theme/theme1.xml><?xml version="1.0" encoding="utf-8"?>
 <a:theme xmlns:a="http://schemas.openxmlformats.org/drawingml/2006/main" name="Office Theme">
   <a:themeElements>
@@ -11214,7 +11173,7 @@
   <a:extraClrSchemeLst/>
   <a:extLst>
     <a:ext uri="{05A4C25C-085E-4340-85A3-A5531E510DB2}">
-      <thm15:themeFamily xmlns:thm15="http://schemas.microsoft.com/office/thememl/2012/main" name="Office Theme" id="{62F939B6-93AF-4DB8-9C6B-D6C7DFDC589F}" vid="{4A3C46E8-61CC-4603-A589-7422A47A8E4A}"/>
+      <thm15:themeFamily xmlns="" xmlns:thm15="http://schemas.microsoft.com/office/thememl/2012/main" name="Office Theme" id="{62F939B6-93AF-4DB8-9C6B-D6C7DFDC589F}" vid="{4A3C46E8-61CC-4603-A589-7422A47A8E4A}"/>
     </a:ext>
   </a:extLst>
 </a:theme>

</xml_diff>